<commit_message>
docs: UML diagram for program created. Pending of completing models, controller and vista of main program
</commit_message>
<xml_diff>
--- a/Analisis de programa.docx
+++ b/Analisis de programa.docx
@@ -135,15 +135,7 @@
         <w:ind w:left="-5"/>
       </w:pPr>
       <w:r>
-        <w:t xml:space="preserve">1.1 Requisitos funcionales del sistema (5 </w:t>
-      </w:r>
-      <w:proofErr w:type="spellStart"/>
-      <w:r>
-        <w:t>pts</w:t>
-      </w:r>
-      <w:proofErr w:type="spellEnd"/>
-      <w:r>
-        <w:t xml:space="preserve">) </w:t>
+        <w:t xml:space="preserve">1.1 Requisitos funcionales del sistema (5 pts) </w:t>
       </w:r>
     </w:p>
     <w:p>
@@ -273,15 +265,7 @@
         <w:ind w:left="-5"/>
       </w:pPr>
       <w:r>
-        <w:t xml:space="preserve">1.2 Clases necesarias y su propósito (5 </w:t>
-      </w:r>
-      <w:proofErr w:type="spellStart"/>
-      <w:r>
-        <w:t>pts</w:t>
-      </w:r>
-      <w:proofErr w:type="spellEnd"/>
-      <w:r>
-        <w:t xml:space="preserve">) </w:t>
+        <w:t xml:space="preserve">1.2 Clases necesarias y su propósito (5 pts) </w:t>
       </w:r>
     </w:p>
     <w:tbl>
@@ -292,7 +276,6 @@
         <w:tblCellMar>
           <w:top w:w="39" w:type="dxa"/>
           <w:left w:w="110" w:type="dxa"/>
-          <w:bottom w:w="0" w:type="dxa"/>
           <w:right w:w="115" w:type="dxa"/>
         </w:tblCellMar>
         <w:tblLook w:val="04A0" w:firstRow="1" w:lastRow="0" w:firstColumn="1" w:lastColumn="0" w:noHBand="0" w:noVBand="1"/>
@@ -317,7 +300,6 @@
           </w:tcPr>
           <w:p>
             <w:pPr>
-              <w:spacing w:after="0"/>
               <w:ind w:left="27"/>
               <w:jc w:val="center"/>
             </w:pPr>
@@ -341,7 +323,6 @@
           </w:tcPr>
           <w:p>
             <w:pPr>
-              <w:spacing w:after="0"/>
               <w:jc w:val="center"/>
             </w:pPr>
             <w:r>
@@ -369,7 +350,6 @@
           </w:tcPr>
           <w:p>
             <w:pPr>
-              <w:spacing w:after="0"/>
               <w:ind w:left="16"/>
             </w:pPr>
             <w:r>
@@ -397,9 +377,6 @@
             </w:tcBorders>
           </w:tcPr>
           <w:p>
-            <w:pPr>
-              <w:spacing w:after="0"/>
-            </w:pPr>
             <w:r>
               <w:rPr>
                 <w:rFonts w:ascii="Cambria" w:eastAsia="Cambria" w:hAnsi="Cambria" w:cs="Cambria"/>
@@ -437,7 +414,6 @@
           </w:tcPr>
           <w:p>
             <w:pPr>
-              <w:spacing w:after="0"/>
               <w:ind w:left="16"/>
             </w:pPr>
             <w:r>
@@ -465,9 +441,6 @@
             </w:tcBorders>
           </w:tcPr>
           <w:p>
-            <w:pPr>
-              <w:spacing w:after="0"/>
-            </w:pPr>
             <w:r>
               <w:t>Representa el tablero en el cual se encuentran los pares de tarjetas. Cuenta con un tamaño fijo (ingresado por el usuario)</w:t>
             </w:r>
@@ -490,7 +463,6 @@
           </w:tcPr>
           <w:p>
             <w:pPr>
-              <w:spacing w:after="0"/>
               <w:ind w:left="16"/>
               <w:rPr>
                 <w:rFonts w:ascii="Cambria" w:eastAsia="Cambria" w:hAnsi="Cambria" w:cs="Cambria"/>
@@ -515,9 +487,6 @@
             </w:tcBorders>
           </w:tcPr>
           <w:p>
-            <w:pPr>
-              <w:spacing w:after="0"/>
-            </w:pPr>
             <w:r>
               <w:t>Esta clase ayuda al tablero a distribuir sus pares de tarjetas. Cuenta con un contador de cuantas tarjetas faltan por distribuir (empieza en 2) y el objeto de tarjeta a asignarse.</w:t>
             </w:r>
@@ -540,7 +509,6 @@
           </w:tcPr>
           <w:p>
             <w:pPr>
-              <w:spacing w:after="0"/>
               <w:ind w:left="16"/>
             </w:pPr>
             <w:r>
@@ -568,9 +536,6 @@
             </w:tcBorders>
           </w:tcPr>
           <w:p>
-            <w:pPr>
-              <w:spacing w:after="0"/>
-            </w:pPr>
             <w:r>
               <w:rPr>
                 <w:rFonts w:ascii="Cambria" w:eastAsia="Cambria" w:hAnsi="Cambria" w:cs="Cambria"/>
@@ -603,7 +568,6 @@
           </w:tcPr>
           <w:p>
             <w:pPr>
-              <w:spacing w:after="0"/>
               <w:ind w:left="16"/>
               <w:rPr>
                 <w:rFonts w:ascii="Cambria" w:eastAsia="Cambria" w:hAnsi="Cambria" w:cs="Cambria"/>
@@ -630,7 +594,6 @@
           </w:tcPr>
           <w:p>
             <w:pPr>
-              <w:spacing w:after="0"/>
               <w:rPr>
                 <w:rFonts w:ascii="Cambria" w:eastAsia="Cambria" w:hAnsi="Cambria" w:cs="Cambria"/>
               </w:rPr>
@@ -684,7 +647,6 @@
           </w:tcPr>
           <w:p>
             <w:pPr>
-              <w:spacing w:after="0"/>
               <w:ind w:left="16"/>
               <w:rPr>
                 <w:rFonts w:ascii="Cambria" w:eastAsia="Cambria" w:hAnsi="Cambria" w:cs="Cambria"/>
@@ -710,7 +672,6 @@
           </w:tcPr>
           <w:p>
             <w:pPr>
-              <w:spacing w:after="0"/>
               <w:rPr>
                 <w:rFonts w:ascii="Cambria" w:eastAsia="Cambria" w:hAnsi="Cambria" w:cs="Cambria"/>
               </w:rPr>
@@ -740,7 +701,6 @@
           </w:tcPr>
           <w:p>
             <w:pPr>
-              <w:spacing w:after="0"/>
               <w:ind w:left="16"/>
               <w:rPr>
                 <w:rFonts w:ascii="Cambria" w:eastAsia="Cambria" w:hAnsi="Cambria" w:cs="Cambria"/>
@@ -766,7 +726,6 @@
           </w:tcPr>
           <w:p>
             <w:pPr>
-              <w:spacing w:after="0"/>
               <w:rPr>
                 <w:rFonts w:ascii="Cambria" w:eastAsia="Cambria" w:hAnsi="Cambria" w:cs="Cambria"/>
               </w:rPr>
@@ -825,15 +784,7 @@
         <w:ind w:left="-5"/>
       </w:pPr>
       <w:r>
-        <w:t xml:space="preserve">1.3 Atributos de cada clase (10 </w:t>
-      </w:r>
-      <w:proofErr w:type="spellStart"/>
-      <w:r>
-        <w:t>pts</w:t>
-      </w:r>
-      <w:proofErr w:type="spellEnd"/>
-      <w:r>
-        <w:t xml:space="preserve">) </w:t>
+        <w:t xml:space="preserve">1.3 Atributos de cada clase (10 pts) </w:t>
       </w:r>
     </w:p>
     <w:p>
@@ -876,7 +827,6 @@
           </w:tcPr>
           <w:p>
             <w:pPr>
-              <w:spacing w:after="0"/>
               <w:ind w:left="15"/>
             </w:pPr>
             <w:r>
@@ -893,7 +843,6 @@
           </w:tcPr>
           <w:p>
             <w:pPr>
-              <w:spacing w:after="0"/>
               <w:ind w:left="5"/>
             </w:pPr>
             <w:r>
@@ -910,7 +859,6 @@
           </w:tcPr>
           <w:p>
             <w:pPr>
-              <w:spacing w:after="0"/>
               <w:ind w:left="5"/>
             </w:pPr>
             <w:r>
@@ -926,9 +874,6 @@
             <w:tcW w:w="3702" w:type="dxa"/>
           </w:tcPr>
           <w:p>
-            <w:pPr>
-              <w:spacing w:after="0"/>
-            </w:pPr>
             <w:r>
               <w:rPr>
                 <w:rFonts w:ascii="Cambria" w:eastAsia="Cambria" w:hAnsi="Cambria" w:cs="Cambria"/>
@@ -951,19 +896,11 @@
               <w:spacing w:after="215"/>
               <w:ind w:left="15"/>
             </w:pPr>
-            <w:proofErr w:type="spellStart"/>
-            <w:r>
-              <w:rPr>
-                <w:rFonts w:ascii="Cambria" w:eastAsia="Cambria" w:hAnsi="Cambria" w:cs="Cambria"/>
-              </w:rPr>
-              <w:t>Codigo</w:t>
-            </w:r>
-            <w:proofErr w:type="spellEnd"/>
-            <w:r>
-              <w:rPr>
-                <w:rFonts w:ascii="Cambria" w:eastAsia="Cambria" w:hAnsi="Cambria" w:cs="Cambria"/>
-              </w:rPr>
-              <w:t xml:space="preserve"> emoji</w:t>
+            <w:r>
+              <w:rPr>
+                <w:rFonts w:ascii="Cambria" w:eastAsia="Cambria" w:hAnsi="Cambria" w:cs="Cambria"/>
+              </w:rPr>
+              <w:t>Codigo emoji</w:t>
             </w:r>
           </w:p>
           <w:p>
@@ -980,7 +917,6 @@
           </w:p>
           <w:p>
             <w:pPr>
-              <w:spacing w:after="0"/>
               <w:ind w:left="15"/>
             </w:pPr>
             <w:r>
@@ -1000,14 +936,12 @@
               <w:spacing w:after="215"/>
               <w:ind w:left="5"/>
             </w:pPr>
-            <w:proofErr w:type="spellStart"/>
             <w:r>
               <w:rPr>
                 <w:rFonts w:ascii="Cambria" w:eastAsia="Cambria" w:hAnsi="Cambria" w:cs="Cambria"/>
               </w:rPr>
               <w:t>String</w:t>
             </w:r>
-            <w:proofErr w:type="spellEnd"/>
             <w:r>
               <w:rPr>
                 <w:rFonts w:ascii="Cambria" w:eastAsia="Cambria" w:hAnsi="Cambria" w:cs="Cambria"/>
@@ -1029,7 +963,6 @@
           </w:p>
           <w:p>
             <w:pPr>
-              <w:spacing w:after="0"/>
               <w:ind w:left="5"/>
             </w:pPr>
             <w:r>
@@ -1076,7 +1009,6 @@
           </w:p>
           <w:p>
             <w:pPr>
-              <w:spacing w:after="0"/>
               <w:ind w:left="5"/>
             </w:pPr>
             <w:r>
@@ -1114,9 +1046,6 @@
             </w:r>
           </w:p>
           <w:p>
-            <w:pPr>
-              <w:spacing w:after="0"/>
-            </w:pPr>
             <w:r>
               <w:rPr>
                 <w:rFonts w:ascii="Cambria" w:eastAsia="Cambria" w:hAnsi="Cambria" w:cs="Cambria"/>
@@ -1162,14 +1091,12 @@
                 <w:rFonts w:ascii="Cambria" w:eastAsia="Cambria" w:hAnsi="Cambria" w:cs="Cambria"/>
               </w:rPr>
             </w:pPr>
-            <w:proofErr w:type="spellStart"/>
             <w:r>
               <w:rPr>
                 <w:rFonts w:ascii="Cambria" w:eastAsia="Cambria" w:hAnsi="Cambria" w:cs="Cambria"/>
               </w:rPr>
               <w:t>boolean</w:t>
             </w:r>
-            <w:proofErr w:type="spellEnd"/>
           </w:p>
         </w:tc>
         <w:tc>
@@ -1233,13 +1160,7 @@
         <w:rPr>
           <w:rFonts w:ascii="Cambria" w:eastAsia="Cambria" w:hAnsi="Cambria" w:cs="Cambria"/>
         </w:rPr>
-        <w:t xml:space="preserve">Clase:  </w:t>
-      </w:r>
-      <w:r>
-        <w:rPr>
-          <w:rFonts w:ascii="Cambria" w:eastAsia="Cambria" w:hAnsi="Cambria" w:cs="Cambria"/>
-        </w:rPr>
-        <w:t>Tablero</w:t>
+        <w:t>Clase:  Tablero</w:t>
       </w:r>
     </w:p>
     <w:tbl>
@@ -1264,7 +1185,6 @@
           </w:tcPr>
           <w:p>
             <w:pPr>
-              <w:spacing w:after="0"/>
               <w:ind w:left="15"/>
             </w:pPr>
             <w:r>
@@ -1281,7 +1201,6 @@
           </w:tcPr>
           <w:p>
             <w:pPr>
-              <w:spacing w:after="0"/>
               <w:ind w:left="5"/>
             </w:pPr>
             <w:r>
@@ -1298,7 +1217,6 @@
           </w:tcPr>
           <w:p>
             <w:pPr>
-              <w:spacing w:after="0"/>
               <w:ind w:left="5"/>
             </w:pPr>
             <w:r>
@@ -1314,9 +1232,6 @@
             <w:tcW w:w="3702" w:type="dxa"/>
           </w:tcPr>
           <w:p>
-            <w:pPr>
-              <w:spacing w:after="0"/>
-            </w:pPr>
             <w:r>
               <w:rPr>
                 <w:rFonts w:ascii="Cambria" w:eastAsia="Cambria" w:hAnsi="Cambria" w:cs="Cambria"/>
@@ -1357,7 +1272,6 @@
           </w:p>
           <w:p>
             <w:pPr>
-              <w:spacing w:after="0"/>
               <w:ind w:left="15"/>
             </w:pPr>
             <w:r>
@@ -1377,19 +1291,11 @@
               <w:spacing w:after="215"/>
               <w:ind w:left="5"/>
             </w:pPr>
-            <w:proofErr w:type="spellStart"/>
-            <w:r>
-              <w:rPr>
-                <w:rFonts w:ascii="Cambria" w:eastAsia="Cambria" w:hAnsi="Cambria" w:cs="Cambria"/>
-              </w:rPr>
-              <w:t>int</w:t>
-            </w:r>
-            <w:proofErr w:type="spellEnd"/>
-            <w:r>
-              <w:rPr>
-                <w:rFonts w:ascii="Cambria" w:eastAsia="Cambria" w:hAnsi="Cambria" w:cs="Cambria"/>
-              </w:rPr>
-              <w:t xml:space="preserve"> </w:t>
+            <w:r>
+              <w:rPr>
+                <w:rFonts w:ascii="Cambria" w:eastAsia="Cambria" w:hAnsi="Cambria" w:cs="Cambria"/>
+              </w:rPr>
+              <w:t xml:space="preserve">int </w:t>
             </w:r>
           </w:p>
           <w:p>
@@ -1406,7 +1312,6 @@
           </w:p>
           <w:p>
             <w:pPr>
-              <w:spacing w:after="0"/>
               <w:ind w:left="5"/>
             </w:pPr>
             <w:r>
@@ -1447,7 +1352,6 @@
           </w:p>
           <w:p>
             <w:pPr>
-              <w:spacing w:after="0"/>
               <w:ind w:left="5"/>
             </w:pPr>
             <w:r>
@@ -1518,19 +1422,11 @@
                 <w:rFonts w:ascii="Cambria" w:eastAsia="Cambria" w:hAnsi="Cambria" w:cs="Cambria"/>
               </w:rPr>
             </w:pPr>
-            <w:proofErr w:type="gramStart"/>
-            <w:r>
-              <w:rPr>
-                <w:rFonts w:ascii="Cambria" w:eastAsia="Cambria" w:hAnsi="Cambria" w:cs="Cambria"/>
-              </w:rPr>
-              <w:t>Tarjeta[][</w:t>
-            </w:r>
-            <w:proofErr w:type="gramEnd"/>
-            <w:r>
-              <w:rPr>
-                <w:rFonts w:ascii="Cambria" w:eastAsia="Cambria" w:hAnsi="Cambria" w:cs="Cambria"/>
-              </w:rPr>
-              <w:t>]</w:t>
+            <w:r>
+              <w:rPr>
+                <w:rFonts w:ascii="Cambria" w:eastAsia="Cambria" w:hAnsi="Cambria" w:cs="Cambria"/>
+              </w:rPr>
+              <w:t>Tarjeta[][]</w:t>
             </w:r>
           </w:p>
         </w:tc>
@@ -1589,13 +1485,7 @@
         <w:rPr>
           <w:rFonts w:ascii="Cambria" w:eastAsia="Cambria" w:hAnsi="Cambria" w:cs="Cambria"/>
         </w:rPr>
-        <w:t xml:space="preserve">Clase:  </w:t>
-      </w:r>
-      <w:r>
-        <w:rPr>
-          <w:rFonts w:ascii="Cambria" w:eastAsia="Cambria" w:hAnsi="Cambria" w:cs="Cambria"/>
-        </w:rPr>
-        <w:t>Distribuidor de tarjetas</w:t>
+        <w:t>Clase:  Distribuidor de tarjetas</w:t>
       </w:r>
     </w:p>
     <w:tbl>
@@ -1620,7 +1510,6 @@
           </w:tcPr>
           <w:p>
             <w:pPr>
-              <w:spacing w:after="0"/>
               <w:ind w:left="15"/>
             </w:pPr>
             <w:r>
@@ -1637,7 +1526,6 @@
           </w:tcPr>
           <w:p>
             <w:pPr>
-              <w:spacing w:after="0"/>
               <w:ind w:left="5"/>
             </w:pPr>
             <w:r>
@@ -1654,7 +1542,6 @@
           </w:tcPr>
           <w:p>
             <w:pPr>
-              <w:spacing w:after="0"/>
               <w:ind w:left="5"/>
             </w:pPr>
             <w:r>
@@ -1670,9 +1557,6 @@
             <w:tcW w:w="3702" w:type="dxa"/>
           </w:tcPr>
           <w:p>
-            <w:pPr>
-              <w:spacing w:after="0"/>
-            </w:pPr>
             <w:r>
               <w:rPr>
                 <w:rFonts w:ascii="Cambria" w:eastAsia="Cambria" w:hAnsi="Cambria" w:cs="Cambria"/>
@@ -1713,7 +1597,6 @@
           </w:p>
           <w:p>
             <w:pPr>
-              <w:spacing w:after="0"/>
               <w:ind w:left="15"/>
             </w:pPr>
             <w:r>
@@ -1733,19 +1616,11 @@
               <w:spacing w:after="215"/>
               <w:ind w:left="5"/>
             </w:pPr>
-            <w:proofErr w:type="spellStart"/>
-            <w:r>
-              <w:rPr>
-                <w:rFonts w:ascii="Cambria" w:eastAsia="Cambria" w:hAnsi="Cambria" w:cs="Cambria"/>
-              </w:rPr>
-              <w:t>int</w:t>
-            </w:r>
-            <w:proofErr w:type="spellEnd"/>
-            <w:r>
-              <w:rPr>
-                <w:rFonts w:ascii="Cambria" w:eastAsia="Cambria" w:hAnsi="Cambria" w:cs="Cambria"/>
-              </w:rPr>
-              <w:t xml:space="preserve"> </w:t>
+            <w:r>
+              <w:rPr>
+                <w:rFonts w:ascii="Cambria" w:eastAsia="Cambria" w:hAnsi="Cambria" w:cs="Cambria"/>
+              </w:rPr>
+              <w:t xml:space="preserve">int </w:t>
             </w:r>
           </w:p>
           <w:p>
@@ -1762,7 +1637,6 @@
           </w:p>
           <w:p>
             <w:pPr>
-              <w:spacing w:after="0"/>
               <w:ind w:left="5"/>
             </w:pPr>
             <w:r>
@@ -1803,7 +1677,6 @@
           </w:p>
           <w:p>
             <w:pPr>
-              <w:spacing w:after="0"/>
               <w:ind w:left="5"/>
             </w:pPr>
             <w:r>
@@ -1841,9 +1714,6 @@
             </w:r>
           </w:p>
           <w:p>
-            <w:pPr>
-              <w:spacing w:after="0"/>
-            </w:pPr>
             <w:r>
               <w:rPr>
                 <w:rFonts w:ascii="Cambria" w:eastAsia="Cambria" w:hAnsi="Cambria" w:cs="Cambria"/>
@@ -1869,14 +1739,12 @@
                 <w:rFonts w:ascii="Cambria" w:eastAsia="Cambria" w:hAnsi="Cambria" w:cs="Cambria"/>
               </w:rPr>
             </w:pPr>
-            <w:proofErr w:type="gramStart"/>
             <w:r>
               <w:rPr>
                 <w:rFonts w:ascii="Cambria" w:eastAsia="Cambria" w:hAnsi="Cambria" w:cs="Cambria"/>
               </w:rPr>
               <w:t>Tarjeta a distribuir</w:t>
             </w:r>
-            <w:proofErr w:type="gramEnd"/>
           </w:p>
         </w:tc>
         <w:tc>
@@ -1934,13 +1802,7 @@
               <w:rPr>
                 <w:rFonts w:ascii="Cambria" w:eastAsia="Cambria" w:hAnsi="Cambria" w:cs="Cambria"/>
               </w:rPr>
-              <w:t xml:space="preserve">Es </w:t>
-            </w:r>
-            <w:r>
-              <w:rPr>
-                <w:rFonts w:ascii="Cambria" w:eastAsia="Cambria" w:hAnsi="Cambria" w:cs="Cambria"/>
-              </w:rPr>
-              <w:t xml:space="preserve">el tipo de tarjeta que se asignará si se usa el distribuidor. </w:t>
+              <w:t xml:space="preserve">Es el tipo de tarjeta que se asignará si se usa el distribuidor. </w:t>
             </w:r>
           </w:p>
         </w:tc>
@@ -1960,13 +1822,7 @@
         <w:rPr>
           <w:rFonts w:ascii="Cambria" w:eastAsia="Cambria" w:hAnsi="Cambria" w:cs="Cambria"/>
         </w:rPr>
-        <w:t xml:space="preserve">Clase:  </w:t>
-      </w:r>
-      <w:r>
-        <w:rPr>
-          <w:rFonts w:ascii="Cambria" w:eastAsia="Cambria" w:hAnsi="Cambria" w:cs="Cambria"/>
-        </w:rPr>
-        <w:t>Jugador</w:t>
+        <w:t>Clase:  Jugador</w:t>
       </w:r>
     </w:p>
     <w:tbl>
@@ -1991,7 +1847,6 @@
           </w:tcPr>
           <w:p>
             <w:pPr>
-              <w:spacing w:after="0"/>
               <w:ind w:left="15"/>
             </w:pPr>
             <w:r>
@@ -2008,7 +1863,6 @@
           </w:tcPr>
           <w:p>
             <w:pPr>
-              <w:spacing w:after="0"/>
               <w:ind w:left="5"/>
             </w:pPr>
             <w:r>
@@ -2025,7 +1879,6 @@
           </w:tcPr>
           <w:p>
             <w:pPr>
-              <w:spacing w:after="0"/>
               <w:ind w:left="5"/>
             </w:pPr>
             <w:r>
@@ -2041,9 +1894,6 @@
             <w:tcW w:w="3702" w:type="dxa"/>
           </w:tcPr>
           <w:p>
-            <w:pPr>
-              <w:spacing w:after="0"/>
-            </w:pPr>
             <w:r>
               <w:rPr>
                 <w:rFonts w:ascii="Cambria" w:eastAsia="Cambria" w:hAnsi="Cambria" w:cs="Cambria"/>
@@ -2087,7 +1937,6 @@
           </w:p>
           <w:p>
             <w:pPr>
-              <w:spacing w:after="0"/>
               <w:ind w:left="15"/>
             </w:pPr>
             <w:r>
@@ -2107,19 +1956,11 @@
               <w:spacing w:after="215"/>
               <w:ind w:left="5"/>
             </w:pPr>
-            <w:proofErr w:type="spellStart"/>
-            <w:r>
-              <w:rPr>
-                <w:rFonts w:ascii="Cambria" w:eastAsia="Cambria" w:hAnsi="Cambria" w:cs="Cambria"/>
-              </w:rPr>
-              <w:t>String</w:t>
-            </w:r>
-            <w:proofErr w:type="spellEnd"/>
-            <w:r>
-              <w:rPr>
-                <w:rFonts w:ascii="Cambria" w:eastAsia="Cambria" w:hAnsi="Cambria" w:cs="Cambria"/>
-              </w:rPr>
-              <w:t xml:space="preserve"> </w:t>
+            <w:r>
+              <w:rPr>
+                <w:rFonts w:ascii="Cambria" w:eastAsia="Cambria" w:hAnsi="Cambria" w:cs="Cambria"/>
+              </w:rPr>
+              <w:t xml:space="preserve">String </w:t>
             </w:r>
           </w:p>
           <w:p>
@@ -2136,7 +1977,6 @@
           </w:p>
           <w:p>
             <w:pPr>
-              <w:spacing w:after="0"/>
               <w:ind w:left="5"/>
             </w:pPr>
             <w:r>
@@ -2177,7 +2017,6 @@
           </w:p>
           <w:p>
             <w:pPr>
-              <w:spacing w:after="0"/>
               <w:ind w:left="5"/>
             </w:pPr>
             <w:r>
@@ -2221,9 +2060,6 @@
             </w:r>
           </w:p>
           <w:p>
-            <w:pPr>
-              <w:spacing w:after="0"/>
-            </w:pPr>
             <w:r>
               <w:rPr>
                 <w:rFonts w:ascii="Cambria" w:eastAsia="Cambria" w:hAnsi="Cambria" w:cs="Cambria"/>
@@ -2269,14 +2105,12 @@
                 <w:rFonts w:ascii="Cambria" w:eastAsia="Cambria" w:hAnsi="Cambria" w:cs="Cambria"/>
               </w:rPr>
             </w:pPr>
-            <w:proofErr w:type="spellStart"/>
             <w:r>
               <w:rPr>
                 <w:rFonts w:ascii="Cambria" w:eastAsia="Cambria" w:hAnsi="Cambria" w:cs="Cambria"/>
               </w:rPr>
               <w:t>Int</w:t>
             </w:r>
-            <w:proofErr w:type="spellEnd"/>
           </w:p>
         </w:tc>
         <w:tc>
@@ -2356,14 +2190,12 @@
                 <w:rFonts w:ascii="Cambria" w:eastAsia="Cambria" w:hAnsi="Cambria" w:cs="Cambria"/>
               </w:rPr>
             </w:pPr>
-            <w:proofErr w:type="spellStart"/>
             <w:r>
               <w:rPr>
                 <w:rFonts w:ascii="Cambria" w:eastAsia="Cambria" w:hAnsi="Cambria" w:cs="Cambria"/>
               </w:rPr>
               <w:t>Int</w:t>
             </w:r>
-            <w:proofErr w:type="spellEnd"/>
           </w:p>
         </w:tc>
         <w:tc>
@@ -2421,13 +2253,7 @@
         <w:rPr>
           <w:rFonts w:ascii="Cambria" w:eastAsia="Cambria" w:hAnsi="Cambria" w:cs="Cambria"/>
         </w:rPr>
-        <w:t>Clase:  Co</w:t>
-      </w:r>
-      <w:r>
-        <w:rPr>
-          <w:rFonts w:ascii="Cambria" w:eastAsia="Cambria" w:hAnsi="Cambria" w:cs="Cambria"/>
-        </w:rPr>
-        <w:t>nsola</w:t>
+        <w:t>Clase:  Consola</w:t>
       </w:r>
     </w:p>
     <w:tbl>
@@ -2452,7 +2278,6 @@
           </w:tcPr>
           <w:p>
             <w:pPr>
-              <w:spacing w:after="0"/>
               <w:ind w:left="15"/>
             </w:pPr>
             <w:r>
@@ -2469,7 +2294,6 @@
           </w:tcPr>
           <w:p>
             <w:pPr>
-              <w:spacing w:after="0"/>
               <w:ind w:left="5"/>
             </w:pPr>
             <w:r>
@@ -2486,7 +2310,6 @@
           </w:tcPr>
           <w:p>
             <w:pPr>
-              <w:spacing w:after="0"/>
               <w:ind w:left="5"/>
             </w:pPr>
             <w:r>
@@ -2502,9 +2325,6 @@
             <w:tcW w:w="3702" w:type="dxa"/>
           </w:tcPr>
           <w:p>
-            <w:pPr>
-              <w:spacing w:after="0"/>
-            </w:pPr>
             <w:r>
               <w:rPr>
                 <w:rFonts w:ascii="Cambria" w:eastAsia="Cambria" w:hAnsi="Cambria" w:cs="Cambria"/>
@@ -2527,14 +2347,12 @@
               <w:spacing w:after="215"/>
               <w:ind w:left="15"/>
             </w:pPr>
-            <w:proofErr w:type="gramStart"/>
             <w:r>
               <w:rPr>
                 <w:rFonts w:ascii="Cambria" w:eastAsia="Cambria" w:hAnsi="Cambria" w:cs="Cambria"/>
               </w:rPr>
               <w:t>Tablero a usar</w:t>
             </w:r>
-            <w:proofErr w:type="gramEnd"/>
           </w:p>
           <w:p>
             <w:pPr>
@@ -2550,7 +2368,6 @@
           </w:p>
           <w:p>
             <w:pPr>
-              <w:spacing w:after="0"/>
               <w:ind w:left="15"/>
             </w:pPr>
             <w:r>
@@ -2590,9 +2407,6 @@
             </w:r>
           </w:p>
           <w:p>
-            <w:pPr>
-              <w:spacing w:after="0"/>
-            </w:pPr>
             <w:r>
               <w:rPr>
                 <w:rFonts w:ascii="Cambria" w:eastAsia="Cambria" w:hAnsi="Cambria" w:cs="Cambria"/>
@@ -2631,7 +2445,6 @@
           </w:p>
           <w:p>
             <w:pPr>
-              <w:spacing w:after="0"/>
               <w:ind w:left="5"/>
             </w:pPr>
             <w:r>
@@ -2654,13 +2467,7 @@
               <w:rPr>
                 <w:rFonts w:ascii="Cambria" w:eastAsia="Cambria" w:hAnsi="Cambria" w:cs="Cambria"/>
               </w:rPr>
-              <w:t>Es el tablero de tarjetas</w:t>
-            </w:r>
-            <w:r>
-              <w:rPr>
-                <w:rFonts w:ascii="Cambria" w:eastAsia="Cambria" w:hAnsi="Cambria" w:cs="Cambria"/>
-              </w:rPr>
-              <w:t xml:space="preserve"> el cual debe visualizarse.</w:t>
+              <w:t>Es el tablero de tarjetas el cual debe visualizarse.</w:t>
             </w:r>
           </w:p>
           <w:p>
@@ -2675,9 +2482,6 @@
             </w:r>
           </w:p>
           <w:p>
-            <w:pPr>
-              <w:spacing w:after="0"/>
-            </w:pPr>
             <w:r>
               <w:rPr>
                 <w:rFonts w:ascii="Cambria" w:eastAsia="Cambria" w:hAnsi="Cambria" w:cs="Cambria"/>
@@ -2728,13 +2532,7 @@
         <w:rPr>
           <w:rFonts w:ascii="Cambria" w:eastAsia="Cambria" w:hAnsi="Cambria" w:cs="Cambria"/>
         </w:rPr>
-        <w:t xml:space="preserve">Clase:  </w:t>
-      </w:r>
-      <w:r>
-        <w:rPr>
-          <w:rFonts w:ascii="Cambria" w:eastAsia="Cambria" w:hAnsi="Cambria" w:cs="Cambria"/>
-        </w:rPr>
-        <w:t>Controlador</w:t>
+        <w:t>Clase:  Controlador</w:t>
       </w:r>
     </w:p>
     <w:tbl>
@@ -2759,7 +2557,6 @@
           </w:tcPr>
           <w:p>
             <w:pPr>
-              <w:spacing w:after="0"/>
               <w:ind w:left="15"/>
             </w:pPr>
             <w:r>
@@ -2776,7 +2573,6 @@
           </w:tcPr>
           <w:p>
             <w:pPr>
-              <w:spacing w:after="0"/>
               <w:ind w:left="5"/>
             </w:pPr>
             <w:r>
@@ -2793,7 +2589,6 @@
           </w:tcPr>
           <w:p>
             <w:pPr>
-              <w:spacing w:after="0"/>
               <w:ind w:left="5"/>
             </w:pPr>
             <w:r>
@@ -2809,9 +2604,6 @@
             <w:tcW w:w="3702" w:type="dxa"/>
           </w:tcPr>
           <w:p>
-            <w:pPr>
-              <w:spacing w:after="0"/>
-            </w:pPr>
             <w:r>
               <w:rPr>
                 <w:rFonts w:ascii="Cambria" w:eastAsia="Cambria" w:hAnsi="Cambria" w:cs="Cambria"/>
@@ -2834,14 +2626,12 @@
               <w:spacing w:after="215"/>
               <w:ind w:left="15"/>
             </w:pPr>
-            <w:proofErr w:type="gramStart"/>
             <w:r>
               <w:rPr>
                 <w:rFonts w:ascii="Cambria" w:eastAsia="Cambria" w:hAnsi="Cambria" w:cs="Cambria"/>
               </w:rPr>
               <w:t>Tablero a usar</w:t>
             </w:r>
-            <w:proofErr w:type="gramEnd"/>
           </w:p>
           <w:p>
             <w:pPr>
@@ -2857,7 +2647,6 @@
           </w:p>
           <w:p>
             <w:pPr>
-              <w:spacing w:after="0"/>
               <w:ind w:left="15"/>
             </w:pPr>
             <w:r>
@@ -2881,13 +2670,7 @@
               <w:rPr>
                 <w:rFonts w:ascii="Cambria" w:eastAsia="Cambria" w:hAnsi="Cambria" w:cs="Cambria"/>
               </w:rPr>
-              <w:t>Tablero</w:t>
-            </w:r>
-            <w:r>
-              <w:rPr>
-                <w:rFonts w:ascii="Cambria" w:eastAsia="Cambria" w:hAnsi="Cambria" w:cs="Cambria"/>
-              </w:rPr>
-              <w:t xml:space="preserve"> </w:t>
+              <w:t xml:space="preserve">Tablero </w:t>
             </w:r>
           </w:p>
           <w:p>
@@ -2903,9 +2686,6 @@
             </w:r>
           </w:p>
           <w:p>
-            <w:pPr>
-              <w:spacing w:after="0"/>
-            </w:pPr>
             <w:r>
               <w:rPr>
                 <w:rFonts w:ascii="Cambria" w:eastAsia="Cambria" w:hAnsi="Cambria" w:cs="Cambria"/>
@@ -2944,7 +2724,6 @@
           </w:p>
           <w:p>
             <w:pPr>
-              <w:spacing w:after="0"/>
               <w:ind w:left="5"/>
             </w:pPr>
             <w:r>
@@ -2967,13 +2746,7 @@
               <w:rPr>
                 <w:rFonts w:ascii="Cambria" w:eastAsia="Cambria" w:hAnsi="Cambria" w:cs="Cambria"/>
               </w:rPr>
-              <w:t xml:space="preserve">Es </w:t>
-            </w:r>
-            <w:r>
-              <w:rPr>
-                <w:rFonts w:ascii="Cambria" w:eastAsia="Cambria" w:hAnsi="Cambria" w:cs="Cambria"/>
-              </w:rPr>
-              <w:t>el tablero de tarjetas que se usarán para jugar.</w:t>
+              <w:t>Es el tablero de tarjetas que se usarán para jugar.</w:t>
             </w:r>
           </w:p>
           <w:p>
@@ -2988,9 +2761,6 @@
             </w:r>
           </w:p>
           <w:p>
-            <w:pPr>
-              <w:spacing w:after="0"/>
-            </w:pPr>
             <w:r>
               <w:rPr>
                 <w:rFonts w:ascii="Cambria" w:eastAsia="Cambria" w:hAnsi="Cambria" w:cs="Cambria"/>
@@ -3078,13 +2848,7 @@
               <w:rPr>
                 <w:rFonts w:ascii="Cambria" w:eastAsia="Cambria" w:hAnsi="Cambria" w:cs="Cambria"/>
               </w:rPr>
-              <w:t xml:space="preserve">Es </w:t>
-            </w:r>
-            <w:r>
-              <w:rPr>
-                <w:rFonts w:ascii="Cambria" w:eastAsia="Cambria" w:hAnsi="Cambria" w:cs="Cambria"/>
-              </w:rPr>
-              <w:t>uno de los jugadores que jugará al juego de memoria</w:t>
+              <w:t>Es uno de los jugadores que jugará al juego de memoria</w:t>
             </w:r>
           </w:p>
         </w:tc>
@@ -3294,13 +3058,7 @@
         <w:rPr>
           <w:rFonts w:ascii="Cambria" w:eastAsia="Cambria" w:hAnsi="Cambria" w:cs="Cambria"/>
         </w:rPr>
-        <w:t xml:space="preserve">Clase:  </w:t>
-      </w:r>
-      <w:r>
-        <w:rPr>
-          <w:rFonts w:ascii="Cambria" w:eastAsia="Cambria" w:hAnsi="Cambria" w:cs="Cambria"/>
-        </w:rPr>
-        <w:t>Vista</w:t>
+        <w:t>Clase:  Vista</w:t>
       </w:r>
     </w:p>
     <w:tbl>
@@ -3325,7 +3083,6 @@
           </w:tcPr>
           <w:p>
             <w:pPr>
-              <w:spacing w:after="0"/>
               <w:ind w:left="15"/>
             </w:pPr>
             <w:r>
@@ -3342,7 +3099,6 @@
           </w:tcPr>
           <w:p>
             <w:pPr>
-              <w:spacing w:after="0"/>
               <w:ind w:left="5"/>
             </w:pPr>
             <w:r>
@@ -3359,7 +3115,6 @@
           </w:tcPr>
           <w:p>
             <w:pPr>
-              <w:spacing w:after="0"/>
               <w:ind w:left="5"/>
             </w:pPr>
             <w:r>
@@ -3375,9 +3130,6 @@
             <w:tcW w:w="3702" w:type="dxa"/>
           </w:tcPr>
           <w:p>
-            <w:pPr>
-              <w:spacing w:after="0"/>
-            </w:pPr>
             <w:r>
               <w:rPr>
                 <w:rFonts w:ascii="Cambria" w:eastAsia="Cambria" w:hAnsi="Cambria" w:cs="Cambria"/>
@@ -3421,7 +3173,6 @@
           </w:p>
           <w:p>
             <w:pPr>
-              <w:spacing w:after="0"/>
               <w:ind w:left="15"/>
             </w:pPr>
             <w:r>
@@ -3462,7 +3213,6 @@
           </w:p>
           <w:p>
             <w:pPr>
-              <w:spacing w:after="0"/>
               <w:ind w:left="5"/>
             </w:pPr>
             <w:r>
@@ -3503,7 +3253,6 @@
           </w:p>
           <w:p>
             <w:pPr>
-              <w:spacing w:after="0"/>
               <w:ind w:left="5"/>
             </w:pPr>
             <w:r>
@@ -3526,13 +3275,7 @@
               <w:rPr>
                 <w:rFonts w:ascii="Cambria" w:eastAsia="Cambria" w:hAnsi="Cambria" w:cs="Cambria"/>
               </w:rPr>
-              <w:t xml:space="preserve">Es el </w:t>
-            </w:r>
-            <w:r>
-              <w:rPr>
-                <w:rFonts w:ascii="Cambria" w:eastAsia="Cambria" w:hAnsi="Cambria" w:cs="Cambria"/>
-              </w:rPr>
-              <w:t>controlador que se usará para manejar las operaciones del juego de memoria</w:t>
+              <w:t>Es el controlador que se usará para manejar las operaciones del juego de memoria</w:t>
             </w:r>
           </w:p>
           <w:p>
@@ -3547,9 +3290,6 @@
             </w:r>
           </w:p>
           <w:p>
-            <w:pPr>
-              <w:spacing w:after="0"/>
-            </w:pPr>
             <w:r>
               <w:rPr>
                 <w:rFonts w:ascii="Cambria" w:eastAsia="Cambria" w:hAnsi="Cambria" w:cs="Cambria"/>
@@ -3579,13 +3319,7 @@
               <w:rPr>
                 <w:rFonts w:ascii="Cambria" w:eastAsia="Cambria" w:hAnsi="Cambria" w:cs="Cambria"/>
               </w:rPr>
-              <w:t>Teclado</w:t>
-            </w:r>
-            <w:r>
-              <w:rPr>
-                <w:rFonts w:ascii="Cambria" w:eastAsia="Cambria" w:hAnsi="Cambria" w:cs="Cambria"/>
-              </w:rPr>
-              <w:t xml:space="preserve"> </w:t>
+              <w:t xml:space="preserve">Teclado </w:t>
             </w:r>
           </w:p>
         </w:tc>
@@ -3676,23 +3410,7 @@
           <w:color w:val="4F81BD"/>
           <w:sz w:val="26"/>
         </w:rPr>
-        <w:t xml:space="preserve">1.4 Métodos de cada clase (10 </w:t>
-      </w:r>
-      <w:proofErr w:type="spellStart"/>
-      <w:r>
-        <w:rPr>
-          <w:color w:val="4F81BD"/>
-          <w:sz w:val="26"/>
-        </w:rPr>
-        <w:t>pts</w:t>
-      </w:r>
-      <w:proofErr w:type="spellEnd"/>
-      <w:r>
-        <w:rPr>
-          <w:color w:val="4F81BD"/>
-          <w:sz w:val="26"/>
-        </w:rPr>
-        <w:t xml:space="preserve">) </w:t>
+        <w:t xml:space="preserve">1.4 Métodos de cada clase (10 pts) </w:t>
       </w:r>
     </w:p>
     <w:p>
@@ -3736,7 +3454,6 @@
           </w:tcPr>
           <w:p>
             <w:pPr>
-              <w:spacing w:after="0"/>
               <w:ind w:left="20"/>
             </w:pPr>
             <w:r>
@@ -3752,9 +3469,6 @@
             <w:tcW w:w="1726" w:type="dxa"/>
           </w:tcPr>
           <w:p>
-            <w:pPr>
-              <w:spacing w:after="0"/>
-            </w:pPr>
             <w:r>
               <w:rPr>
                 <w:rFonts w:ascii="Cambria" w:eastAsia="Cambria" w:hAnsi="Cambria" w:cs="Cambria"/>
@@ -3769,7 +3483,6 @@
           </w:tcPr>
           <w:p>
             <w:pPr>
-              <w:spacing w:after="0"/>
               <w:ind w:left="5"/>
             </w:pPr>
             <w:r>
@@ -3791,9 +3504,6 @@
             <w:tcW w:w="1726" w:type="dxa"/>
           </w:tcPr>
           <w:p>
-            <w:pPr>
-              <w:spacing w:after="0"/>
-            </w:pPr>
             <w:r>
               <w:rPr>
                 <w:rFonts w:ascii="Cambria" w:eastAsia="Cambria" w:hAnsi="Cambria" w:cs="Cambria"/>
@@ -3808,7 +3518,6 @@
           </w:tcPr>
           <w:p>
             <w:pPr>
-              <w:spacing w:after="0"/>
               <w:ind w:left="5"/>
             </w:pPr>
             <w:r>
@@ -3853,7 +3562,6 @@
           </w:p>
           <w:p>
             <w:pPr>
-              <w:spacing w:after="0"/>
               <w:ind w:left="20"/>
             </w:pPr>
             <w:r>
@@ -3891,9 +3599,6 @@
             </w:r>
           </w:p>
           <w:p>
-            <w:pPr>
-              <w:spacing w:after="0"/>
-            </w:pPr>
             <w:r>
               <w:rPr>
                 <w:rFonts w:ascii="Cambria" w:eastAsia="Cambria" w:hAnsi="Cambria" w:cs="Cambria"/>
@@ -3932,7 +3637,6 @@
           </w:p>
           <w:p>
             <w:pPr>
-              <w:spacing w:after="0"/>
               <w:ind w:left="5"/>
             </w:pPr>
             <w:r>
@@ -3970,9 +3674,6 @@
             </w:r>
           </w:p>
           <w:p>
-            <w:pPr>
-              <w:spacing w:after="0"/>
-            </w:pPr>
             <w:r>
               <w:rPr>
                 <w:rFonts w:ascii="Cambria" w:eastAsia="Cambria" w:hAnsi="Cambria" w:cs="Cambria"/>
@@ -4011,7 +3712,6 @@
           </w:p>
           <w:p>
             <w:pPr>
-              <w:spacing w:after="0"/>
               <w:ind w:left="5"/>
             </w:pPr>
             <w:r>
@@ -4044,13 +3744,7 @@
         <w:rPr>
           <w:rFonts w:ascii="Cambria" w:eastAsia="Cambria" w:hAnsi="Cambria" w:cs="Cambria"/>
         </w:rPr>
-        <w:t xml:space="preserve">Clase:  </w:t>
-      </w:r>
-      <w:r>
-        <w:rPr>
-          <w:rFonts w:ascii="Cambria" w:eastAsia="Cambria" w:hAnsi="Cambria" w:cs="Cambria"/>
-        </w:rPr>
-        <w:t>Tablero</w:t>
+        <w:t>Clase:  Tablero</w:t>
       </w:r>
     </w:p>
     <w:tbl>
@@ -4076,7 +3770,6 @@
           </w:tcPr>
           <w:p>
             <w:pPr>
-              <w:spacing w:after="0"/>
               <w:ind w:left="20"/>
             </w:pPr>
             <w:r>
@@ -4093,9 +3786,6 @@
             <w:tcW w:w="1710" w:type="dxa"/>
           </w:tcPr>
           <w:p>
-            <w:pPr>
-              <w:spacing w:after="0"/>
-            </w:pPr>
             <w:r>
               <w:rPr>
                 <w:rFonts w:ascii="Cambria" w:eastAsia="Cambria" w:hAnsi="Cambria" w:cs="Cambria"/>
@@ -4110,7 +3800,6 @@
           </w:tcPr>
           <w:p>
             <w:pPr>
-              <w:spacing w:after="0"/>
               <w:ind w:left="5"/>
             </w:pPr>
             <w:r>
@@ -4126,9 +3815,6 @@
             <w:tcW w:w="1260" w:type="dxa"/>
           </w:tcPr>
           <w:p>
-            <w:pPr>
-              <w:spacing w:after="0"/>
-            </w:pPr>
             <w:r>
               <w:rPr>
                 <w:rFonts w:ascii="Cambria" w:eastAsia="Cambria" w:hAnsi="Cambria" w:cs="Cambria"/>
@@ -4143,7 +3829,6 @@
           </w:tcPr>
           <w:p>
             <w:pPr>
-              <w:spacing w:after="0"/>
               <w:ind w:left="5"/>
             </w:pPr>
             <w:r>
@@ -4188,7 +3873,6 @@
           </w:p>
           <w:p>
             <w:pPr>
-              <w:spacing w:after="0"/>
               <w:ind w:left="20"/>
             </w:pPr>
             <w:r>
@@ -4214,16 +3898,8 @@
               <w:rPr>
                 <w:rFonts w:ascii="Cambria" w:eastAsia="Cambria" w:hAnsi="Cambria" w:cs="Cambria"/>
               </w:rPr>
-              <w:t xml:space="preserve">Coordenada X1: </w:t>
-            </w:r>
-            <w:proofErr w:type="spellStart"/>
-            <w:r>
-              <w:rPr>
-                <w:rFonts w:ascii="Cambria" w:eastAsia="Cambria" w:hAnsi="Cambria" w:cs="Cambria"/>
-              </w:rPr>
-              <w:t>int</w:t>
-            </w:r>
-            <w:proofErr w:type="spellEnd"/>
+              <w:t>Coordenada X1: int</w:t>
+            </w:r>
           </w:p>
           <w:p>
             <w:pPr>
@@ -4236,19 +3912,7 @@
               <w:rPr>
                 <w:rFonts w:ascii="Cambria" w:eastAsia="Cambria" w:hAnsi="Cambria" w:cs="Cambria"/>
               </w:rPr>
-              <w:t xml:space="preserve">Coordenada </w:t>
-            </w:r>
-            <w:r>
-              <w:rPr>
-                <w:rFonts w:ascii="Cambria" w:eastAsia="Cambria" w:hAnsi="Cambria" w:cs="Cambria"/>
-              </w:rPr>
-              <w:t>Y</w:t>
-            </w:r>
-            <w:r>
-              <w:rPr>
-                <w:rFonts w:ascii="Cambria" w:eastAsia="Cambria" w:hAnsi="Cambria" w:cs="Cambria"/>
-              </w:rPr>
-              <w:t>1: int</w:t>
+              <w:t>Coordenada Y1: int</w:t>
             </w:r>
           </w:p>
           <w:p>
@@ -4262,28 +3926,8 @@
               <w:rPr>
                 <w:rFonts w:ascii="Cambria" w:eastAsia="Cambria" w:hAnsi="Cambria" w:cs="Cambria"/>
               </w:rPr>
-              <w:t>Coordenada X</w:t>
-            </w:r>
-            <w:r>
-              <w:rPr>
-                <w:rFonts w:ascii="Cambria" w:eastAsia="Cambria" w:hAnsi="Cambria" w:cs="Cambria"/>
-              </w:rPr>
-              <w:t>2</w:t>
-            </w:r>
-            <w:r>
-              <w:rPr>
-                <w:rFonts w:ascii="Cambria" w:eastAsia="Cambria" w:hAnsi="Cambria" w:cs="Cambria"/>
-              </w:rPr>
-              <w:t xml:space="preserve">: </w:t>
-            </w:r>
-            <w:proofErr w:type="spellStart"/>
-            <w:r>
-              <w:rPr>
-                <w:rFonts w:ascii="Cambria" w:eastAsia="Cambria" w:hAnsi="Cambria" w:cs="Cambria"/>
-              </w:rPr>
-              <w:t>int</w:t>
-            </w:r>
-            <w:proofErr w:type="spellEnd"/>
+              <w:t>Coordenada X2: int</w:t>
+            </w:r>
           </w:p>
           <w:p>
             <w:pPr>
@@ -4293,19 +3937,7 @@
               <w:rPr>
                 <w:rFonts w:ascii="Cambria" w:eastAsia="Cambria" w:hAnsi="Cambria" w:cs="Cambria"/>
               </w:rPr>
-              <w:t xml:space="preserve">Coordenada </w:t>
-            </w:r>
-            <w:r>
-              <w:rPr>
-                <w:rFonts w:ascii="Cambria" w:eastAsia="Cambria" w:hAnsi="Cambria" w:cs="Cambria"/>
-              </w:rPr>
-              <w:t>Y</w:t>
-            </w:r>
-            <w:r>
-              <w:rPr>
-                <w:rFonts w:ascii="Cambria" w:eastAsia="Cambria" w:hAnsi="Cambria" w:cs="Cambria"/>
-              </w:rPr>
-              <w:t xml:space="preserve">1: int </w:t>
+              <w:t xml:space="preserve">Coordenada Y1: int </w:t>
             </w:r>
           </w:p>
           <w:p>
@@ -4320,9 +3952,6 @@
             </w:r>
           </w:p>
           <w:p>
-            <w:pPr>
-              <w:spacing w:after="0"/>
-            </w:pPr>
             <w:r>
               <w:rPr>
                 <w:rFonts w:ascii="Cambria" w:eastAsia="Cambria" w:hAnsi="Cambria" w:cs="Cambria"/>
@@ -4340,14 +3969,12 @@
               <w:spacing w:after="219"/>
               <w:ind w:left="5"/>
             </w:pPr>
-            <w:proofErr w:type="spellStart"/>
             <w:r>
               <w:rPr>
                 <w:rFonts w:ascii="Cambria" w:eastAsia="Cambria" w:hAnsi="Cambria" w:cs="Cambria"/>
               </w:rPr>
               <w:t>boolean</w:t>
             </w:r>
-            <w:proofErr w:type="spellEnd"/>
           </w:p>
           <w:p>
             <w:pPr>
@@ -4363,7 +3990,6 @@
           </w:p>
           <w:p>
             <w:pPr>
-              <w:spacing w:after="0"/>
               <w:ind w:left="5"/>
             </w:pPr>
             <w:r>
@@ -4401,9 +4027,6 @@
             </w:r>
           </w:p>
           <w:p>
-            <w:pPr>
-              <w:spacing w:after="0"/>
-            </w:pPr>
             <w:r>
               <w:rPr>
                 <w:rFonts w:ascii="Cambria" w:eastAsia="Cambria" w:hAnsi="Cambria" w:cs="Cambria"/>
@@ -4482,7 +4105,6 @@
           </w:p>
           <w:p>
             <w:pPr>
-              <w:spacing w:after="0"/>
               <w:ind w:left="5"/>
             </w:pPr>
             <w:r>
@@ -4509,13 +4131,7 @@
         <w:rPr>
           <w:rFonts w:ascii="Cambria" w:eastAsia="Cambria" w:hAnsi="Cambria" w:cs="Cambria"/>
         </w:rPr>
-        <w:t xml:space="preserve">Clase:  </w:t>
-      </w:r>
-      <w:r>
-        <w:rPr>
-          <w:rFonts w:ascii="Cambria" w:eastAsia="Cambria" w:hAnsi="Cambria" w:cs="Cambria"/>
-        </w:rPr>
-        <w:t xml:space="preserve">Distribuidor de tarjetas </w:t>
+        <w:t xml:space="preserve">Clase:  Distribuidor de tarjetas </w:t>
       </w:r>
     </w:p>
     <w:tbl>
@@ -4541,7 +4157,6 @@
           </w:tcPr>
           <w:p>
             <w:pPr>
-              <w:spacing w:after="0"/>
               <w:ind w:left="20"/>
             </w:pPr>
             <w:r>
@@ -4557,9 +4172,6 @@
             <w:tcW w:w="1710" w:type="dxa"/>
           </w:tcPr>
           <w:p>
-            <w:pPr>
-              <w:spacing w:after="0"/>
-            </w:pPr>
             <w:r>
               <w:rPr>
                 <w:rFonts w:ascii="Cambria" w:eastAsia="Cambria" w:hAnsi="Cambria" w:cs="Cambria"/>
@@ -4574,7 +4186,6 @@
           </w:tcPr>
           <w:p>
             <w:pPr>
-              <w:spacing w:after="0"/>
               <w:ind w:left="5"/>
             </w:pPr>
             <w:r>
@@ -4590,9 +4201,6 @@
             <w:tcW w:w="1260" w:type="dxa"/>
           </w:tcPr>
           <w:p>
-            <w:pPr>
-              <w:spacing w:after="0"/>
-            </w:pPr>
             <w:r>
               <w:rPr>
                 <w:rFonts w:ascii="Cambria" w:eastAsia="Cambria" w:hAnsi="Cambria" w:cs="Cambria"/>
@@ -4607,7 +4215,6 @@
           </w:tcPr>
           <w:p>
             <w:pPr>
-              <w:spacing w:after="0"/>
               <w:ind w:left="5"/>
             </w:pPr>
             <w:r>
@@ -4638,7 +4245,6 @@
           </w:p>
           <w:p>
             <w:pPr>
-              <w:spacing w:after="0"/>
               <w:ind w:left="20"/>
             </w:pPr>
             <w:r>
@@ -4659,9 +4265,6 @@
             </w:pPr>
           </w:p>
           <w:p>
-            <w:pPr>
-              <w:spacing w:after="0"/>
-            </w:pPr>
             <w:r>
               <w:rPr>
                 <w:rFonts w:ascii="Cambria" w:eastAsia="Cambria" w:hAnsi="Cambria" w:cs="Cambria"/>
@@ -4693,7 +4296,6 @@
           </w:p>
           <w:p>
             <w:pPr>
-              <w:spacing w:after="0"/>
               <w:ind w:left="5"/>
             </w:pPr>
             <w:r>
@@ -4708,11 +4310,7 @@
           <w:tcPr>
             <w:tcW w:w="1260" w:type="dxa"/>
           </w:tcPr>
-          <w:p>
-            <w:pPr>
-              <w:spacing w:after="0"/>
-            </w:pPr>
-          </w:p>
+          <w:p/>
         </w:tc>
         <w:tc>
           <w:tcPr>
@@ -4720,7 +4318,6 @@
           </w:tcPr>
           <w:p>
             <w:pPr>
-              <w:spacing w:after="0"/>
               <w:ind w:left="5"/>
             </w:pPr>
           </w:p>
@@ -4741,19 +4338,7 @@
         <w:rPr>
           <w:rFonts w:ascii="Cambria" w:eastAsia="Cambria" w:hAnsi="Cambria" w:cs="Cambria"/>
         </w:rPr>
-        <w:t xml:space="preserve">Clase:  </w:t>
-      </w:r>
-      <w:r>
-        <w:rPr>
-          <w:rFonts w:ascii="Cambria" w:eastAsia="Cambria" w:hAnsi="Cambria" w:cs="Cambria"/>
-        </w:rPr>
-        <w:t>Jugador</w:t>
-      </w:r>
-      <w:r>
-        <w:rPr>
-          <w:rFonts w:ascii="Cambria" w:eastAsia="Cambria" w:hAnsi="Cambria" w:cs="Cambria"/>
-        </w:rPr>
-        <w:t xml:space="preserve"> </w:t>
+        <w:t xml:space="preserve">Clase:  Jugador </w:t>
       </w:r>
     </w:p>
     <w:tbl>
@@ -4779,7 +4364,6 @@
           </w:tcPr>
           <w:p>
             <w:pPr>
-              <w:spacing w:after="0"/>
               <w:ind w:left="20"/>
             </w:pPr>
             <w:r>
@@ -4795,9 +4379,6 @@
             <w:tcW w:w="1710" w:type="dxa"/>
           </w:tcPr>
           <w:p>
-            <w:pPr>
-              <w:spacing w:after="0"/>
-            </w:pPr>
             <w:r>
               <w:rPr>
                 <w:rFonts w:ascii="Cambria" w:eastAsia="Cambria" w:hAnsi="Cambria" w:cs="Cambria"/>
@@ -4812,7 +4393,6 @@
           </w:tcPr>
           <w:p>
             <w:pPr>
-              <w:spacing w:after="0"/>
               <w:ind w:left="5"/>
             </w:pPr>
             <w:r>
@@ -4828,9 +4408,6 @@
             <w:tcW w:w="1260" w:type="dxa"/>
           </w:tcPr>
           <w:p>
-            <w:pPr>
-              <w:spacing w:after="0"/>
-            </w:pPr>
             <w:r>
               <w:rPr>
                 <w:rFonts w:ascii="Cambria" w:eastAsia="Cambria" w:hAnsi="Cambria" w:cs="Cambria"/>
@@ -4845,7 +4422,6 @@
           </w:tcPr>
           <w:p>
             <w:pPr>
-              <w:spacing w:after="0"/>
               <w:ind w:left="5"/>
             </w:pPr>
             <w:r>
@@ -4876,7 +4452,6 @@
           </w:p>
           <w:p>
             <w:pPr>
-              <w:spacing w:after="0"/>
               <w:ind w:left="20"/>
             </w:pPr>
             <w:r>
@@ -4897,9 +4472,6 @@
             </w:pPr>
           </w:p>
           <w:p>
-            <w:pPr>
-              <w:spacing w:after="0"/>
-            </w:pPr>
             <w:r>
               <w:rPr>
                 <w:rFonts w:ascii="Cambria" w:eastAsia="Cambria" w:hAnsi="Cambria" w:cs="Cambria"/>
@@ -4931,7 +4503,6 @@
           </w:p>
           <w:p>
             <w:pPr>
-              <w:spacing w:after="0"/>
               <w:ind w:left="5"/>
             </w:pPr>
             <w:r>
@@ -4946,11 +4517,7 @@
           <w:tcPr>
             <w:tcW w:w="1260" w:type="dxa"/>
           </w:tcPr>
-          <w:p>
-            <w:pPr>
-              <w:spacing w:after="0"/>
-            </w:pPr>
-          </w:p>
+          <w:p/>
         </w:tc>
         <w:tc>
           <w:tcPr>
@@ -4958,7 +4525,6 @@
           </w:tcPr>
           <w:p>
             <w:pPr>
-              <w:spacing w:after="0"/>
               <w:ind w:left="5"/>
             </w:pPr>
           </w:p>
@@ -4980,19 +4546,7 @@
           <w:rFonts w:ascii="Cambria" w:eastAsia="Cambria" w:hAnsi="Cambria" w:cs="Cambria"/>
         </w:rPr>
         <w:lastRenderedPageBreak/>
-        <w:t xml:space="preserve">Clase:  </w:t>
-      </w:r>
-      <w:r>
-        <w:rPr>
-          <w:rFonts w:ascii="Cambria" w:eastAsia="Cambria" w:hAnsi="Cambria" w:cs="Cambria"/>
-        </w:rPr>
-        <w:t>Consola</w:t>
-      </w:r>
-      <w:r>
-        <w:rPr>
-          <w:rFonts w:ascii="Cambria" w:eastAsia="Cambria" w:hAnsi="Cambria" w:cs="Cambria"/>
-        </w:rPr>
-        <w:t xml:space="preserve"> </w:t>
+        <w:t xml:space="preserve">Clase:  Consola </w:t>
       </w:r>
     </w:p>
     <w:tbl>
@@ -5018,7 +4572,6 @@
           </w:tcPr>
           <w:p>
             <w:pPr>
-              <w:spacing w:after="0"/>
               <w:ind w:left="20"/>
             </w:pPr>
             <w:r>
@@ -5034,9 +4587,6 @@
             <w:tcW w:w="1703" w:type="dxa"/>
           </w:tcPr>
           <w:p>
-            <w:pPr>
-              <w:spacing w:after="0"/>
-            </w:pPr>
             <w:r>
               <w:rPr>
                 <w:rFonts w:ascii="Cambria" w:eastAsia="Cambria" w:hAnsi="Cambria" w:cs="Cambria"/>
@@ -5051,7 +4601,6 @@
           </w:tcPr>
           <w:p>
             <w:pPr>
-              <w:spacing w:after="0"/>
               <w:ind w:left="5"/>
             </w:pPr>
             <w:r>
@@ -5067,9 +4616,6 @@
             <w:tcW w:w="1259" w:type="dxa"/>
           </w:tcPr>
           <w:p>
-            <w:pPr>
-              <w:spacing w:after="0"/>
-            </w:pPr>
             <w:r>
               <w:rPr>
                 <w:rFonts w:ascii="Cambria" w:eastAsia="Cambria" w:hAnsi="Cambria" w:cs="Cambria"/>
@@ -5084,7 +4630,6 @@
           </w:tcPr>
           <w:p>
             <w:pPr>
-              <w:spacing w:after="0"/>
               <w:ind w:left="5"/>
             </w:pPr>
             <w:r>
@@ -5106,7 +4651,6 @@
           </w:tcPr>
           <w:p>
             <w:pPr>
-              <w:spacing w:after="0"/>
               <w:ind w:left="20"/>
               <w:rPr>
                 <w:rFonts w:ascii="Cambria" w:eastAsia="Cambria" w:hAnsi="Cambria" w:cs="Cambria"/>
@@ -5126,7 +4670,6 @@
           </w:tcPr>
           <w:p>
             <w:pPr>
-              <w:spacing w:after="0"/>
               <w:rPr>
                 <w:rFonts w:ascii="Cambria" w:eastAsia="Cambria" w:hAnsi="Cambria" w:cs="Cambria"/>
               </w:rPr>
@@ -5145,7 +4688,6 @@
           </w:tcPr>
           <w:p>
             <w:pPr>
-              <w:spacing w:after="0"/>
               <w:ind w:left="5"/>
               <w:rPr>
                 <w:rFonts w:ascii="Cambria" w:eastAsia="Cambria" w:hAnsi="Cambria" w:cs="Cambria"/>
@@ -5165,7 +4707,6 @@
           </w:tcPr>
           <w:p>
             <w:pPr>
-              <w:spacing w:after="0"/>
               <w:rPr>
                 <w:rFonts w:ascii="Cambria" w:eastAsia="Cambria" w:hAnsi="Cambria" w:cs="Cambria"/>
               </w:rPr>
@@ -5184,7 +4725,6 @@
           </w:tcPr>
           <w:p>
             <w:pPr>
-              <w:spacing w:after="0"/>
               <w:ind w:left="5"/>
               <w:rPr>
                 <w:rFonts w:ascii="Cambria" w:eastAsia="Cambria" w:hAnsi="Cambria" w:cs="Cambria"/>
@@ -5214,13 +4754,7 @@
         <w:rPr>
           <w:rFonts w:ascii="Cambria" w:eastAsia="Cambria" w:hAnsi="Cambria" w:cs="Cambria"/>
         </w:rPr>
-        <w:t>Clase:  Co</w:t>
-      </w:r>
-      <w:r>
-        <w:rPr>
-          <w:rFonts w:ascii="Cambria" w:eastAsia="Cambria" w:hAnsi="Cambria" w:cs="Cambria"/>
-        </w:rPr>
-        <w:t>ntrolador</w:t>
+        <w:t>Clase:  Controlador</w:t>
       </w:r>
     </w:p>
     <w:tbl>
@@ -5246,7 +4780,6 @@
           </w:tcPr>
           <w:p>
             <w:pPr>
-              <w:spacing w:after="0"/>
               <w:ind w:left="20"/>
             </w:pPr>
             <w:r>
@@ -5262,9 +4795,6 @@
             <w:tcW w:w="1703" w:type="dxa"/>
           </w:tcPr>
           <w:p>
-            <w:pPr>
-              <w:spacing w:after="0"/>
-            </w:pPr>
             <w:r>
               <w:rPr>
                 <w:rFonts w:ascii="Cambria" w:eastAsia="Cambria" w:hAnsi="Cambria" w:cs="Cambria"/>
@@ -5279,7 +4809,6 @@
           </w:tcPr>
           <w:p>
             <w:pPr>
-              <w:spacing w:after="0"/>
               <w:ind w:left="5"/>
             </w:pPr>
             <w:r>
@@ -5295,9 +4824,6 @@
             <w:tcW w:w="1259" w:type="dxa"/>
           </w:tcPr>
           <w:p>
-            <w:pPr>
-              <w:spacing w:after="0"/>
-            </w:pPr>
             <w:r>
               <w:rPr>
                 <w:rFonts w:ascii="Cambria" w:eastAsia="Cambria" w:hAnsi="Cambria" w:cs="Cambria"/>
@@ -5312,7 +4838,6 @@
           </w:tcPr>
           <w:p>
             <w:pPr>
-              <w:spacing w:after="0"/>
               <w:ind w:left="5"/>
             </w:pPr>
             <w:r>
@@ -5334,7 +4859,6 @@
           </w:tcPr>
           <w:p>
             <w:pPr>
-              <w:spacing w:after="0"/>
               <w:rPr>
                 <w:rFonts w:ascii="Cambria" w:eastAsia="Cambria" w:hAnsi="Cambria" w:cs="Cambria"/>
               </w:rPr>
@@ -5353,151 +4877,76 @@
           </w:tcPr>
           <w:p>
             <w:pPr>
-              <w:spacing w:after="0"/>
-              <w:rPr>
-                <w:rFonts w:ascii="Cambria" w:eastAsia="Cambria" w:hAnsi="Cambria" w:cs="Cambria"/>
-              </w:rPr>
-            </w:pPr>
-            <w:r>
-              <w:rPr>
-                <w:rFonts w:ascii="Cambria" w:eastAsia="Cambria" w:hAnsi="Cambria" w:cs="Cambria"/>
-              </w:rPr>
-              <w:t xml:space="preserve">Coordenada X1: </w:t>
-            </w:r>
-            <w:proofErr w:type="spellStart"/>
-            <w:r>
-              <w:rPr>
-                <w:rFonts w:ascii="Cambria" w:eastAsia="Cambria" w:hAnsi="Cambria" w:cs="Cambria"/>
-              </w:rPr>
-              <w:t>int</w:t>
-            </w:r>
-            <w:proofErr w:type="spellEnd"/>
-          </w:p>
-          <w:p>
-            <w:pPr>
-              <w:spacing w:after="0"/>
-              <w:rPr>
-                <w:rFonts w:ascii="Cambria" w:eastAsia="Cambria" w:hAnsi="Cambria" w:cs="Cambria"/>
-              </w:rPr>
-            </w:pPr>
-          </w:p>
-          <w:p>
-            <w:pPr>
-              <w:spacing w:after="0"/>
-              <w:rPr>
-                <w:rFonts w:ascii="Cambria" w:eastAsia="Cambria" w:hAnsi="Cambria" w:cs="Cambria"/>
-              </w:rPr>
-            </w:pPr>
-            <w:r>
-              <w:rPr>
-                <w:rFonts w:ascii="Cambria" w:eastAsia="Cambria" w:hAnsi="Cambria" w:cs="Cambria"/>
-              </w:rPr>
-              <w:t xml:space="preserve">Coordenada </w:t>
-            </w:r>
-            <w:r>
-              <w:rPr>
-                <w:rFonts w:ascii="Cambria" w:eastAsia="Cambria" w:hAnsi="Cambria" w:cs="Cambria"/>
-              </w:rPr>
-              <w:t>Y1</w:t>
-            </w:r>
-            <w:r>
-              <w:rPr>
-                <w:rFonts w:ascii="Cambria" w:eastAsia="Cambria" w:hAnsi="Cambria" w:cs="Cambria"/>
-              </w:rPr>
-              <w:t xml:space="preserve">: </w:t>
-            </w:r>
-            <w:proofErr w:type="spellStart"/>
-            <w:r>
-              <w:rPr>
-                <w:rFonts w:ascii="Cambria" w:eastAsia="Cambria" w:hAnsi="Cambria" w:cs="Cambria"/>
-              </w:rPr>
-              <w:t>int</w:t>
-            </w:r>
-            <w:proofErr w:type="spellEnd"/>
-          </w:p>
-          <w:p>
-            <w:pPr>
-              <w:spacing w:after="0"/>
-              <w:rPr>
-                <w:rFonts w:ascii="Cambria" w:eastAsia="Cambria" w:hAnsi="Cambria" w:cs="Cambria"/>
-              </w:rPr>
-            </w:pPr>
-          </w:p>
-          <w:p>
-            <w:pPr>
-              <w:spacing w:after="0"/>
-              <w:rPr>
-                <w:rFonts w:ascii="Cambria" w:eastAsia="Cambria" w:hAnsi="Cambria" w:cs="Cambria"/>
-              </w:rPr>
-            </w:pPr>
-            <w:r>
-              <w:rPr>
-                <w:rFonts w:ascii="Cambria" w:eastAsia="Cambria" w:hAnsi="Cambria" w:cs="Cambria"/>
-              </w:rPr>
-              <w:t>Coordenada X</w:t>
-            </w:r>
-            <w:r>
-              <w:rPr>
-                <w:rFonts w:ascii="Cambria" w:eastAsia="Cambria" w:hAnsi="Cambria" w:cs="Cambria"/>
-              </w:rPr>
-              <w:t>2</w:t>
-            </w:r>
-            <w:r>
-              <w:rPr>
-                <w:rFonts w:ascii="Cambria" w:eastAsia="Cambria" w:hAnsi="Cambria" w:cs="Cambria"/>
-              </w:rPr>
-              <w:t xml:space="preserve">: </w:t>
-            </w:r>
-            <w:proofErr w:type="spellStart"/>
-            <w:r>
-              <w:rPr>
-                <w:rFonts w:ascii="Cambria" w:eastAsia="Cambria" w:hAnsi="Cambria" w:cs="Cambria"/>
-              </w:rPr>
-              <w:t>int</w:t>
-            </w:r>
-            <w:proofErr w:type="spellEnd"/>
-          </w:p>
-          <w:p>
-            <w:pPr>
-              <w:spacing w:after="0"/>
-              <w:rPr>
-                <w:rFonts w:ascii="Cambria" w:eastAsia="Cambria" w:hAnsi="Cambria" w:cs="Cambria"/>
-              </w:rPr>
-            </w:pPr>
-          </w:p>
-          <w:p>
-            <w:pPr>
-              <w:spacing w:after="0"/>
-              <w:rPr>
-                <w:rFonts w:ascii="Cambria" w:eastAsia="Cambria" w:hAnsi="Cambria" w:cs="Cambria"/>
-              </w:rPr>
-            </w:pPr>
-            <w:r>
-              <w:rPr>
-                <w:rFonts w:ascii="Cambria" w:eastAsia="Cambria" w:hAnsi="Cambria" w:cs="Cambria"/>
-              </w:rPr>
-              <w:t xml:space="preserve">Coordenada </w:t>
-            </w:r>
-            <w:r>
-              <w:rPr>
-                <w:rFonts w:ascii="Cambria" w:eastAsia="Cambria" w:hAnsi="Cambria" w:cs="Cambria"/>
-              </w:rPr>
-              <w:t>Y2</w:t>
-            </w:r>
-            <w:r>
-              <w:rPr>
-                <w:rFonts w:ascii="Cambria" w:eastAsia="Cambria" w:hAnsi="Cambria" w:cs="Cambria"/>
-              </w:rPr>
-              <w:t xml:space="preserve">: </w:t>
-            </w:r>
-            <w:proofErr w:type="spellStart"/>
-            <w:r>
-              <w:rPr>
-                <w:rFonts w:ascii="Cambria" w:eastAsia="Cambria" w:hAnsi="Cambria" w:cs="Cambria"/>
-              </w:rPr>
-              <w:t>int</w:t>
-            </w:r>
-            <w:proofErr w:type="spellEnd"/>
+              <w:rPr>
+                <w:rFonts w:ascii="Cambria" w:eastAsia="Cambria" w:hAnsi="Cambria" w:cs="Cambria"/>
+              </w:rPr>
+            </w:pPr>
+            <w:r>
+              <w:rPr>
+                <w:rFonts w:ascii="Cambria" w:eastAsia="Cambria" w:hAnsi="Cambria" w:cs="Cambria"/>
+              </w:rPr>
+              <w:t>Coordenada X1: int</w:t>
+            </w:r>
+          </w:p>
+          <w:p>
+            <w:pPr>
+              <w:rPr>
+                <w:rFonts w:ascii="Cambria" w:eastAsia="Cambria" w:hAnsi="Cambria" w:cs="Cambria"/>
+              </w:rPr>
+            </w:pPr>
+          </w:p>
+          <w:p>
+            <w:pPr>
+              <w:rPr>
+                <w:rFonts w:ascii="Cambria" w:eastAsia="Cambria" w:hAnsi="Cambria" w:cs="Cambria"/>
+              </w:rPr>
+            </w:pPr>
+            <w:r>
+              <w:rPr>
+                <w:rFonts w:ascii="Cambria" w:eastAsia="Cambria" w:hAnsi="Cambria" w:cs="Cambria"/>
+              </w:rPr>
+              <w:t>Coordenada Y1: int</w:t>
+            </w:r>
+          </w:p>
+          <w:p>
+            <w:pPr>
+              <w:rPr>
+                <w:rFonts w:ascii="Cambria" w:eastAsia="Cambria" w:hAnsi="Cambria" w:cs="Cambria"/>
+              </w:rPr>
+            </w:pPr>
+          </w:p>
+          <w:p>
+            <w:pPr>
+              <w:rPr>
+                <w:rFonts w:ascii="Cambria" w:eastAsia="Cambria" w:hAnsi="Cambria" w:cs="Cambria"/>
+              </w:rPr>
+            </w:pPr>
+            <w:r>
+              <w:rPr>
+                <w:rFonts w:ascii="Cambria" w:eastAsia="Cambria" w:hAnsi="Cambria" w:cs="Cambria"/>
+              </w:rPr>
+              <w:t>Coordenada X2: int</w:t>
+            </w:r>
+          </w:p>
+          <w:p>
+            <w:pPr>
+              <w:rPr>
+                <w:rFonts w:ascii="Cambria" w:eastAsia="Cambria" w:hAnsi="Cambria" w:cs="Cambria"/>
+              </w:rPr>
+            </w:pPr>
+          </w:p>
+          <w:p>
+            <w:pPr>
+              <w:rPr>
+                <w:rFonts w:ascii="Cambria" w:eastAsia="Cambria" w:hAnsi="Cambria" w:cs="Cambria"/>
+              </w:rPr>
+            </w:pPr>
+            <w:r>
+              <w:rPr>
+                <w:rFonts w:ascii="Cambria" w:eastAsia="Cambria" w:hAnsi="Cambria" w:cs="Cambria"/>
+              </w:rPr>
+              <w:t>Coordenada Y2: int</w:t>
+            </w:r>
           </w:p>
         </w:tc>
         <w:tc>
@@ -5506,20 +4955,17 @@
           </w:tcPr>
           <w:p>
             <w:pPr>
-              <w:spacing w:after="0"/>
-              <w:ind w:left="5"/>
-              <w:rPr>
-                <w:rFonts w:ascii="Cambria" w:eastAsia="Cambria" w:hAnsi="Cambria" w:cs="Cambria"/>
-              </w:rPr>
-            </w:pPr>
-            <w:proofErr w:type="spellStart"/>
+              <w:ind w:left="5"/>
+              <w:rPr>
+                <w:rFonts w:ascii="Cambria" w:eastAsia="Cambria" w:hAnsi="Cambria" w:cs="Cambria"/>
+              </w:rPr>
+            </w:pPr>
             <w:r>
               <w:rPr>
                 <w:rFonts w:ascii="Cambria" w:eastAsia="Cambria" w:hAnsi="Cambria" w:cs="Cambria"/>
               </w:rPr>
               <w:t>boolean</w:t>
             </w:r>
-            <w:proofErr w:type="spellEnd"/>
           </w:p>
         </w:tc>
         <w:tc>
@@ -5528,7 +4974,6 @@
           </w:tcPr>
           <w:p>
             <w:pPr>
-              <w:spacing w:after="0"/>
               <w:rPr>
                 <w:rFonts w:ascii="Cambria" w:eastAsia="Cambria" w:hAnsi="Cambria" w:cs="Cambria"/>
               </w:rPr>
@@ -5547,7 +4992,6 @@
           </w:tcPr>
           <w:p>
             <w:pPr>
-              <w:spacing w:after="0"/>
               <w:ind w:left="5"/>
               <w:rPr>
                 <w:rFonts w:ascii="Cambria" w:eastAsia="Cambria" w:hAnsi="Cambria" w:cs="Cambria"/>
@@ -5572,7 +5016,6 @@
           </w:tcPr>
           <w:p>
             <w:pPr>
-              <w:spacing w:after="0"/>
               <w:ind w:left="20"/>
               <w:rPr>
                 <w:rFonts w:ascii="Cambria" w:eastAsia="Cambria" w:hAnsi="Cambria" w:cs="Cambria"/>
@@ -5592,7 +5035,6 @@
           </w:tcPr>
           <w:p>
             <w:pPr>
-              <w:spacing w:after="0"/>
               <w:rPr>
                 <w:rFonts w:ascii="Cambria" w:eastAsia="Cambria" w:hAnsi="Cambria" w:cs="Cambria"/>
               </w:rPr>
@@ -5611,7 +5053,6 @@
           </w:tcPr>
           <w:p>
             <w:pPr>
-              <w:spacing w:after="0"/>
               <w:ind w:left="5"/>
               <w:rPr>
                 <w:rFonts w:ascii="Cambria" w:eastAsia="Cambria" w:hAnsi="Cambria" w:cs="Cambria"/>
@@ -5631,7 +5072,6 @@
           </w:tcPr>
           <w:p>
             <w:pPr>
-              <w:spacing w:after="0"/>
               <w:rPr>
                 <w:rFonts w:ascii="Cambria" w:eastAsia="Cambria" w:hAnsi="Cambria" w:cs="Cambria"/>
               </w:rPr>
@@ -5650,7 +5090,6 @@
           </w:tcPr>
           <w:p>
             <w:pPr>
-              <w:spacing w:after="0"/>
               <w:ind w:left="5"/>
               <w:rPr>
                 <w:rFonts w:ascii="Cambria" w:eastAsia="Cambria" w:hAnsi="Cambria" w:cs="Cambria"/>
@@ -5665,7 +5104,6 @@
           </w:p>
           <w:p>
             <w:pPr>
-              <w:spacing w:after="0"/>
               <w:rPr>
                 <w:rFonts w:ascii="Cambria" w:eastAsia="Cambria" w:hAnsi="Cambria" w:cs="Cambria"/>
               </w:rPr>
@@ -5683,7 +5121,6 @@
           </w:tcPr>
           <w:p>
             <w:pPr>
-              <w:spacing w:after="0"/>
               <w:ind w:left="20"/>
               <w:rPr>
                 <w:rFonts w:ascii="Cambria" w:eastAsia="Cambria" w:hAnsi="Cambria" w:cs="Cambria"/>
@@ -5703,7 +5140,6 @@
           </w:tcPr>
           <w:p>
             <w:pPr>
-              <w:spacing w:after="0"/>
               <w:rPr>
                 <w:rFonts w:ascii="Cambria" w:eastAsia="Cambria" w:hAnsi="Cambria" w:cs="Cambria"/>
               </w:rPr>
@@ -5722,20 +5158,17 @@
           </w:tcPr>
           <w:p>
             <w:pPr>
-              <w:spacing w:after="0"/>
-              <w:ind w:left="5"/>
-              <w:rPr>
-                <w:rFonts w:ascii="Cambria" w:eastAsia="Cambria" w:hAnsi="Cambria" w:cs="Cambria"/>
-              </w:rPr>
-            </w:pPr>
-            <w:proofErr w:type="spellStart"/>
+              <w:ind w:left="5"/>
+              <w:rPr>
+                <w:rFonts w:ascii="Cambria" w:eastAsia="Cambria" w:hAnsi="Cambria" w:cs="Cambria"/>
+              </w:rPr>
+            </w:pPr>
             <w:r>
               <w:rPr>
                 <w:rFonts w:ascii="Cambria" w:eastAsia="Cambria" w:hAnsi="Cambria" w:cs="Cambria"/>
               </w:rPr>
               <w:t>String</w:t>
             </w:r>
-            <w:proofErr w:type="spellEnd"/>
           </w:p>
         </w:tc>
         <w:tc>
@@ -5744,7 +5177,6 @@
           </w:tcPr>
           <w:p>
             <w:pPr>
-              <w:spacing w:after="0"/>
               <w:rPr>
                 <w:rFonts w:ascii="Cambria" w:eastAsia="Cambria" w:hAnsi="Cambria" w:cs="Cambria"/>
               </w:rPr>
@@ -5763,7 +5195,6 @@
           </w:tcPr>
           <w:p>
             <w:pPr>
-              <w:spacing w:after="0"/>
               <w:ind w:left="5"/>
               <w:rPr>
                 <w:rFonts w:ascii="Cambria" w:eastAsia="Cambria" w:hAnsi="Cambria" w:cs="Cambria"/>
@@ -5778,7 +5209,6 @@
           </w:p>
           <w:p>
             <w:pPr>
-              <w:spacing w:after="0"/>
               <w:ind w:left="5"/>
               <w:rPr>
                 <w:rFonts w:ascii="Cambria" w:eastAsia="Cambria" w:hAnsi="Cambria" w:cs="Cambria"/>
@@ -5808,13 +5238,7 @@
           <w:rFonts w:ascii="Cambria" w:eastAsia="Cambria" w:hAnsi="Cambria" w:cs="Cambria"/>
         </w:rPr>
         <w:lastRenderedPageBreak/>
-        <w:t xml:space="preserve">Clase:  </w:t>
-      </w:r>
-      <w:r>
-        <w:rPr>
-          <w:rFonts w:ascii="Cambria" w:eastAsia="Cambria" w:hAnsi="Cambria" w:cs="Cambria"/>
-        </w:rPr>
-        <w:t>Vista</w:t>
+        <w:t>Clase:  Vista</w:t>
       </w:r>
     </w:p>
     <w:tbl>
@@ -5840,7 +5264,6 @@
           </w:tcPr>
           <w:p>
             <w:pPr>
-              <w:spacing w:after="0"/>
               <w:ind w:left="20"/>
             </w:pPr>
             <w:r>
@@ -5856,9 +5279,6 @@
             <w:tcW w:w="1703" w:type="dxa"/>
           </w:tcPr>
           <w:p>
-            <w:pPr>
-              <w:spacing w:after="0"/>
-            </w:pPr>
             <w:r>
               <w:rPr>
                 <w:rFonts w:ascii="Cambria" w:eastAsia="Cambria" w:hAnsi="Cambria" w:cs="Cambria"/>
@@ -5873,7 +5293,6 @@
           </w:tcPr>
           <w:p>
             <w:pPr>
-              <w:spacing w:after="0"/>
               <w:ind w:left="5"/>
             </w:pPr>
             <w:r>
@@ -5889,9 +5308,6 @@
             <w:tcW w:w="1259" w:type="dxa"/>
           </w:tcPr>
           <w:p>
-            <w:pPr>
-              <w:spacing w:after="0"/>
-            </w:pPr>
             <w:r>
               <w:rPr>
                 <w:rFonts w:ascii="Cambria" w:eastAsia="Cambria" w:hAnsi="Cambria" w:cs="Cambria"/>
@@ -5906,7 +5322,6 @@
           </w:tcPr>
           <w:p>
             <w:pPr>
-              <w:spacing w:after="0"/>
               <w:ind w:left="5"/>
             </w:pPr>
             <w:r>
@@ -5928,7 +5343,6 @@
           </w:tcPr>
           <w:p>
             <w:pPr>
-              <w:spacing w:after="0"/>
               <w:ind w:left="20"/>
               <w:rPr>
                 <w:rFonts w:ascii="Cambria" w:eastAsia="Cambria" w:hAnsi="Cambria" w:cs="Cambria"/>
@@ -5948,16 +5362,15 @@
           </w:tcPr>
           <w:p>
             <w:pPr>
-              <w:spacing w:after="0"/>
-              <w:rPr>
-                <w:rFonts w:ascii="Cambria" w:eastAsia="Cambria" w:hAnsi="Cambria" w:cs="Cambria"/>
-              </w:rPr>
-            </w:pPr>
-            <w:r>
-              <w:rPr>
-                <w:rFonts w:ascii="Cambria" w:eastAsia="Cambria" w:hAnsi="Cambria" w:cs="Cambria"/>
-              </w:rPr>
-              <w:t>Ninguno</w:t>
+              <w:rPr>
+                <w:rFonts w:ascii="Cambria" w:eastAsia="Cambria" w:hAnsi="Cambria" w:cs="Cambria"/>
+              </w:rPr>
+            </w:pPr>
+            <w:r>
+              <w:rPr>
+                <w:rFonts w:ascii="Cambria" w:eastAsia="Cambria" w:hAnsi="Cambria" w:cs="Cambria"/>
+              </w:rPr>
+              <w:t>String</w:t>
             </w:r>
           </w:p>
         </w:tc>
@@ -5967,17 +5380,16 @@
           </w:tcPr>
           <w:p>
             <w:pPr>
-              <w:spacing w:after="0"/>
-              <w:ind w:left="5"/>
-              <w:rPr>
-                <w:rFonts w:ascii="Cambria" w:eastAsia="Cambria" w:hAnsi="Cambria" w:cs="Cambria"/>
-              </w:rPr>
-            </w:pPr>
-            <w:r>
-              <w:rPr>
-                <w:rFonts w:ascii="Cambria" w:eastAsia="Cambria" w:hAnsi="Cambria" w:cs="Cambria"/>
-              </w:rPr>
-              <w:t>Ninguno</w:t>
+              <w:ind w:left="5"/>
+              <w:rPr>
+                <w:rFonts w:ascii="Cambria" w:eastAsia="Cambria" w:hAnsi="Cambria" w:cs="Cambria"/>
+              </w:rPr>
+            </w:pPr>
+            <w:r>
+              <w:rPr>
+                <w:rFonts w:ascii="Cambria" w:eastAsia="Cambria" w:hAnsi="Cambria" w:cs="Cambria"/>
+              </w:rPr>
+              <w:t>int</w:t>
             </w:r>
           </w:p>
         </w:tc>
@@ -5987,7 +5399,6 @@
           </w:tcPr>
           <w:p>
             <w:pPr>
-              <w:spacing w:after="0"/>
               <w:rPr>
                 <w:rFonts w:ascii="Cambria" w:eastAsia="Cambria" w:hAnsi="Cambria" w:cs="Cambria"/>
               </w:rPr>
@@ -6006,7 +5417,6 @@
           </w:tcPr>
           <w:p>
             <w:pPr>
-              <w:spacing w:after="0"/>
               <w:ind w:left="5"/>
               <w:rPr>
                 <w:rFonts w:ascii="Cambria" w:eastAsia="Cambria" w:hAnsi="Cambria" w:cs="Cambria"/>
@@ -6107,49 +5517,42 @@
           <w:lang w:val="en-US"/>
         </w:rPr>
       </w:pPr>
-      <w:proofErr w:type="spellStart"/>
       <w:r>
         <w:rPr>
           <w:rFonts w:ascii="Cambria" w:eastAsia="Cambria" w:hAnsi="Cambria" w:cs="Cambria"/>
           <w:lang w:val="en-US"/>
         </w:rPr>
-        <w:t>Incluye</w:t>
-      </w:r>
-      <w:proofErr w:type="spellEnd"/>
-      <w:r>
+        <w:t xml:space="preserve">Incluye el driver program (Main). </w:t>
+      </w:r>
+    </w:p>
+    <w:p>
+      <w:pPr>
+        <w:spacing w:after="554"/>
+        <w:ind w:left="125"/>
         <w:rPr>
           <w:rFonts w:ascii="Cambria" w:eastAsia="Cambria" w:hAnsi="Cambria" w:cs="Cambria"/>
           <w:lang w:val="en-US"/>
         </w:rPr>
-        <w:t xml:space="preserve"> </w:t>
-      </w:r>
-      <w:proofErr w:type="spellStart"/>
-      <w:r>
-        <w:rPr>
-          <w:rFonts w:ascii="Cambria" w:eastAsia="Cambria" w:hAnsi="Cambria" w:cs="Cambria"/>
+      </w:pPr>
+    </w:p>
+    <w:p>
+      <w:pPr>
+        <w:spacing w:after="554"/>
+        <w:rPr>
           <w:lang w:val="en-US"/>
         </w:rPr>
-        <w:t>el</w:t>
-      </w:r>
-      <w:proofErr w:type="spellEnd"/>
-      <w:r>
-        <w:rPr>
-          <w:rFonts w:ascii="Cambria" w:eastAsia="Cambria" w:hAnsi="Cambria" w:cs="Cambria"/>
-          <w:lang w:val="en-US"/>
-        </w:rPr>
-        <w:t xml:space="preserve"> driver program (Main). </w:t>
-      </w:r>
-    </w:p>
-    <w:p>
-      <w:pPr>
-        <w:spacing w:after="554"/>
-        <w:rPr>
-          <w:lang w:val="en-US"/>
-        </w:rPr>
-      </w:pPr>
-      <w:r>
-        <w:rPr>
-          <w:rFonts w:ascii="Cambria" w:eastAsia="Cambria" w:hAnsi="Cambria" w:cs="Cambria"/>
+      </w:pPr>
+      <w:hyperlink r:id="rId7" w:history="1">
+        <w:r>
+          <w:rPr>
+            <w:rStyle w:val="Hyperlink"/>
+            <w:lang w:val="en-US"/>
+          </w:rPr>
+          <w:t>https://lucid.app/lucidchart/e31aa944-7546-41c8-98b2-e0966acbd810/edit?view_items=LrWNfp7cTp.g&amp;invitationId=inv_e3ba9561-1219-4e98-b03a-6558f6dc1359</w:t>
+        </w:r>
+      </w:hyperlink>
+      <w:r>
+        <w:rPr>
           <w:lang w:val="en-US"/>
         </w:rPr>
         <w:t xml:space="preserve"> </w:t>
@@ -6176,52 +5579,12 @@
     <w:p>
       <w:pPr>
         <w:shd w:val="clear" w:color="auto" w:fill="FFFF00"/>
-        <w:spacing w:after="232"/>
-        <w:ind w:left="171"/>
-        <w:jc w:val="center"/>
-        <w:rPr>
-          <w:lang w:val="en-US"/>
-        </w:rPr>
-      </w:pPr>
-      <w:r>
-        <w:rPr>
-          <w:sz w:val="56"/>
-          <w:lang w:val="en-US"/>
-        </w:rPr>
-        <w:t xml:space="preserve"> </w:t>
-      </w:r>
-    </w:p>
-    <w:p>
-      <w:pPr>
-        <w:shd w:val="clear" w:color="auto" w:fill="FFFF00"/>
-        <w:spacing w:after="201" w:line="274" w:lineRule="auto"/>
-        <w:ind w:left="171"/>
-        <w:jc w:val="center"/>
-      </w:pPr>
-      <w:r>
-        <w:rPr>
-          <w:rFonts w:ascii="Cambria" w:eastAsia="Cambria" w:hAnsi="Cambria" w:cs="Cambria"/>
-          <w:color w:val="F79646"/>
-          <w:sz w:val="56"/>
-        </w:rPr>
-        <w:t xml:space="preserve">Diagrama de clases aquí o adjunto en un archivo aparte. </w:t>
-      </w:r>
-    </w:p>
-    <w:p>
-      <w:pPr>
-        <w:shd w:val="clear" w:color="auto" w:fill="FFFF00"/>
         <w:spacing w:after="241"/>
         <w:ind w:left="171"/>
-        <w:jc w:val="center"/>
-      </w:pPr>
-      <w:r>
-        <w:rPr>
-          <w:rFonts w:ascii="Cambria" w:eastAsia="Cambria" w:hAnsi="Cambria" w:cs="Cambria"/>
-          <w:color w:val="F79646"/>
-          <w:sz w:val="56"/>
-        </w:rPr>
-        <w:t xml:space="preserve"> </w:t>
-      </w:r>
+        <w:rPr>
+          <w:lang w:val="en-US"/>
+        </w:rPr>
+      </w:pPr>
     </w:p>
     <w:p>
       <w:pPr>
@@ -6229,11 +5592,15 @@
         <w:spacing w:after="0"/>
         <w:ind w:left="171"/>
         <w:jc w:val="center"/>
+        <w:rPr>
+          <w:lang w:val="en-US"/>
+        </w:rPr>
       </w:pPr>
       <w:r>
         <w:rPr>
           <w:rFonts w:ascii="Cambria" w:eastAsia="Cambria" w:hAnsi="Cambria" w:cs="Cambria"/>
           <w:sz w:val="56"/>
+          <w:lang w:val="en-US"/>
         </w:rPr>
         <w:t xml:space="preserve"> </w:t>
       </w:r>
@@ -6241,10 +5608,14 @@
     <w:p>
       <w:pPr>
         <w:spacing w:after="14"/>
+        <w:rPr>
+          <w:lang w:val="en-US"/>
+        </w:rPr>
       </w:pPr>
       <w:r>
         <w:rPr>
           <w:rFonts w:ascii="Cambria" w:eastAsia="Cambria" w:hAnsi="Cambria" w:cs="Cambria"/>
+          <w:lang w:val="en-US"/>
         </w:rPr>
         <w:t xml:space="preserve"> </w:t>
       </w:r>
@@ -6252,10 +5623,14 @@
     <w:p>
       <w:pPr>
         <w:spacing w:after="220"/>
+        <w:rPr>
+          <w:lang w:val="en-US"/>
+        </w:rPr>
       </w:pPr>
       <w:r>
         <w:rPr>
           <w:rFonts w:ascii="Cambria" w:eastAsia="Cambria" w:hAnsi="Cambria" w:cs="Cambria"/>
+          <w:lang w:val="en-US"/>
         </w:rPr>
         <w:t xml:space="preserve"> </w:t>
       </w:r>
@@ -6263,10 +5638,14 @@
     <w:p>
       <w:pPr>
         <w:spacing w:after="215"/>
+        <w:rPr>
+          <w:lang w:val="en-US"/>
+        </w:rPr>
       </w:pPr>
       <w:r>
         <w:rPr>
           <w:rFonts w:ascii="Cambria" w:eastAsia="Cambria" w:hAnsi="Cambria" w:cs="Cambria"/>
+          <w:lang w:val="en-US"/>
         </w:rPr>
         <w:t xml:space="preserve"> </w:t>
       </w:r>
@@ -6274,10 +5653,14 @@
     <w:p>
       <w:pPr>
         <w:spacing w:after="214"/>
+        <w:rPr>
+          <w:lang w:val="en-US"/>
+        </w:rPr>
       </w:pPr>
       <w:r>
         <w:rPr>
           <w:rFonts w:ascii="Cambria" w:eastAsia="Cambria" w:hAnsi="Cambria" w:cs="Cambria"/>
+          <w:lang w:val="en-US"/>
         </w:rPr>
         <w:t xml:space="preserve"> </w:t>
       </w:r>
@@ -6285,10 +5668,14 @@
     <w:p>
       <w:pPr>
         <w:spacing w:after="219"/>
+        <w:rPr>
+          <w:lang w:val="en-US"/>
+        </w:rPr>
       </w:pPr>
       <w:r>
         <w:rPr>
           <w:rFonts w:ascii="Cambria" w:eastAsia="Cambria" w:hAnsi="Cambria" w:cs="Cambria"/>
+          <w:lang w:val="en-US"/>
         </w:rPr>
         <w:t xml:space="preserve"> </w:t>
       </w:r>
@@ -6296,10 +5683,29 @@
     <w:p>
       <w:pPr>
         <w:spacing w:after="215"/>
+        <w:rPr>
+          <w:lang w:val="en-US"/>
+        </w:rPr>
       </w:pPr>
       <w:r>
         <w:rPr>
           <w:rFonts w:ascii="Cambria" w:eastAsia="Cambria" w:hAnsi="Cambria" w:cs="Cambria"/>
+          <w:lang w:val="en-US"/>
+        </w:rPr>
+        <w:t xml:space="preserve"> </w:t>
+      </w:r>
+    </w:p>
+    <w:p>
+      <w:pPr>
+        <w:spacing w:after="214"/>
+        <w:rPr>
+          <w:lang w:val="en-US"/>
+        </w:rPr>
+      </w:pPr>
+      <w:r>
+        <w:rPr>
+          <w:rFonts w:ascii="Cambria" w:eastAsia="Cambria" w:hAnsi="Cambria" w:cs="Cambria"/>
+          <w:lang w:val="en-US"/>
         </w:rPr>
         <w:lastRenderedPageBreak/>
         <w:t xml:space="preserve"> </w:t>
@@ -6307,28 +5713,6 @@
     </w:p>
     <w:p>
       <w:pPr>
-        <w:spacing w:after="214"/>
-      </w:pPr>
-      <w:r>
-        <w:rPr>
-          <w:rFonts w:ascii="Cambria" w:eastAsia="Cambria" w:hAnsi="Cambria" w:cs="Cambria"/>
-        </w:rPr>
-        <w:t xml:space="preserve"> </w:t>
-      </w:r>
-    </w:p>
-    <w:p>
-      <w:pPr>
-        <w:spacing w:after="0"/>
-      </w:pPr>
-      <w:r>
-        <w:rPr>
-          <w:rFonts w:ascii="Cambria" w:eastAsia="Cambria" w:hAnsi="Cambria" w:cs="Cambria"/>
-        </w:rPr>
-        <w:t xml:space="preserve"> </w:t>
-      </w:r>
-    </w:p>
-    <w:p>
-      <w:pPr>
         <w:pStyle w:val="Heading3"/>
         <w:ind w:left="-5"/>
       </w:pPr>
@@ -6345,13 +5729,7 @@
         <w:rPr>
           <w:rFonts w:ascii="Cambria" w:eastAsia="Cambria" w:hAnsi="Cambria" w:cs="Cambria"/>
         </w:rPr>
-        <w:t xml:space="preserve">En cada </w:t>
-      </w:r>
-      <w:r>
-        <w:rPr>
-          <w:rFonts w:ascii="Cambria" w:eastAsia="Cambria" w:hAnsi="Cambria" w:cs="Cambria"/>
-        </w:rPr>
-        <w:t xml:space="preserve">archivo `.java`, asegurarse de incluir: </w:t>
+        <w:t xml:space="preserve">En cada archivo `.java`, asegurarse de incluir: </w:t>
       </w:r>
     </w:p>
     <w:p>
@@ -6395,35 +5773,7 @@
         <w:rPr>
           <w:rFonts w:ascii="Cambria" w:eastAsia="Cambria" w:hAnsi="Cambria" w:cs="Cambria"/>
         </w:rPr>
-        <w:t xml:space="preserve">Menú que debe implementar el </w:t>
-      </w:r>
-      <w:proofErr w:type="gramStart"/>
-      <w:r>
-        <w:rPr>
-          <w:rFonts w:ascii="Cambria" w:eastAsia="Cambria" w:hAnsi="Cambria" w:cs="Cambria"/>
-        </w:rPr>
-        <w:t>driver</w:t>
-      </w:r>
-      <w:proofErr w:type="gramEnd"/>
-      <w:r>
-        <w:rPr>
-          <w:rFonts w:ascii="Cambria" w:eastAsia="Cambria" w:hAnsi="Cambria" w:cs="Cambria"/>
-        </w:rPr>
-        <w:t xml:space="preserve"> </w:t>
-      </w:r>
-      <w:proofErr w:type="spellStart"/>
-      <w:r>
-        <w:rPr>
-          <w:rFonts w:ascii="Cambria" w:eastAsia="Cambria" w:hAnsi="Cambria" w:cs="Cambria"/>
-        </w:rPr>
-        <w:t>program</w:t>
-      </w:r>
-      <w:proofErr w:type="spellEnd"/>
-      <w:r>
-        <w:rPr>
-          <w:rFonts w:ascii="Cambria" w:eastAsia="Cambria" w:hAnsi="Cambria" w:cs="Cambria"/>
-        </w:rPr>
-        <w:t xml:space="preserve">: </w:t>
+        <w:t xml:space="preserve">Menú que debe implementar el driver program: </w:t>
       </w:r>
     </w:p>
     <w:p>
@@ -6520,20 +5870,23 @@
     </w:p>
     <w:p>
       <w:pPr>
-        <w:spacing w:after="217"/>
-        <w:ind w:left="-5" w:hanging="10"/>
-      </w:pPr>
+        <w:spacing w:after="554"/>
+      </w:pPr>
+      <w:hyperlink r:id="rId8" w:history="1">
+        <w:r>
+          <w:rPr>
+            <w:rStyle w:val="Hyperlink"/>
+            <w:rFonts w:ascii="Cambria" w:eastAsia="Cambria" w:hAnsi="Cambria" w:cs="Cambria"/>
+          </w:rPr>
+          <w:t>https://github.com/Oscarro11/Lab2-POO</w:t>
+        </w:r>
+      </w:hyperlink>
       <w:r>
         <w:rPr>
           <w:rFonts w:ascii="Cambria" w:eastAsia="Cambria" w:hAnsi="Cambria" w:cs="Cambria"/>
         </w:rPr>
-        <w:t xml:space="preserve">https://github.com/_____________________ </w:t>
-      </w:r>
-    </w:p>
-    <w:p>
-      <w:pPr>
-        <w:spacing w:after="554"/>
-      </w:pPr>
+        <w:t xml:space="preserve"> </w:t>
+      </w:r>
       <w:r>
         <w:rPr>
           <w:rFonts w:ascii="Cambria" w:eastAsia="Cambria" w:hAnsi="Cambria" w:cs="Cambria"/>
@@ -6547,13 +5900,8 @@
         <w:spacing w:after="0"/>
         <w:ind w:right="2847"/>
       </w:pPr>
-      <w:proofErr w:type="spellStart"/>
-      <w:r>
-        <w:t>Checklist</w:t>
-      </w:r>
-      <w:proofErr w:type="spellEnd"/>
-      <w:r>
-        <w:t xml:space="preserve"> antes de entregar </w:t>
+      <w:r>
+        <w:t xml:space="preserve">Checklist antes de entregar </w:t>
       </w:r>
     </w:p>
     <w:p>
@@ -6583,21 +5931,7 @@
         <w:rPr>
           <w:rFonts w:ascii="Cambria" w:eastAsia="Cambria" w:hAnsi="Cambria" w:cs="Cambria"/>
         </w:rPr>
-        <w:t xml:space="preserve"> </w:t>
-      </w:r>
-      <w:proofErr w:type="gramStart"/>
-      <w:r>
-        <w:rPr>
-          <w:rFonts w:ascii="Cambria" w:eastAsia="Cambria" w:hAnsi="Cambria" w:cs="Cambria"/>
-        </w:rPr>
-        <w:t>Está claro el análisis?</w:t>
-      </w:r>
-      <w:proofErr w:type="gramEnd"/>
-      <w:r>
-        <w:rPr>
-          <w:rFonts w:ascii="Cambria" w:eastAsia="Cambria" w:hAnsi="Cambria" w:cs="Cambria"/>
-        </w:rPr>
-        <w:t xml:space="preserve"> </w:t>
+        <w:t xml:space="preserve"> Está claro el análisis? </w:t>
       </w:r>
     </w:p>
     <w:p>
@@ -6616,21 +5950,7 @@
         <w:rPr>
           <w:rFonts w:ascii="Cambria" w:eastAsia="Cambria" w:hAnsi="Cambria" w:cs="Cambria"/>
         </w:rPr>
-        <w:t xml:space="preserve"> </w:t>
-      </w:r>
-      <w:proofErr w:type="gramStart"/>
-      <w:r>
-        <w:rPr>
-          <w:rFonts w:ascii="Cambria" w:eastAsia="Cambria" w:hAnsi="Cambria" w:cs="Cambria"/>
-        </w:rPr>
-        <w:t>El diagrama tiene los elementos UML correctamente?</w:t>
-      </w:r>
-      <w:proofErr w:type="gramEnd"/>
-      <w:r>
-        <w:rPr>
-          <w:rFonts w:ascii="Cambria" w:eastAsia="Cambria" w:hAnsi="Cambria" w:cs="Cambria"/>
-        </w:rPr>
-        <w:t xml:space="preserve"> </w:t>
+        <w:t xml:space="preserve"> El diagrama tiene los elementos UML correctamente? </w:t>
       </w:r>
     </w:p>
     <w:p>
@@ -6649,27 +5969,13 @@
         <w:rPr>
           <w:rFonts w:ascii="Cambria" w:eastAsia="Cambria" w:hAnsi="Cambria" w:cs="Cambria"/>
         </w:rPr>
-        <w:t xml:space="preserve"> </w:t>
-      </w:r>
-      <w:proofErr w:type="gramStart"/>
-      <w:r>
-        <w:rPr>
-          <w:rFonts w:ascii="Cambria" w:eastAsia="Cambria" w:hAnsi="Cambria" w:cs="Cambria"/>
-        </w:rPr>
-        <w:t>Subiste tu código a GitHub con todo lo necesario?</w:t>
-      </w:r>
-      <w:proofErr w:type="gramEnd"/>
-      <w:r>
-        <w:rPr>
-          <w:rFonts w:ascii="Cambria" w:eastAsia="Cambria" w:hAnsi="Cambria" w:cs="Cambria"/>
-        </w:rPr>
-        <w:t xml:space="preserve"> </w:t>
+        <w:t xml:space="preserve"> Subiste tu código a GitHub con todo lo necesario? </w:t>
       </w:r>
     </w:p>
     <w:sectPr>
-      <w:headerReference w:type="even" r:id="rId7"/>
-      <w:headerReference w:type="default" r:id="rId8"/>
-      <w:headerReference w:type="first" r:id="rId9"/>
+      <w:headerReference w:type="even" r:id="rId9"/>
+      <w:headerReference w:type="default" r:id="rId10"/>
+      <w:headerReference w:type="first" r:id="rId11"/>
       <w:pgSz w:w="12240" w:h="15840"/>
       <w:pgMar w:top="2106" w:right="1554" w:bottom="1467" w:left="1801" w:header="598" w:footer="720" w:gutter="0"/>
       <w:cols w:space="720"/>
@@ -6883,10 +6189,7 @@
       <w:spacing w:after="0"/>
     </w:pPr>
     <w:r>
-      <w:t xml:space="preserve">CC2008 - </w:t>
-    </w:r>
-    <w:r>
-      <w:t xml:space="preserve">Introducción a la Programación Orientada a Objetos </w:t>
+      <w:t xml:space="preserve">CC2008 - Introducción a la Programación Orientada a Objetos </w:t>
     </w:r>
   </w:p>
   <w:p>
@@ -8009,6 +7312,29 @@
       </w:tblBorders>
     </w:tblPr>
   </w:style>
+  <w:style w:type="character" w:styleId="Hyperlink">
+    <w:name w:val="Hyperlink"/>
+    <w:basedOn w:val="DefaultParagraphFont"/>
+    <w:uiPriority w:val="99"/>
+    <w:unhideWhenUsed/>
+    <w:rsid w:val="001640AD"/>
+    <w:rPr>
+      <w:color w:val="467886" w:themeColor="hyperlink"/>
+      <w:u w:val="single"/>
+    </w:rPr>
+  </w:style>
+  <w:style w:type="character" w:styleId="UnresolvedMention">
+    <w:name w:val="Unresolved Mention"/>
+    <w:basedOn w:val="DefaultParagraphFont"/>
+    <w:uiPriority w:val="99"/>
+    <w:semiHidden/>
+    <w:unhideWhenUsed/>
+    <w:rsid w:val="001640AD"/>
+    <w:rPr>
+      <w:color w:val="605E5C"/>
+      <w:shd w:val="clear" w:color="auto" w:fill="E1DFDD"/>
+    </w:rPr>
+  </w:style>
 </w:styles>
 </file>
 

</xml_diff>

<commit_message>
feat: Player and Console models complete. Updated Board model to get the code of an individual cell. Updated EmojiList model to use animal emojis and lock emoji as placeholder, to keep consistency when printed to terminal. Updated analysis and UML accordingly. Pending of Controller and Vista
</commit_message>
<xml_diff>
--- a/Analisis de programa.docx
+++ b/Analisis de programa.docx
@@ -258,14 +258,112 @@
     </w:p>
     <w:p>
       <w:pPr>
+        <w:spacing w:after="14"/>
+        <w:ind w:left="-5" w:hanging="10"/>
+        <w:rPr>
+          <w:rFonts w:ascii="Cambria" w:eastAsia="Cambria" w:hAnsi="Cambria" w:cs="Cambria"/>
+        </w:rPr>
+      </w:pPr>
+    </w:p>
+    <w:p>
+      <w:pPr>
+        <w:spacing w:after="14"/>
+        <w:ind w:left="-5" w:hanging="10"/>
+        <w:rPr>
+          <w:rFonts w:ascii="Cambria" w:eastAsia="Cambria" w:hAnsi="Cambria" w:cs="Cambria"/>
+        </w:rPr>
+      </w:pPr>
+      <w:r>
+        <w:rPr>
+          <w:rFonts w:ascii="Cambria" w:eastAsia="Cambria" w:hAnsi="Cambria" w:cs="Cambria"/>
+        </w:rPr>
+        <w:t xml:space="preserve">Nota importante: para poder visualizar los emojis de cada tarjeta, es necesario usar la terminal de </w:t>
+      </w:r>
+      <w:proofErr w:type="spellStart"/>
+      <w:r>
+        <w:rPr>
+          <w:rFonts w:ascii="Cambria" w:eastAsia="Cambria" w:hAnsi="Cambria" w:cs="Cambria"/>
+        </w:rPr>
+        <w:t>powershell</w:t>
+      </w:r>
+      <w:proofErr w:type="spellEnd"/>
+      <w:r>
+        <w:rPr>
+          <w:rFonts w:ascii="Cambria" w:eastAsia="Cambria" w:hAnsi="Cambria" w:cs="Cambria"/>
+        </w:rPr>
+        <w:t xml:space="preserve">, y en ella correr el siguiente comando previo a usar el programa: </w:t>
+      </w:r>
+    </w:p>
+    <w:p>
+      <w:pPr>
+        <w:spacing w:after="14"/>
+        <w:ind w:left="-5" w:hanging="10"/>
+        <w:rPr>
+          <w:rFonts w:ascii="Cambria" w:eastAsia="Cambria" w:hAnsi="Cambria" w:cs="Cambria"/>
+        </w:rPr>
+      </w:pPr>
+    </w:p>
+    <w:p>
+      <w:pPr>
+        <w:spacing w:after="14"/>
+        <w:ind w:left="-5" w:hanging="10"/>
+        <w:rPr>
+          <w:rFonts w:ascii="Cambria" w:eastAsia="Cambria" w:hAnsi="Cambria" w:cs="Cambria"/>
+          <w:lang w:val="en-US"/>
+        </w:rPr>
+      </w:pPr>
+      <w:r>
+        <w:rPr>
+          <w:rFonts w:ascii="Cambria" w:eastAsia="Cambria" w:hAnsi="Cambria" w:cs="Cambria"/>
+          <w:lang w:val="en-US"/>
+        </w:rPr>
+        <w:t>[Console]::</w:t>
+      </w:r>
+      <w:proofErr w:type="spellStart"/>
+      <w:r>
+        <w:rPr>
+          <w:rFonts w:ascii="Cambria" w:eastAsia="Cambria" w:hAnsi="Cambria" w:cs="Cambria"/>
+          <w:lang w:val="en-US"/>
+        </w:rPr>
+        <w:t>OutputEncoding</w:t>
+      </w:r>
+      <w:proofErr w:type="spellEnd"/>
+      <w:r>
+        <w:rPr>
+          <w:rFonts w:ascii="Cambria" w:eastAsia="Cambria" w:hAnsi="Cambria" w:cs="Cambria"/>
+          <w:lang w:val="en-US"/>
+        </w:rPr>
+        <w:t xml:space="preserve"> = [</w:t>
+      </w:r>
+      <w:proofErr w:type="spellStart"/>
+      <w:r>
+        <w:rPr>
+          <w:rFonts w:ascii="Cambria" w:eastAsia="Cambria" w:hAnsi="Cambria" w:cs="Cambria"/>
+          <w:lang w:val="en-US"/>
+        </w:rPr>
+        <w:t>System.Text.Encoding</w:t>
+      </w:r>
+      <w:proofErr w:type="spellEnd"/>
+      <w:r>
+        <w:rPr>
+          <w:rFonts w:ascii="Cambria" w:eastAsia="Cambria" w:hAnsi="Cambria" w:cs="Cambria"/>
+          <w:lang w:val="en-US"/>
+        </w:rPr>
+        <w:t>]::UTF8</w:t>
+      </w:r>
+    </w:p>
+    <w:p>
+      <w:pPr>
         <w:spacing w:after="259"/>
         <w:rPr>
           <w:rFonts w:ascii="Cambria" w:eastAsia="Cambria" w:hAnsi="Cambria" w:cs="Cambria"/>
+          <w:lang w:val="en-US"/>
         </w:rPr>
       </w:pPr>
       <w:r>
         <w:rPr>
           <w:rFonts w:ascii="Cambria" w:eastAsia="Cambria" w:hAnsi="Cambria" w:cs="Cambria"/>
+          <w:lang w:val="en-US"/>
         </w:rPr>
         <w:t xml:space="preserve"> </w:t>
       </w:r>
@@ -275,6 +373,7 @@
         <w:spacing w:after="259"/>
         <w:rPr>
           <w:rFonts w:ascii="Cambria" w:eastAsia="Cambria" w:hAnsi="Cambria" w:cs="Cambria"/>
+          <w:lang w:val="en-US"/>
         </w:rPr>
       </w:pPr>
     </w:p>
@@ -283,6 +382,7 @@
         <w:spacing w:after="259"/>
         <w:rPr>
           <w:rFonts w:ascii="Cambria" w:eastAsia="Cambria" w:hAnsi="Cambria" w:cs="Cambria"/>
+          <w:lang w:val="en-US"/>
         </w:rPr>
       </w:pPr>
     </w:p>
@@ -291,6 +391,7 @@
         <w:spacing w:after="259"/>
         <w:rPr>
           <w:rFonts w:ascii="Cambria" w:eastAsia="Cambria" w:hAnsi="Cambria" w:cs="Cambria"/>
+          <w:lang w:val="en-US"/>
         </w:rPr>
       </w:pPr>
     </w:p>
@@ -299,6 +400,7 @@
         <w:spacing w:after="259"/>
         <w:rPr>
           <w:rFonts w:ascii="Cambria" w:eastAsia="Cambria" w:hAnsi="Cambria" w:cs="Cambria"/>
+          <w:lang w:val="en-US"/>
         </w:rPr>
       </w:pPr>
     </w:p>
@@ -307,6 +409,7 @@
         <w:spacing w:after="259"/>
         <w:rPr>
           <w:rFonts w:ascii="Cambria" w:eastAsia="Cambria" w:hAnsi="Cambria" w:cs="Cambria"/>
+          <w:lang w:val="en-US"/>
         </w:rPr>
       </w:pPr>
     </w:p>
@@ -315,6 +418,7 @@
         <w:spacing w:after="259"/>
         <w:rPr>
           <w:rFonts w:ascii="Cambria" w:eastAsia="Cambria" w:hAnsi="Cambria" w:cs="Cambria"/>
+          <w:lang w:val="en-US"/>
         </w:rPr>
       </w:pPr>
     </w:p>
@@ -323,6 +427,7 @@
         <w:spacing w:after="259"/>
         <w:rPr>
           <w:rFonts w:ascii="Cambria" w:eastAsia="Cambria" w:hAnsi="Cambria" w:cs="Cambria"/>
+          <w:lang w:val="en-US"/>
         </w:rPr>
       </w:pPr>
     </w:p>
@@ -331,20 +436,8 @@
         <w:spacing w:after="259"/>
         <w:rPr>
           <w:rFonts w:ascii="Cambria" w:eastAsia="Cambria" w:hAnsi="Cambria" w:cs="Cambria"/>
-        </w:rPr>
-      </w:pPr>
-    </w:p>
-    <w:p>
-      <w:pPr>
-        <w:spacing w:after="259"/>
-        <w:rPr>
-          <w:rFonts w:ascii="Cambria" w:eastAsia="Cambria" w:hAnsi="Cambria" w:cs="Cambria"/>
-        </w:rPr>
-      </w:pPr>
-    </w:p>
-    <w:p>
-      <w:pPr>
-        <w:spacing w:after="259"/>
+          <w:lang w:val="en-US"/>
+        </w:rPr>
       </w:pPr>
     </w:p>
     <w:p>
@@ -353,6 +446,7 @@
         <w:ind w:left="-5"/>
       </w:pPr>
       <w:r>
+        <w:lastRenderedPageBreak/>
         <w:t xml:space="preserve">1.2 Clases necesarias y su propósito (5 </w:t>
       </w:r>
       <w:proofErr w:type="spellStart"/>
@@ -698,14 +792,7 @@
               <w:rPr>
                 <w:rFonts w:ascii="Cambria" w:eastAsia="Cambria" w:hAnsi="Cambria" w:cs="Cambria"/>
               </w:rPr>
-              <w:t xml:space="preserve">Representa uno de los jugadores que juega a la memoria. Cuenta con un nombre (ingresado por el usuario), una cantidad de puntos de la ronda (empieza en 0) y una </w:t>
-            </w:r>
-            <w:r>
-              <w:rPr>
-                <w:rFonts w:ascii="Cambria" w:eastAsia="Cambria" w:hAnsi="Cambria" w:cs="Cambria"/>
-              </w:rPr>
-              <w:lastRenderedPageBreak/>
-              <w:t>cantidad de rondas ganadas (empieza en 0).</w:t>
+              <w:t>Representa uno de los jugadores que juega a la memoria. Cuenta con un nombre (ingresado por el usuario), una cantidad de puntos de la ronda (empieza en 0) y una cantidad de rondas ganadas (empieza en 0).</w:t>
             </w:r>
           </w:p>
           <w:p>
@@ -742,7 +829,6 @@
               <w:rPr>
                 <w:rFonts w:ascii="Cambria" w:eastAsia="Cambria" w:hAnsi="Cambria" w:cs="Cambria"/>
               </w:rPr>
-              <w:lastRenderedPageBreak/>
               <w:t>Consola</w:t>
             </w:r>
           </w:p>
@@ -933,6 +1019,7 @@
               <w:rPr>
                 <w:rFonts w:ascii="Cambria" w:eastAsia="Cambria" w:hAnsi="Cambria" w:cs="Cambria"/>
               </w:rPr>
+              <w:lastRenderedPageBreak/>
               <w:t>Vista</w:t>
             </w:r>
           </w:p>
@@ -1236,6 +1323,9 @@
     <w:p>
       <w:pPr>
         <w:spacing w:after="14"/>
+        <w:rPr>
+          <w:rFonts w:ascii="Cambria" w:eastAsia="Cambria" w:hAnsi="Cambria" w:cs="Cambria"/>
+        </w:rPr>
       </w:pPr>
     </w:p>
     <w:p>
@@ -1255,6 +1345,7 @@
         <w:ind w:left="-5"/>
       </w:pPr>
       <w:r>
+        <w:lastRenderedPageBreak/>
         <w:t xml:space="preserve">1.3 Atributos de cada clase (10 </w:t>
       </w:r>
       <w:proofErr w:type="spellStart"/>
@@ -2036,19 +2127,11 @@
                 <w:rFonts w:ascii="Cambria" w:eastAsia="Cambria" w:hAnsi="Cambria" w:cs="Cambria"/>
               </w:rPr>
             </w:pPr>
-            <w:proofErr w:type="gramStart"/>
-            <w:r>
-              <w:rPr>
-                <w:rFonts w:ascii="Cambria" w:eastAsia="Cambria" w:hAnsi="Cambria" w:cs="Cambria"/>
-              </w:rPr>
-              <w:t>Tarjeta[][</w:t>
-            </w:r>
-            <w:proofErr w:type="gramEnd"/>
-            <w:r>
-              <w:rPr>
-                <w:rFonts w:ascii="Cambria" w:eastAsia="Cambria" w:hAnsi="Cambria" w:cs="Cambria"/>
-              </w:rPr>
-              <w:t>]</w:t>
+            <w:r>
+              <w:rPr>
+                <w:rFonts w:ascii="Cambria" w:eastAsia="Cambria" w:hAnsi="Cambria" w:cs="Cambria"/>
+              </w:rPr>
+              <w:t>Tarjeta[][]</w:t>
             </w:r>
           </w:p>
         </w:tc>
@@ -2315,6 +2398,7 @@
         <w:rPr>
           <w:rFonts w:ascii="Cambria" w:eastAsia="Cambria" w:hAnsi="Cambria" w:cs="Cambria"/>
         </w:rPr>
+        <w:lastRenderedPageBreak/>
         <w:t>Clase:  Distribuidor de tarjetas</w:t>
       </w:r>
     </w:p>
@@ -2632,14 +2716,12 @@
                 <w:rFonts w:ascii="Cambria" w:eastAsia="Cambria" w:hAnsi="Cambria" w:cs="Cambria"/>
               </w:rPr>
             </w:pPr>
-            <w:proofErr w:type="gramStart"/>
             <w:r>
               <w:rPr>
                 <w:rFonts w:ascii="Cambria" w:eastAsia="Cambria" w:hAnsi="Cambria" w:cs="Cambria"/>
               </w:rPr>
               <w:t>Tarjeta a distribuir</w:t>
             </w:r>
-            <w:proofErr w:type="gramEnd"/>
           </w:p>
         </w:tc>
         <w:tc>
@@ -2723,7 +2805,6 @@
         <w:rPr>
           <w:rFonts w:ascii="Cambria" w:eastAsia="Cambria" w:hAnsi="Cambria" w:cs="Cambria"/>
         </w:rPr>
-        <w:lastRenderedPageBreak/>
         <w:t>Clase:  Jugador</w:t>
       </w:r>
     </w:p>
@@ -3248,6 +3329,7 @@
         <w:rPr>
           <w:rFonts w:ascii="Cambria" w:eastAsia="Cambria" w:hAnsi="Cambria" w:cs="Cambria"/>
         </w:rPr>
+        <w:lastRenderedPageBreak/>
         <w:t>Clase:  Consola</w:t>
       </w:r>
     </w:p>
@@ -3359,14 +3441,12 @@
                 <w:rFonts w:ascii="Cambria" w:hAnsi="Cambria"/>
               </w:rPr>
             </w:pPr>
-            <w:proofErr w:type="gramStart"/>
             <w:r>
               <w:rPr>
                 <w:rFonts w:ascii="Cambria" w:eastAsia="Cambria" w:hAnsi="Cambria" w:cs="Cambria"/>
               </w:rPr>
               <w:t>Tablero a usar</w:t>
             </w:r>
-            <w:proofErr w:type="gramEnd"/>
           </w:p>
           <w:p>
             <w:pPr>
@@ -3569,13 +3649,7 @@
         <w:rPr>
           <w:rFonts w:ascii="Cambria" w:eastAsia="Cambria" w:hAnsi="Cambria" w:cs="Cambria"/>
         </w:rPr>
-        <w:t xml:space="preserve">Clase:  </w:t>
-      </w:r>
-      <w:r>
-        <w:rPr>
-          <w:rFonts w:ascii="Cambria" w:eastAsia="Cambria" w:hAnsi="Cambria" w:cs="Cambria"/>
-        </w:rPr>
-        <w:t>Lista de emojis</w:t>
+        <w:t>Clase:  Lista de emojis</w:t>
       </w:r>
     </w:p>
     <w:tbl>
@@ -3735,7 +3809,6 @@
               </w:rPr>
             </w:pPr>
             <w:proofErr w:type="spellStart"/>
-            <w:proofErr w:type="gramStart"/>
             <w:r>
               <w:rPr>
                 <w:rFonts w:ascii="Cambria" w:eastAsia="Cambria" w:hAnsi="Cambria" w:cs="Cambria"/>
@@ -3747,14 +3820,7 @@
               <w:rPr>
                 <w:rFonts w:ascii="Cambria" w:eastAsia="Cambria" w:hAnsi="Cambria" w:cs="Cambria"/>
               </w:rPr>
-              <w:t>[</w:t>
-            </w:r>
-            <w:proofErr w:type="gramEnd"/>
-            <w:r>
-              <w:rPr>
-                <w:rFonts w:ascii="Cambria" w:eastAsia="Cambria" w:hAnsi="Cambria" w:cs="Cambria"/>
-              </w:rPr>
-              <w:t>]</w:t>
+              <w:t>[]</w:t>
             </w:r>
           </w:p>
           <w:p>
@@ -3917,7 +3983,6 @@
               <w:rPr>
                 <w:rFonts w:ascii="Cambria" w:eastAsia="Cambria" w:hAnsi="Cambria" w:cs="Cambria"/>
               </w:rPr>
-              <w:lastRenderedPageBreak/>
               <w:t xml:space="preserve"> </w:t>
             </w:r>
           </w:p>
@@ -3942,7 +4007,6 @@
               <w:rPr>
                 <w:rFonts w:ascii="Cambria" w:hAnsi="Cambria"/>
               </w:rPr>
-              <w:lastRenderedPageBreak/>
               <w:t>Código de emoji oculto</w:t>
             </w:r>
           </w:p>
@@ -4232,6 +4296,7 @@
         <w:rPr>
           <w:rFonts w:ascii="Cambria" w:eastAsia="Cambria" w:hAnsi="Cambria" w:cs="Cambria"/>
         </w:rPr>
+        <w:lastRenderedPageBreak/>
         <w:t xml:space="preserve"> </w:t>
       </w:r>
       <w:r>
@@ -4349,14 +4414,12 @@
                 <w:rFonts w:ascii="Cambria" w:hAnsi="Cambria"/>
               </w:rPr>
             </w:pPr>
-            <w:proofErr w:type="gramStart"/>
             <w:r>
               <w:rPr>
                 <w:rFonts w:ascii="Cambria" w:eastAsia="Cambria" w:hAnsi="Cambria" w:cs="Cambria"/>
               </w:rPr>
               <w:t>Tablero a usar</w:t>
             </w:r>
-            <w:proofErr w:type="gramEnd"/>
           </w:p>
           <w:p>
             <w:pPr>
@@ -4634,7 +4697,6 @@
               <w:rPr>
                 <w:rFonts w:ascii="Cambria" w:eastAsia="Cambria" w:hAnsi="Cambria" w:cs="Cambria"/>
               </w:rPr>
-              <w:lastRenderedPageBreak/>
               <w:t>Jugador 2</w:t>
             </w:r>
           </w:p>
@@ -5217,6 +5279,7 @@
           <w:color w:val="4F81BD"/>
           <w:sz w:val="26"/>
         </w:rPr>
+        <w:lastRenderedPageBreak/>
         <w:t xml:space="preserve">1.4 Métodos de cada clase (10 </w:t>
       </w:r>
       <w:proofErr w:type="spellStart"/>
@@ -5235,6 +5298,15 @@
         </w:rPr>
         <w:t xml:space="preserve">) </w:t>
       </w:r>
+    </w:p>
+    <w:p>
+      <w:pPr>
+        <w:spacing w:after="0"/>
+        <w:ind w:left="-5" w:hanging="10"/>
+        <w:rPr>
+          <w:rFonts w:ascii="Cambria" w:eastAsia="Cambria" w:hAnsi="Cambria" w:cs="Cambria"/>
+        </w:rPr>
+      </w:pPr>
     </w:p>
     <w:p>
       <w:pPr>
@@ -6106,6 +6178,7 @@
               <w:rPr>
                 <w:rFonts w:ascii="Cambria" w:eastAsia="Cambria" w:hAnsi="Cambria" w:cs="Cambria"/>
               </w:rPr>
+              <w:lastRenderedPageBreak/>
               <w:t>Evaluar tarjetas</w:t>
             </w:r>
           </w:p>
@@ -6948,6 +7021,7 @@
         <w:rPr>
           <w:rFonts w:ascii="Cambria" w:eastAsia="Cambria" w:hAnsi="Cambria" w:cs="Cambria"/>
         </w:rPr>
+        <w:lastRenderedPageBreak/>
         <w:t xml:space="preserve">Clase:  Jugador </w:t>
       </w:r>
     </w:p>
@@ -6983,7 +7057,6 @@
               <w:rPr>
                 <w:rFonts w:ascii="Cambria" w:eastAsia="Cambria" w:hAnsi="Cambria" w:cs="Cambria"/>
               </w:rPr>
-              <w:lastRenderedPageBreak/>
               <w:t>Método</w:t>
             </w:r>
           </w:p>
@@ -7083,11 +7156,275 @@
               <w:rPr>
                 <w:rFonts w:ascii="Cambria" w:hAnsi="Cambria"/>
               </w:rPr>
+              <w:t>Sumar punto</w:t>
+            </w:r>
+          </w:p>
+          <w:p>
+            <w:pPr>
+              <w:ind w:left="20"/>
+              <w:rPr>
+                <w:rFonts w:ascii="Cambria" w:hAnsi="Cambria"/>
+              </w:rPr>
+            </w:pPr>
+            <w:r>
+              <w:rPr>
+                <w:rFonts w:ascii="Cambria" w:eastAsia="Cambria" w:hAnsi="Cambria" w:cs="Cambria"/>
+              </w:rPr>
+              <w:t xml:space="preserve"> </w:t>
+            </w:r>
+          </w:p>
+        </w:tc>
+        <w:tc>
+          <w:tcPr>
+            <w:tcW w:w="1710" w:type="dxa"/>
+          </w:tcPr>
+          <w:p>
+            <w:pPr>
+              <w:spacing w:after="214"/>
+              <w:rPr>
+                <w:rFonts w:ascii="Cambria" w:hAnsi="Cambria"/>
+              </w:rPr>
+            </w:pPr>
+            <w:r>
+              <w:rPr>
+                <w:rFonts w:ascii="Cambria" w:hAnsi="Cambria"/>
+              </w:rPr>
+              <w:t>ninguno</w:t>
+            </w:r>
+          </w:p>
+          <w:p>
+            <w:pPr>
+              <w:rPr>
+                <w:rFonts w:ascii="Cambria" w:hAnsi="Cambria"/>
+              </w:rPr>
+            </w:pPr>
+            <w:r>
+              <w:rPr>
+                <w:rFonts w:ascii="Cambria" w:eastAsia="Cambria" w:hAnsi="Cambria" w:cs="Cambria"/>
+              </w:rPr>
+              <w:t xml:space="preserve"> </w:t>
+            </w:r>
+          </w:p>
+        </w:tc>
+        <w:tc>
+          <w:tcPr>
+            <w:tcW w:w="1350" w:type="dxa"/>
+          </w:tcPr>
+          <w:p>
+            <w:pPr>
+              <w:spacing w:after="219"/>
+              <w:rPr>
+                <w:rFonts w:ascii="Cambria" w:hAnsi="Cambria"/>
+              </w:rPr>
+            </w:pPr>
+            <w:proofErr w:type="spellStart"/>
+            <w:r>
+              <w:rPr>
+                <w:rFonts w:ascii="Cambria" w:hAnsi="Cambria"/>
+              </w:rPr>
+              <w:t>void</w:t>
+            </w:r>
+            <w:proofErr w:type="spellEnd"/>
+          </w:p>
+          <w:p>
+            <w:pPr>
+              <w:spacing w:after="214"/>
+              <w:ind w:left="5"/>
+              <w:rPr>
+                <w:rFonts w:ascii="Cambria" w:hAnsi="Cambria"/>
+              </w:rPr>
+            </w:pPr>
+            <w:r>
+              <w:rPr>
+                <w:rFonts w:ascii="Cambria" w:eastAsia="Cambria" w:hAnsi="Cambria" w:cs="Cambria"/>
+              </w:rPr>
+              <w:t xml:space="preserve"> </w:t>
+            </w:r>
+          </w:p>
+          <w:p>
+            <w:pPr>
+              <w:ind w:left="5"/>
+              <w:rPr>
+                <w:rFonts w:ascii="Cambria" w:hAnsi="Cambria"/>
+              </w:rPr>
+            </w:pPr>
+            <w:r>
+              <w:rPr>
+                <w:rFonts w:ascii="Cambria" w:eastAsia="Cambria" w:hAnsi="Cambria" w:cs="Cambria"/>
+              </w:rPr>
+              <w:t xml:space="preserve"> </w:t>
+            </w:r>
+          </w:p>
+        </w:tc>
+        <w:tc>
+          <w:tcPr>
+            <w:tcW w:w="1260" w:type="dxa"/>
+          </w:tcPr>
+          <w:p>
+            <w:pPr>
+              <w:rPr>
+                <w:rFonts w:ascii="Cambria" w:hAnsi="Cambria"/>
+              </w:rPr>
+            </w:pPr>
+            <w:r>
+              <w:rPr>
+                <w:rFonts w:ascii="Cambria" w:hAnsi="Cambria"/>
+              </w:rPr>
+              <w:t>Publica</w:t>
+            </w:r>
+          </w:p>
+        </w:tc>
+        <w:tc>
+          <w:tcPr>
+            <w:tcW w:w="3330" w:type="dxa"/>
+          </w:tcPr>
+          <w:p>
+            <w:pPr>
+              <w:ind w:left="5"/>
+              <w:rPr>
+                <w:rFonts w:ascii="Cambria" w:hAnsi="Cambria"/>
+              </w:rPr>
+            </w:pPr>
+            <w:r>
+              <w:rPr>
+                <w:rFonts w:ascii="Cambria" w:hAnsi="Cambria"/>
+              </w:rPr>
+              <w:t xml:space="preserve">Este método suma 1 a la cuenta de puntos </w:t>
+            </w:r>
+            <w:r>
+              <w:rPr>
+                <w:rFonts w:ascii="Cambria" w:hAnsi="Cambria"/>
+              </w:rPr>
+              <w:t>de la ronda del jugador</w:t>
+            </w:r>
+            <w:r>
+              <w:rPr>
+                <w:rFonts w:ascii="Cambria" w:hAnsi="Cambria"/>
+              </w:rPr>
+              <w:t>.</w:t>
+            </w:r>
+          </w:p>
+        </w:tc>
+      </w:tr>
+      <w:tr>
+        <w:trPr>
+          <w:trHeight w:val="1501"/>
+        </w:trPr>
+        <w:tc>
+          <w:tcPr>
+            <w:tcW w:w="1255" w:type="dxa"/>
+          </w:tcPr>
+          <w:p>
+            <w:pPr>
+              <w:spacing w:after="214"/>
+              <w:ind w:left="20"/>
+              <w:rPr>
+                <w:rFonts w:ascii="Cambria" w:hAnsi="Cambria"/>
+              </w:rPr>
+            </w:pPr>
+            <w:r>
+              <w:rPr>
+                <w:rFonts w:ascii="Cambria" w:hAnsi="Cambria"/>
+              </w:rPr>
+              <w:t>Reiniciar puntos</w:t>
+            </w:r>
+          </w:p>
+        </w:tc>
+        <w:tc>
+          <w:tcPr>
+            <w:tcW w:w="1710" w:type="dxa"/>
+          </w:tcPr>
+          <w:p>
+            <w:pPr>
+              <w:spacing w:after="214"/>
+              <w:rPr>
+                <w:rFonts w:ascii="Cambria" w:hAnsi="Cambria"/>
+              </w:rPr>
+            </w:pPr>
+            <w:r>
+              <w:rPr>
+                <w:rFonts w:ascii="Cambria" w:hAnsi="Cambria"/>
+              </w:rPr>
               <w:t>Ninguno</w:t>
             </w:r>
           </w:p>
-          <w:p>
-            <w:pPr>
+        </w:tc>
+        <w:tc>
+          <w:tcPr>
+            <w:tcW w:w="1350" w:type="dxa"/>
+          </w:tcPr>
+          <w:p>
+            <w:pPr>
+              <w:spacing w:after="219"/>
+              <w:rPr>
+                <w:rFonts w:ascii="Cambria" w:hAnsi="Cambria"/>
+              </w:rPr>
+            </w:pPr>
+            <w:proofErr w:type="spellStart"/>
+            <w:r>
+              <w:rPr>
+                <w:rFonts w:ascii="Cambria" w:hAnsi="Cambria"/>
+              </w:rPr>
+              <w:t>void</w:t>
+            </w:r>
+            <w:proofErr w:type="spellEnd"/>
+          </w:p>
+        </w:tc>
+        <w:tc>
+          <w:tcPr>
+            <w:tcW w:w="1260" w:type="dxa"/>
+          </w:tcPr>
+          <w:p>
+            <w:pPr>
+              <w:rPr>
+                <w:rFonts w:ascii="Cambria" w:hAnsi="Cambria"/>
+              </w:rPr>
+            </w:pPr>
+            <w:r>
+              <w:rPr>
+                <w:rFonts w:ascii="Cambria" w:hAnsi="Cambria"/>
+              </w:rPr>
+              <w:t>privada</w:t>
+            </w:r>
+          </w:p>
+        </w:tc>
+        <w:tc>
+          <w:tcPr>
+            <w:tcW w:w="3330" w:type="dxa"/>
+          </w:tcPr>
+          <w:p>
+            <w:pPr>
+              <w:ind w:left="5"/>
+              <w:rPr>
+                <w:rFonts w:ascii="Cambria" w:hAnsi="Cambria"/>
+              </w:rPr>
+            </w:pPr>
+            <w:r>
+              <w:rPr>
+                <w:rFonts w:ascii="Cambria" w:hAnsi="Cambria"/>
+              </w:rPr>
+              <w:t xml:space="preserve">Este método </w:t>
+            </w:r>
+            <w:r>
+              <w:rPr>
+                <w:rFonts w:ascii="Cambria" w:hAnsi="Cambria"/>
+              </w:rPr>
+              <w:t>cambia la cuenta de puntos de la ronda del jugador a 0.</w:t>
+            </w:r>
+          </w:p>
+        </w:tc>
+      </w:tr>
+      <w:tr>
+        <w:trPr>
+          <w:trHeight w:val="1501"/>
+        </w:trPr>
+        <w:tc>
+          <w:tcPr>
+            <w:tcW w:w="1255" w:type="dxa"/>
+          </w:tcPr>
+          <w:p>
+            <w:pPr>
+              <w:spacing w:after="214"/>
               <w:ind w:left="20"/>
               <w:rPr>
                 <w:rFonts w:ascii="Cambria" w:hAnsi="Cambria"/>
@@ -7095,9 +7432,9 @@
             </w:pPr>
             <w:r>
               <w:rPr>
-                <w:rFonts w:ascii="Cambria" w:eastAsia="Cambria" w:hAnsi="Cambria" w:cs="Cambria"/>
-              </w:rPr>
-              <w:t xml:space="preserve"> </w:t>
+                <w:rFonts w:ascii="Cambria" w:hAnsi="Cambria"/>
+              </w:rPr>
+              <w:t>Resultado ronda</w:t>
             </w:r>
           </w:p>
         </w:tc>
@@ -7112,18 +7449,11 @@
                 <w:rFonts w:ascii="Cambria" w:hAnsi="Cambria"/>
               </w:rPr>
             </w:pPr>
-          </w:p>
-          <w:p>
-            <w:pPr>
-              <w:rPr>
-                <w:rFonts w:ascii="Cambria" w:hAnsi="Cambria"/>
-              </w:rPr>
-            </w:pPr>
-            <w:r>
-              <w:rPr>
-                <w:rFonts w:ascii="Cambria" w:eastAsia="Cambria" w:hAnsi="Cambria" w:cs="Cambria"/>
-              </w:rPr>
-              <w:t xml:space="preserve"> </w:t>
+            <w:r>
+              <w:rPr>
+                <w:rFonts w:ascii="Cambria" w:hAnsi="Cambria"/>
+              </w:rPr>
+              <w:t>Gano la ronda</w:t>
             </w:r>
           </w:p>
         </w:tc>
@@ -7138,35 +7468,14 @@
                 <w:rFonts w:ascii="Cambria" w:hAnsi="Cambria"/>
               </w:rPr>
             </w:pPr>
-          </w:p>
-          <w:p>
-            <w:pPr>
-              <w:spacing w:after="214"/>
-              <w:ind w:left="5"/>
-              <w:rPr>
-                <w:rFonts w:ascii="Cambria" w:hAnsi="Cambria"/>
-              </w:rPr>
-            </w:pPr>
-            <w:r>
-              <w:rPr>
-                <w:rFonts w:ascii="Cambria" w:eastAsia="Cambria" w:hAnsi="Cambria" w:cs="Cambria"/>
-              </w:rPr>
-              <w:t xml:space="preserve"> </w:t>
-            </w:r>
-          </w:p>
-          <w:p>
-            <w:pPr>
-              <w:ind w:left="5"/>
-              <w:rPr>
-                <w:rFonts w:ascii="Cambria" w:hAnsi="Cambria"/>
-              </w:rPr>
-            </w:pPr>
-            <w:r>
-              <w:rPr>
-                <w:rFonts w:ascii="Cambria" w:eastAsia="Cambria" w:hAnsi="Cambria" w:cs="Cambria"/>
-              </w:rPr>
-              <w:t xml:space="preserve"> </w:t>
-            </w:r>
+            <w:proofErr w:type="spellStart"/>
+            <w:r>
+              <w:rPr>
+                <w:rFonts w:ascii="Cambria" w:hAnsi="Cambria"/>
+              </w:rPr>
+              <w:t>Void</w:t>
+            </w:r>
+            <w:proofErr w:type="spellEnd"/>
           </w:p>
         </w:tc>
         <w:tc>
@@ -7179,12 +7488,38 @@
                 <w:rFonts w:ascii="Cambria" w:hAnsi="Cambria"/>
               </w:rPr>
             </w:pPr>
+            <w:r>
+              <w:rPr>
+                <w:rFonts w:ascii="Cambria" w:hAnsi="Cambria"/>
+              </w:rPr>
+              <w:t>Publica</w:t>
+            </w:r>
           </w:p>
         </w:tc>
         <w:tc>
           <w:tcPr>
             <w:tcW w:w="3330" w:type="dxa"/>
           </w:tcPr>
+          <w:p>
+            <w:pPr>
+              <w:ind w:left="5"/>
+              <w:rPr>
+                <w:rFonts w:ascii="Cambria" w:hAnsi="Cambria"/>
+              </w:rPr>
+            </w:pPr>
+            <w:r>
+              <w:rPr>
+                <w:rFonts w:ascii="Cambria" w:hAnsi="Cambria"/>
+              </w:rPr>
+              <w:t xml:space="preserve">Si el jugador gano la ronda, le suma 1 a </w:t>
+            </w:r>
+            <w:r>
+              <w:rPr>
+                <w:rFonts w:ascii="Cambria" w:hAnsi="Cambria"/>
+              </w:rPr>
+              <w:t>su cuenta de rondas ganadas y reinicia sus puntos de ronda. De lo contrario, solamente reinicia sus puntos de ronda.</w:t>
+            </w:r>
+          </w:p>
           <w:p>
             <w:pPr>
               <w:ind w:left="5"/>
@@ -7447,6 +7782,22 @@
     </w:p>
     <w:p>
       <w:pPr>
+        <w:spacing w:after="501"/>
+        <w:rPr>
+          <w:rFonts w:ascii="Cambria" w:hAnsi="Cambria"/>
+        </w:rPr>
+      </w:pPr>
+    </w:p>
+    <w:p>
+      <w:pPr>
+        <w:spacing w:after="501"/>
+        <w:rPr>
+          <w:rFonts w:ascii="Cambria" w:hAnsi="Cambria"/>
+        </w:rPr>
+      </w:pPr>
+    </w:p>
+    <w:p>
+      <w:pPr>
         <w:spacing w:after="0"/>
         <w:ind w:left="-5" w:hanging="10"/>
         <w:rPr>
@@ -7893,7 +8244,6 @@
               <w:rPr>
                 <w:rFonts w:ascii="Cambria" w:eastAsia="Cambria" w:hAnsi="Cambria" w:cs="Cambria"/>
               </w:rPr>
-              <w:lastRenderedPageBreak/>
               <w:t>Mostrar información jugador</w:t>
             </w:r>
           </w:p>
@@ -8251,64 +8601,8 @@
     </w:p>
     <w:p>
       <w:pPr>
-        <w:spacing w:after="220"/>
-      </w:pPr>
-    </w:p>
-    <w:p>
-      <w:pPr>
-        <w:spacing w:after="220"/>
-      </w:pPr>
-    </w:p>
-    <w:p>
-      <w:pPr>
-        <w:spacing w:after="220"/>
-      </w:pPr>
-    </w:p>
-    <w:p>
-      <w:pPr>
-        <w:spacing w:after="220"/>
-      </w:pPr>
-    </w:p>
-    <w:p>
-      <w:pPr>
-        <w:spacing w:after="220"/>
-      </w:pPr>
-    </w:p>
-    <w:p>
-      <w:pPr>
-        <w:spacing w:after="220"/>
-      </w:pPr>
-    </w:p>
-    <w:p>
-      <w:pPr>
-        <w:spacing w:after="220"/>
-      </w:pPr>
-    </w:p>
-    <w:p>
-      <w:pPr>
-        <w:spacing w:after="220"/>
-      </w:pPr>
-    </w:p>
-    <w:p>
-      <w:pPr>
-        <w:spacing w:after="220"/>
-      </w:pPr>
-    </w:p>
-    <w:p>
-      <w:pPr>
-        <w:spacing w:after="220"/>
-      </w:pPr>
-    </w:p>
-    <w:p>
-      <w:pPr>
         <w:spacing w:after="0"/>
       </w:pPr>
-      <w:r>
-        <w:rPr>
-          <w:rFonts w:ascii="Cambria" w:eastAsia="Cambria" w:hAnsi="Cambria" w:cs="Cambria"/>
-        </w:rPr>
-        <w:t xml:space="preserve"> </w:t>
-      </w:r>
     </w:p>
     <w:p>
       <w:pPr>
@@ -8316,6 +8610,7 @@
         <w:ind w:left="-5"/>
       </w:pPr>
       <w:r>
+        <w:lastRenderedPageBreak/>
         <w:t xml:space="preserve"> 2. Diseño: Diagrama de Clases (30 puntos) </w:t>
       </w:r>
     </w:p>
@@ -8606,6 +8901,7 @@
         <w:ind w:left="-5"/>
       </w:pPr>
       <w:r>
+        <w:lastRenderedPageBreak/>
         <w:t xml:space="preserve">3. Programa (40 puntos) </w:t>
       </w:r>
     </w:p>
@@ -8662,21 +8958,7 @@
         <w:rPr>
           <w:rFonts w:ascii="Cambria" w:eastAsia="Cambria" w:hAnsi="Cambria" w:cs="Cambria"/>
         </w:rPr>
-        <w:t xml:space="preserve">Menú que debe implementar el </w:t>
-      </w:r>
-      <w:proofErr w:type="gramStart"/>
-      <w:r>
-        <w:rPr>
-          <w:rFonts w:ascii="Cambria" w:eastAsia="Cambria" w:hAnsi="Cambria" w:cs="Cambria"/>
-        </w:rPr>
-        <w:t>driver</w:t>
-      </w:r>
-      <w:proofErr w:type="gramEnd"/>
-      <w:r>
-        <w:rPr>
-          <w:rFonts w:ascii="Cambria" w:eastAsia="Cambria" w:hAnsi="Cambria" w:cs="Cambria"/>
-        </w:rPr>
-        <w:t xml:space="preserve"> </w:t>
+        <w:t xml:space="preserve">Menú que debe implementar el driver </w:t>
       </w:r>
       <w:proofErr w:type="spellStart"/>
       <w:r>
@@ -8853,21 +9135,7 @@
         <w:rPr>
           <w:rFonts w:ascii="Cambria" w:eastAsia="Cambria" w:hAnsi="Cambria" w:cs="Cambria"/>
         </w:rPr>
-        <w:t xml:space="preserve"> </w:t>
-      </w:r>
-      <w:proofErr w:type="gramStart"/>
-      <w:r>
-        <w:rPr>
-          <w:rFonts w:ascii="Cambria" w:eastAsia="Cambria" w:hAnsi="Cambria" w:cs="Cambria"/>
-        </w:rPr>
-        <w:t>Está claro el análisis?</w:t>
-      </w:r>
-      <w:proofErr w:type="gramEnd"/>
-      <w:r>
-        <w:rPr>
-          <w:rFonts w:ascii="Cambria" w:eastAsia="Cambria" w:hAnsi="Cambria" w:cs="Cambria"/>
-        </w:rPr>
-        <w:t xml:space="preserve"> </w:t>
+        <w:t xml:space="preserve"> Está claro el análisis? </w:t>
       </w:r>
     </w:p>
     <w:p>
@@ -8886,21 +9154,7 @@
         <w:rPr>
           <w:rFonts w:ascii="Cambria" w:eastAsia="Cambria" w:hAnsi="Cambria" w:cs="Cambria"/>
         </w:rPr>
-        <w:t xml:space="preserve"> </w:t>
-      </w:r>
-      <w:proofErr w:type="gramStart"/>
-      <w:r>
-        <w:rPr>
-          <w:rFonts w:ascii="Cambria" w:eastAsia="Cambria" w:hAnsi="Cambria" w:cs="Cambria"/>
-        </w:rPr>
-        <w:t>El diagrama tiene los elementos UML correctamente?</w:t>
-      </w:r>
-      <w:proofErr w:type="gramEnd"/>
-      <w:r>
-        <w:rPr>
-          <w:rFonts w:ascii="Cambria" w:eastAsia="Cambria" w:hAnsi="Cambria" w:cs="Cambria"/>
-        </w:rPr>
-        <w:t xml:space="preserve"> </w:t>
+        <w:t xml:space="preserve"> El diagrama tiene los elementos UML correctamente? </w:t>
       </w:r>
     </w:p>
     <w:p>
@@ -8919,21 +9173,7 @@
         <w:rPr>
           <w:rFonts w:ascii="Cambria" w:eastAsia="Cambria" w:hAnsi="Cambria" w:cs="Cambria"/>
         </w:rPr>
-        <w:t xml:space="preserve"> </w:t>
-      </w:r>
-      <w:proofErr w:type="gramStart"/>
-      <w:r>
-        <w:rPr>
-          <w:rFonts w:ascii="Cambria" w:eastAsia="Cambria" w:hAnsi="Cambria" w:cs="Cambria"/>
-        </w:rPr>
-        <w:t>Subiste tu código a GitHub con todo lo necesario?</w:t>
-      </w:r>
-      <w:proofErr w:type="gramEnd"/>
-      <w:r>
-        <w:rPr>
-          <w:rFonts w:ascii="Cambria" w:eastAsia="Cambria" w:hAnsi="Cambria" w:cs="Cambria"/>
-        </w:rPr>
-        <w:t xml:space="preserve"> </w:t>
+        <w:t xml:space="preserve"> Subiste tu código a GitHub con todo lo necesario? </w:t>
       </w:r>
     </w:p>
     <w:sectPr>

</xml_diff>

<commit_message>
feat: Vista complete. Updated Controller and models of Board to have full functionality regarding Vista. Pending of updating Analysis and UML, as well as comenting code and cleaning up exceptions in Board
</commit_message>
<xml_diff>
--- a/Analisis de programa.docx
+++ b/Analisis de programa.docx
@@ -291,7 +291,19 @@
         <w:rPr>
           <w:rFonts w:ascii="Cambria" w:eastAsia="Cambria" w:hAnsi="Cambria" w:cs="Cambria"/>
         </w:rPr>
-        <w:t xml:space="preserve">, y en ella correr el siguiente comando previo a usar el programa: </w:t>
+        <w:t xml:space="preserve">, y en ella correr </w:t>
+      </w:r>
+      <w:r>
+        <w:rPr>
+          <w:rFonts w:ascii="Cambria" w:eastAsia="Cambria" w:hAnsi="Cambria" w:cs="Cambria"/>
+        </w:rPr>
+        <w:t xml:space="preserve">los siguientes comandos </w:t>
+      </w:r>
+      <w:r>
+        <w:rPr>
+          <w:rFonts w:ascii="Cambria" w:eastAsia="Cambria" w:hAnsi="Cambria" w:cs="Cambria"/>
+        </w:rPr>
+        <w:t xml:space="preserve">previo a usar el programa: </w:t>
       </w:r>
     </w:p>
     <w:p>
@@ -305,8 +317,39 @@
     </w:p>
     <w:p>
       <w:pPr>
+        <w:pStyle w:val="ListParagraph"/>
+        <w:numPr>
+          <w:ilvl w:val="0"/>
+          <w:numId w:val="3"/>
+        </w:numPr>
         <w:spacing w:after="14"/>
-        <w:ind w:left="-5" w:hanging="10"/>
+        <w:rPr>
+          <w:rFonts w:ascii="Cambria" w:eastAsia="Cambria" w:hAnsi="Cambria" w:cs="Cambria"/>
+        </w:rPr>
+      </w:pPr>
+      <w:proofErr w:type="spellStart"/>
+      <w:r>
+        <w:rPr>
+          <w:rFonts w:ascii="Cambria" w:eastAsia="Cambria" w:hAnsi="Cambria" w:cs="Cambria"/>
+        </w:rPr>
+        <w:t>chcp</w:t>
+      </w:r>
+      <w:proofErr w:type="spellEnd"/>
+      <w:r>
+        <w:rPr>
+          <w:rFonts w:ascii="Cambria" w:eastAsia="Cambria" w:hAnsi="Cambria" w:cs="Cambria"/>
+        </w:rPr>
+        <w:t xml:space="preserve"> 65001</w:t>
+      </w:r>
+    </w:p>
+    <w:p>
+      <w:pPr>
+        <w:pStyle w:val="ListParagraph"/>
+        <w:numPr>
+          <w:ilvl w:val="0"/>
+          <w:numId w:val="3"/>
+        </w:numPr>
+        <w:spacing w:after="14"/>
         <w:rPr>
           <w:rFonts w:ascii="Cambria" w:eastAsia="Cambria" w:hAnsi="Cambria" w:cs="Cambria"/>
           <w:lang w:val="en-US"/>
@@ -9735,6 +9778,118 @@
     </w:lvl>
   </w:abstractNum>
   <w:abstractNum w:abstractNumId="1" w15:restartNumberingAfterBreak="0">
+    <w:nsid w:val="41DC4D00"/>
+    <w:multiLevelType w:val="hybridMultilevel"/>
+    <w:tmpl w:val="2A4AC508"/>
+    <w:lvl w:ilvl="0" w:tplc="40402AE6">
+      <w:numFmt w:val="bullet"/>
+      <w:lvlText w:val="-"/>
+      <w:lvlJc w:val="left"/>
+      <w:pPr>
+        <w:ind w:left="345" w:hanging="360"/>
+      </w:pPr>
+      <w:rPr>
+        <w:rFonts w:ascii="Cambria" w:eastAsia="Cambria" w:hAnsi="Cambria" w:cs="Cambria" w:hint="default"/>
+      </w:rPr>
+    </w:lvl>
+    <w:lvl w:ilvl="1" w:tplc="100A0003" w:tentative="1">
+      <w:start w:val="1"/>
+      <w:numFmt w:val="bullet"/>
+      <w:lvlText w:val="o"/>
+      <w:lvlJc w:val="left"/>
+      <w:pPr>
+        <w:ind w:left="1065" w:hanging="360"/>
+      </w:pPr>
+      <w:rPr>
+        <w:rFonts w:ascii="Courier New" w:hAnsi="Courier New" w:cs="Courier New" w:hint="default"/>
+      </w:rPr>
+    </w:lvl>
+    <w:lvl w:ilvl="2" w:tplc="100A0005" w:tentative="1">
+      <w:start w:val="1"/>
+      <w:numFmt w:val="bullet"/>
+      <w:lvlText w:val=""/>
+      <w:lvlJc w:val="left"/>
+      <w:pPr>
+        <w:ind w:left="1785" w:hanging="360"/>
+      </w:pPr>
+      <w:rPr>
+        <w:rFonts w:ascii="Wingdings" w:hAnsi="Wingdings" w:hint="default"/>
+      </w:rPr>
+    </w:lvl>
+    <w:lvl w:ilvl="3" w:tplc="100A0001" w:tentative="1">
+      <w:start w:val="1"/>
+      <w:numFmt w:val="bullet"/>
+      <w:lvlText w:val=""/>
+      <w:lvlJc w:val="left"/>
+      <w:pPr>
+        <w:ind w:left="2505" w:hanging="360"/>
+      </w:pPr>
+      <w:rPr>
+        <w:rFonts w:ascii="Symbol" w:hAnsi="Symbol" w:hint="default"/>
+      </w:rPr>
+    </w:lvl>
+    <w:lvl w:ilvl="4" w:tplc="100A0003" w:tentative="1">
+      <w:start w:val="1"/>
+      <w:numFmt w:val="bullet"/>
+      <w:lvlText w:val="o"/>
+      <w:lvlJc w:val="left"/>
+      <w:pPr>
+        <w:ind w:left="3225" w:hanging="360"/>
+      </w:pPr>
+      <w:rPr>
+        <w:rFonts w:ascii="Courier New" w:hAnsi="Courier New" w:cs="Courier New" w:hint="default"/>
+      </w:rPr>
+    </w:lvl>
+    <w:lvl w:ilvl="5" w:tplc="100A0005" w:tentative="1">
+      <w:start w:val="1"/>
+      <w:numFmt w:val="bullet"/>
+      <w:lvlText w:val=""/>
+      <w:lvlJc w:val="left"/>
+      <w:pPr>
+        <w:ind w:left="3945" w:hanging="360"/>
+      </w:pPr>
+      <w:rPr>
+        <w:rFonts w:ascii="Wingdings" w:hAnsi="Wingdings" w:hint="default"/>
+      </w:rPr>
+    </w:lvl>
+    <w:lvl w:ilvl="6" w:tplc="100A0001" w:tentative="1">
+      <w:start w:val="1"/>
+      <w:numFmt w:val="bullet"/>
+      <w:lvlText w:val=""/>
+      <w:lvlJc w:val="left"/>
+      <w:pPr>
+        <w:ind w:left="4665" w:hanging="360"/>
+      </w:pPr>
+      <w:rPr>
+        <w:rFonts w:ascii="Symbol" w:hAnsi="Symbol" w:hint="default"/>
+      </w:rPr>
+    </w:lvl>
+    <w:lvl w:ilvl="7" w:tplc="100A0003" w:tentative="1">
+      <w:start w:val="1"/>
+      <w:numFmt w:val="bullet"/>
+      <w:lvlText w:val="o"/>
+      <w:lvlJc w:val="left"/>
+      <w:pPr>
+        <w:ind w:left="5385" w:hanging="360"/>
+      </w:pPr>
+      <w:rPr>
+        <w:rFonts w:ascii="Courier New" w:hAnsi="Courier New" w:cs="Courier New" w:hint="default"/>
+      </w:rPr>
+    </w:lvl>
+    <w:lvl w:ilvl="8" w:tplc="100A0005" w:tentative="1">
+      <w:start w:val="1"/>
+      <w:numFmt w:val="bullet"/>
+      <w:lvlText w:val=""/>
+      <w:lvlJc w:val="left"/>
+      <w:pPr>
+        <w:ind w:left="6105" w:hanging="360"/>
+      </w:pPr>
+      <w:rPr>
+        <w:rFonts w:ascii="Wingdings" w:hAnsi="Wingdings" w:hint="default"/>
+      </w:rPr>
+    </w:lvl>
+  </w:abstractNum>
+  <w:abstractNum w:abstractNumId="2" w15:restartNumberingAfterBreak="0">
     <w:nsid w:val="624415A1"/>
     <w:multiLevelType w:val="hybridMultilevel"/>
     <w:tmpl w:val="DEE20DBA"/>
@@ -9950,6 +10105,9 @@
     <w:abstractNumId w:val="0"/>
   </w:num>
   <w:num w:numId="2" w16cid:durableId="2118208935">
+    <w:abstractNumId w:val="2"/>
+  </w:num>
+  <w:num w:numId="3" w16cid:durableId="1852530151">
     <w:abstractNumId w:val="1"/>
   </w:num>
 </w:numbering>
@@ -10549,6 +10707,17 @@
       <w:color w:val="666666"/>
     </w:rPr>
   </w:style>
+  <w:style w:type="paragraph" w:styleId="ListParagraph">
+    <w:name w:val="List Paragraph"/>
+    <w:basedOn w:val="Normal"/>
+    <w:uiPriority w:val="34"/>
+    <w:qFormat/>
+    <w:rsid w:val="00892404"/>
+    <w:pPr>
+      <w:ind w:left="720"/>
+      <w:contextualSpacing/>
+    </w:pPr>
+  </w:style>
 </w:styles>
 </file>
 

</xml_diff>

<commit_message>
docs: updated Analysis and UML to be up to date.
</commit_message>
<xml_diff>
--- a/Analisis de programa.docx
+++ b/Analisis de programa.docx
@@ -258,165 +258,17 @@
     </w:p>
     <w:p>
       <w:pPr>
-        <w:spacing w:after="14"/>
-        <w:ind w:left="-5" w:hanging="10"/>
-        <w:rPr>
-          <w:rFonts w:ascii="Cambria" w:eastAsia="Cambria" w:hAnsi="Cambria" w:cs="Cambria"/>
-        </w:rPr>
-      </w:pPr>
-    </w:p>
-    <w:p>
-      <w:pPr>
-        <w:spacing w:after="14"/>
-        <w:ind w:left="-5" w:hanging="10"/>
-        <w:rPr>
-          <w:rFonts w:ascii="Cambria" w:eastAsia="Cambria" w:hAnsi="Cambria" w:cs="Cambria"/>
-        </w:rPr>
-      </w:pPr>
-      <w:r>
-        <w:rPr>
-          <w:rFonts w:ascii="Cambria" w:eastAsia="Cambria" w:hAnsi="Cambria" w:cs="Cambria"/>
-        </w:rPr>
-        <w:t xml:space="preserve">Nota importante: para poder visualizar los emojis de cada tarjeta, es necesario usar la terminal de </w:t>
-      </w:r>
-      <w:proofErr w:type="spellStart"/>
-      <w:r>
-        <w:rPr>
-          <w:rFonts w:ascii="Cambria" w:eastAsia="Cambria" w:hAnsi="Cambria" w:cs="Cambria"/>
-        </w:rPr>
-        <w:t>powershell</w:t>
-      </w:r>
-      <w:proofErr w:type="spellEnd"/>
-      <w:r>
-        <w:rPr>
-          <w:rFonts w:ascii="Cambria" w:eastAsia="Cambria" w:hAnsi="Cambria" w:cs="Cambria"/>
-        </w:rPr>
-        <w:t xml:space="preserve">, y en ella correr </w:t>
-      </w:r>
-      <w:r>
-        <w:rPr>
-          <w:rFonts w:ascii="Cambria" w:eastAsia="Cambria" w:hAnsi="Cambria" w:cs="Cambria"/>
-        </w:rPr>
-        <w:t xml:space="preserve">los siguientes comandos </w:t>
-      </w:r>
-      <w:r>
-        <w:rPr>
-          <w:rFonts w:ascii="Cambria" w:eastAsia="Cambria" w:hAnsi="Cambria" w:cs="Cambria"/>
-        </w:rPr>
-        <w:t xml:space="preserve">previo a usar el programa: </w:t>
-      </w:r>
-    </w:p>
-    <w:p>
-      <w:pPr>
-        <w:spacing w:after="14"/>
-        <w:ind w:left="-5" w:hanging="10"/>
-        <w:rPr>
-          <w:rFonts w:ascii="Cambria" w:eastAsia="Cambria" w:hAnsi="Cambria" w:cs="Cambria"/>
-        </w:rPr>
-      </w:pPr>
-    </w:p>
-    <w:p>
-      <w:pPr>
-        <w:pStyle w:val="ListParagraph"/>
-        <w:numPr>
-          <w:ilvl w:val="0"/>
-          <w:numId w:val="3"/>
-        </w:numPr>
-        <w:spacing w:after="14"/>
-        <w:rPr>
-          <w:rFonts w:ascii="Cambria" w:eastAsia="Cambria" w:hAnsi="Cambria" w:cs="Cambria"/>
-        </w:rPr>
-      </w:pPr>
-      <w:proofErr w:type="spellStart"/>
-      <w:r>
-        <w:rPr>
-          <w:rFonts w:ascii="Cambria" w:eastAsia="Cambria" w:hAnsi="Cambria" w:cs="Cambria"/>
-        </w:rPr>
-        <w:t>chcp</w:t>
-      </w:r>
-      <w:proofErr w:type="spellEnd"/>
-      <w:r>
-        <w:rPr>
-          <w:rFonts w:ascii="Cambria" w:eastAsia="Cambria" w:hAnsi="Cambria" w:cs="Cambria"/>
-        </w:rPr>
-        <w:t xml:space="preserve"> 65001</w:t>
-      </w:r>
-    </w:p>
-    <w:p>
-      <w:pPr>
-        <w:pStyle w:val="ListParagraph"/>
-        <w:numPr>
-          <w:ilvl w:val="0"/>
-          <w:numId w:val="3"/>
-        </w:numPr>
-        <w:spacing w:after="14"/>
-        <w:rPr>
-          <w:rFonts w:ascii="Cambria" w:eastAsia="Cambria" w:hAnsi="Cambria" w:cs="Cambria"/>
-          <w:lang w:val="en-US"/>
-        </w:rPr>
-      </w:pPr>
-      <w:r>
-        <w:rPr>
-          <w:rFonts w:ascii="Cambria" w:eastAsia="Cambria" w:hAnsi="Cambria" w:cs="Cambria"/>
-          <w:lang w:val="en-US"/>
-        </w:rPr>
-        <w:t>[Console]::</w:t>
-      </w:r>
-      <w:proofErr w:type="spellStart"/>
-      <w:r>
-        <w:rPr>
-          <w:rFonts w:ascii="Cambria" w:eastAsia="Cambria" w:hAnsi="Cambria" w:cs="Cambria"/>
-          <w:lang w:val="en-US"/>
-        </w:rPr>
-        <w:t>OutputEncoding</w:t>
-      </w:r>
-      <w:proofErr w:type="spellEnd"/>
-      <w:r>
-        <w:rPr>
-          <w:rFonts w:ascii="Cambria" w:eastAsia="Cambria" w:hAnsi="Cambria" w:cs="Cambria"/>
-          <w:lang w:val="en-US"/>
-        </w:rPr>
-        <w:t xml:space="preserve"> = [</w:t>
-      </w:r>
-      <w:proofErr w:type="spellStart"/>
-      <w:r>
-        <w:rPr>
-          <w:rFonts w:ascii="Cambria" w:eastAsia="Cambria" w:hAnsi="Cambria" w:cs="Cambria"/>
-          <w:lang w:val="en-US"/>
-        </w:rPr>
-        <w:t>System.Text.Encoding</w:t>
-      </w:r>
-      <w:proofErr w:type="spellEnd"/>
-      <w:r>
-        <w:rPr>
-          <w:rFonts w:ascii="Cambria" w:eastAsia="Cambria" w:hAnsi="Cambria" w:cs="Cambria"/>
-          <w:lang w:val="en-US"/>
-        </w:rPr>
-        <w:t>]::UTF8</w:t>
-      </w:r>
-    </w:p>
-    <w:p>
-      <w:pPr>
         <w:spacing w:after="259"/>
         <w:rPr>
           <w:rFonts w:ascii="Cambria" w:eastAsia="Cambria" w:hAnsi="Cambria" w:cs="Cambria"/>
-          <w:lang w:val="en-US"/>
-        </w:rPr>
-      </w:pPr>
-      <w:r>
-        <w:rPr>
-          <w:rFonts w:ascii="Cambria" w:eastAsia="Cambria" w:hAnsi="Cambria" w:cs="Cambria"/>
-          <w:lang w:val="en-US"/>
-        </w:rPr>
-        <w:t xml:space="preserve"> </w:t>
-      </w:r>
+        </w:rPr>
+      </w:pPr>
     </w:p>
     <w:p>
       <w:pPr>
         <w:spacing w:after="259"/>
         <w:rPr>
           <w:rFonts w:ascii="Cambria" w:eastAsia="Cambria" w:hAnsi="Cambria" w:cs="Cambria"/>
-          <w:lang w:val="en-US"/>
         </w:rPr>
       </w:pPr>
     </w:p>
@@ -425,7 +277,6 @@
         <w:spacing w:after="259"/>
         <w:rPr>
           <w:rFonts w:ascii="Cambria" w:eastAsia="Cambria" w:hAnsi="Cambria" w:cs="Cambria"/>
-          <w:lang w:val="en-US"/>
         </w:rPr>
       </w:pPr>
     </w:p>
@@ -434,7 +285,6 @@
         <w:spacing w:after="259"/>
         <w:rPr>
           <w:rFonts w:ascii="Cambria" w:eastAsia="Cambria" w:hAnsi="Cambria" w:cs="Cambria"/>
-          <w:lang w:val="en-US"/>
         </w:rPr>
       </w:pPr>
     </w:p>
@@ -443,7 +293,6 @@
         <w:spacing w:after="259"/>
         <w:rPr>
           <w:rFonts w:ascii="Cambria" w:eastAsia="Cambria" w:hAnsi="Cambria" w:cs="Cambria"/>
-          <w:lang w:val="en-US"/>
         </w:rPr>
       </w:pPr>
     </w:p>
@@ -452,7 +301,6 @@
         <w:spacing w:after="259"/>
         <w:rPr>
           <w:rFonts w:ascii="Cambria" w:eastAsia="Cambria" w:hAnsi="Cambria" w:cs="Cambria"/>
-          <w:lang w:val="en-US"/>
         </w:rPr>
       </w:pPr>
     </w:p>
@@ -461,7 +309,6 @@
         <w:spacing w:after="259"/>
         <w:rPr>
           <w:rFonts w:ascii="Cambria" w:eastAsia="Cambria" w:hAnsi="Cambria" w:cs="Cambria"/>
-          <w:lang w:val="en-US"/>
         </w:rPr>
       </w:pPr>
     </w:p>
@@ -470,7 +317,6 @@
         <w:spacing w:after="259"/>
         <w:rPr>
           <w:rFonts w:ascii="Cambria" w:eastAsia="Cambria" w:hAnsi="Cambria" w:cs="Cambria"/>
-          <w:lang w:val="en-US"/>
         </w:rPr>
       </w:pPr>
     </w:p>
@@ -479,7 +325,22 @@
         <w:spacing w:after="259"/>
         <w:rPr>
           <w:rFonts w:ascii="Cambria" w:eastAsia="Cambria" w:hAnsi="Cambria" w:cs="Cambria"/>
-          <w:lang w:val="en-US"/>
+        </w:rPr>
+      </w:pPr>
+    </w:p>
+    <w:p>
+      <w:pPr>
+        <w:spacing w:after="259"/>
+        <w:rPr>
+          <w:rFonts w:ascii="Cambria" w:eastAsia="Cambria" w:hAnsi="Cambria" w:cs="Cambria"/>
+        </w:rPr>
+      </w:pPr>
+    </w:p>
+    <w:p>
+      <w:pPr>
+        <w:spacing w:after="259"/>
+        <w:rPr>
+          <w:rFonts w:ascii="Cambria" w:eastAsia="Cambria" w:hAnsi="Cambria" w:cs="Cambria"/>
         </w:rPr>
       </w:pPr>
     </w:p>
@@ -1400,6 +1261,7 @@
         <w:t xml:space="preserve">) </w:t>
       </w:r>
     </w:p>
+    <w:p/>
     <w:p>
       <w:pPr>
         <w:spacing w:after="0"/>
@@ -2170,11 +2032,19 @@
                 <w:rFonts w:ascii="Cambria" w:eastAsia="Cambria" w:hAnsi="Cambria" w:cs="Cambria"/>
               </w:rPr>
             </w:pPr>
-            <w:r>
-              <w:rPr>
-                <w:rFonts w:ascii="Cambria" w:eastAsia="Cambria" w:hAnsi="Cambria" w:cs="Cambria"/>
-              </w:rPr>
-              <w:t>Tarjeta[][]</w:t>
+            <w:proofErr w:type="gramStart"/>
+            <w:r>
+              <w:rPr>
+                <w:rFonts w:ascii="Cambria" w:eastAsia="Cambria" w:hAnsi="Cambria" w:cs="Cambria"/>
+              </w:rPr>
+              <w:t>Tarjeta[][</w:t>
+            </w:r>
+            <w:proofErr w:type="gramEnd"/>
+            <w:r>
+              <w:rPr>
+                <w:rFonts w:ascii="Cambria" w:eastAsia="Cambria" w:hAnsi="Cambria" w:cs="Cambria"/>
+              </w:rPr>
+              <w:t>]</w:t>
             </w:r>
           </w:p>
         </w:tc>
@@ -2238,7 +2108,7 @@
               <w:rPr>
                 <w:rFonts w:ascii="Cambria" w:eastAsia="Cambria" w:hAnsi="Cambria" w:cs="Cambria"/>
               </w:rPr>
-              <w:t>Lista de distribuidores</w:t>
+              <w:t>Tarjeta revelada 1</w:t>
             </w:r>
           </w:p>
         </w:tc>
@@ -2254,37 +2124,11 @@
                 <w:rFonts w:ascii="Cambria" w:eastAsia="Cambria" w:hAnsi="Cambria" w:cs="Cambria"/>
               </w:rPr>
             </w:pPr>
-            <w:proofErr w:type="spellStart"/>
-            <w:r>
-              <w:rPr>
-                <w:rFonts w:ascii="Cambria" w:eastAsia="Cambria" w:hAnsi="Cambria" w:cs="Cambria"/>
-              </w:rPr>
-              <w:t>ArrayList</w:t>
-            </w:r>
-            <w:proofErr w:type="spellEnd"/>
-            <w:r>
-              <w:rPr>
-                <w:rFonts w:ascii="Cambria" w:eastAsia="Cambria" w:hAnsi="Cambria" w:cs="Cambria"/>
-              </w:rPr>
-              <w:br/>
-            </w:r>
-            <w:r>
-              <w:rPr>
-                <w:rFonts w:ascii="Cambria" w:eastAsia="Cambria" w:hAnsi="Cambria" w:cs="Cambria"/>
-              </w:rPr>
-              <w:t>&lt;Distribuidor</w:t>
-            </w:r>
-            <w:r>
-              <w:rPr>
-                <w:rFonts w:ascii="Cambria" w:eastAsia="Cambria" w:hAnsi="Cambria" w:cs="Cambria"/>
-              </w:rPr>
-              <w:br/>
-            </w:r>
-            <w:r>
-              <w:rPr>
-                <w:rFonts w:ascii="Cambria" w:eastAsia="Cambria" w:hAnsi="Cambria" w:cs="Cambria"/>
-              </w:rPr>
-              <w:t>Tarjeta&gt;</w:t>
+            <w:r>
+              <w:rPr>
+                <w:rFonts w:ascii="Cambria" w:eastAsia="Cambria" w:hAnsi="Cambria" w:cs="Cambria"/>
+              </w:rPr>
+              <w:t>Tarjeta</w:t>
             </w:r>
           </w:p>
         </w:tc>
@@ -2304,7 +2148,7 @@
               <w:rPr>
                 <w:rFonts w:ascii="Cambria" w:eastAsia="Cambria" w:hAnsi="Cambria" w:cs="Cambria"/>
               </w:rPr>
-              <w:t>privada</w:t>
+              <w:t>Privada</w:t>
             </w:r>
           </w:p>
         </w:tc>
@@ -2316,20 +2160,14 @@
             <w:pPr>
               <w:spacing w:after="215"/>
               <w:rPr>
-                <w:rFonts w:ascii="Cambria" w:eastAsia="Cambria" w:hAnsi="Cambria" w:cs="Cambria"/>
-              </w:rPr>
-            </w:pPr>
-            <w:r>
-              <w:rPr>
-                <w:rFonts w:ascii="Cambria" w:eastAsia="Cambria" w:hAnsi="Cambria" w:cs="Cambria"/>
-              </w:rPr>
-              <w:t xml:space="preserve">Es la lista de distribuidores de tarjetas que el tablero tiene. Se usa al momento de generar </w:t>
-            </w:r>
-            <w:r>
-              <w:rPr>
-                <w:rFonts w:ascii="Cambria" w:eastAsia="Cambria" w:hAnsi="Cambria" w:cs="Cambria"/>
-              </w:rPr>
-              <w:t>las tarjetas del tablero.</w:t>
+                <w:rFonts w:ascii="Times New Roman" w:eastAsia="Cambria" w:hAnsi="Times New Roman" w:cs="Times New Roman"/>
+              </w:rPr>
+            </w:pPr>
+            <w:r>
+              <w:rPr>
+                <w:rFonts w:ascii="Cambria" w:eastAsia="Cambria" w:hAnsi="Cambria" w:cs="Cambria"/>
+              </w:rPr>
+              <w:t>Es una de las tarjetas que se ha revelado en el último turno. No está emparejada, pero debe mostrarse en el tablero</w:t>
             </w:r>
           </w:p>
         </w:tc>
@@ -2354,6 +2192,293 @@
               <w:rPr>
                 <w:rFonts w:ascii="Cambria" w:eastAsia="Cambria" w:hAnsi="Cambria" w:cs="Cambria"/>
               </w:rPr>
+              <w:t>Tarjeta revelada 2</w:t>
+            </w:r>
+          </w:p>
+        </w:tc>
+        <w:tc>
+          <w:tcPr>
+            <w:tcW w:w="1753" w:type="dxa"/>
+          </w:tcPr>
+          <w:p>
+            <w:pPr>
+              <w:spacing w:after="215"/>
+              <w:ind w:left="5"/>
+              <w:rPr>
+                <w:rFonts w:ascii="Cambria" w:eastAsia="Cambria" w:hAnsi="Cambria" w:cs="Cambria"/>
+              </w:rPr>
+            </w:pPr>
+            <w:r>
+              <w:rPr>
+                <w:rFonts w:ascii="Cambria" w:eastAsia="Cambria" w:hAnsi="Cambria" w:cs="Cambria"/>
+              </w:rPr>
+              <w:t>Tarjeta</w:t>
+            </w:r>
+          </w:p>
+        </w:tc>
+        <w:tc>
+          <w:tcPr>
+            <w:tcW w:w="1800" w:type="dxa"/>
+          </w:tcPr>
+          <w:p>
+            <w:pPr>
+              <w:spacing w:after="215"/>
+              <w:ind w:left="5"/>
+              <w:rPr>
+                <w:rFonts w:ascii="Cambria" w:eastAsia="Cambria" w:hAnsi="Cambria" w:cs="Cambria"/>
+              </w:rPr>
+            </w:pPr>
+            <w:r>
+              <w:rPr>
+                <w:rFonts w:ascii="Cambria" w:eastAsia="Cambria" w:hAnsi="Cambria" w:cs="Cambria"/>
+              </w:rPr>
+              <w:t>Privada</w:t>
+            </w:r>
+          </w:p>
+        </w:tc>
+        <w:tc>
+          <w:tcPr>
+            <w:tcW w:w="3690" w:type="dxa"/>
+          </w:tcPr>
+          <w:p>
+            <w:pPr>
+              <w:spacing w:after="215"/>
+              <w:rPr>
+                <w:rFonts w:ascii="Cambria" w:eastAsia="Cambria" w:hAnsi="Cambria" w:cs="Cambria"/>
+              </w:rPr>
+            </w:pPr>
+            <w:r>
+              <w:rPr>
+                <w:rFonts w:ascii="Cambria" w:eastAsia="Cambria" w:hAnsi="Cambria" w:cs="Cambria"/>
+              </w:rPr>
+              <w:t>Es la otra de las tarjetas que se ha revelado en el ultimo turno. No esta emparejada, pero debe mostrarse en el tablero.</w:t>
+            </w:r>
+          </w:p>
+        </w:tc>
+      </w:tr>
+      <w:tr>
+        <w:trPr>
+          <w:trHeight w:val="1501"/>
+        </w:trPr>
+        <w:tc>
+          <w:tcPr>
+            <w:tcW w:w="1662" w:type="dxa"/>
+          </w:tcPr>
+          <w:p>
+            <w:pPr>
+              <w:spacing w:after="215"/>
+              <w:ind w:left="15"/>
+              <w:rPr>
+                <w:rFonts w:ascii="Cambria" w:eastAsia="Cambria" w:hAnsi="Cambria" w:cs="Cambria"/>
+              </w:rPr>
+            </w:pPr>
+            <w:r>
+              <w:rPr>
+                <w:rFonts w:ascii="Cambria" w:eastAsia="Cambria" w:hAnsi="Cambria" w:cs="Cambria"/>
+              </w:rPr>
+              <w:lastRenderedPageBreak/>
+              <w:t>Pares pendientes</w:t>
+            </w:r>
+          </w:p>
+        </w:tc>
+        <w:tc>
+          <w:tcPr>
+            <w:tcW w:w="1753" w:type="dxa"/>
+          </w:tcPr>
+          <w:p>
+            <w:pPr>
+              <w:spacing w:after="215"/>
+              <w:ind w:left="5"/>
+              <w:rPr>
+                <w:rFonts w:ascii="Cambria" w:eastAsia="Cambria" w:hAnsi="Cambria" w:cs="Cambria"/>
+              </w:rPr>
+            </w:pPr>
+            <w:proofErr w:type="spellStart"/>
+            <w:r>
+              <w:rPr>
+                <w:rFonts w:ascii="Cambria" w:eastAsia="Cambria" w:hAnsi="Cambria" w:cs="Cambria"/>
+              </w:rPr>
+              <w:t>Int</w:t>
+            </w:r>
+            <w:proofErr w:type="spellEnd"/>
+          </w:p>
+        </w:tc>
+        <w:tc>
+          <w:tcPr>
+            <w:tcW w:w="1800" w:type="dxa"/>
+          </w:tcPr>
+          <w:p>
+            <w:pPr>
+              <w:spacing w:after="215"/>
+              <w:ind w:left="5"/>
+              <w:rPr>
+                <w:rFonts w:ascii="Cambria" w:eastAsia="Cambria" w:hAnsi="Cambria" w:cs="Cambria"/>
+              </w:rPr>
+            </w:pPr>
+            <w:r>
+              <w:rPr>
+                <w:rFonts w:ascii="Cambria" w:eastAsia="Cambria" w:hAnsi="Cambria" w:cs="Cambria"/>
+              </w:rPr>
+              <w:t>Privada</w:t>
+            </w:r>
+          </w:p>
+        </w:tc>
+        <w:tc>
+          <w:tcPr>
+            <w:tcW w:w="3690" w:type="dxa"/>
+          </w:tcPr>
+          <w:p>
+            <w:pPr>
+              <w:spacing w:after="215"/>
+              <w:rPr>
+                <w:rFonts w:ascii="Cambria" w:eastAsia="Cambria" w:hAnsi="Cambria" w:cs="Cambria"/>
+              </w:rPr>
+            </w:pPr>
+            <w:r>
+              <w:rPr>
+                <w:rFonts w:ascii="Cambria" w:eastAsia="Cambria" w:hAnsi="Cambria" w:cs="Cambria"/>
+              </w:rPr>
+              <w:t>Es la cantidad de pares de tarjetas en el tablero que aun no se han emparejado.</w:t>
+            </w:r>
+          </w:p>
+        </w:tc>
+      </w:tr>
+      <w:tr>
+        <w:trPr>
+          <w:trHeight w:val="1501"/>
+        </w:trPr>
+        <w:tc>
+          <w:tcPr>
+            <w:tcW w:w="1662" w:type="dxa"/>
+          </w:tcPr>
+          <w:p>
+            <w:pPr>
+              <w:spacing w:after="215"/>
+              <w:ind w:left="15"/>
+              <w:rPr>
+                <w:rFonts w:ascii="Cambria" w:eastAsia="Cambria" w:hAnsi="Cambria" w:cs="Cambria"/>
+              </w:rPr>
+            </w:pPr>
+            <w:r>
+              <w:rPr>
+                <w:rFonts w:ascii="Cambria" w:eastAsia="Cambria" w:hAnsi="Cambria" w:cs="Cambria"/>
+              </w:rPr>
+              <w:t>Lista de distribuidores</w:t>
+            </w:r>
+          </w:p>
+        </w:tc>
+        <w:tc>
+          <w:tcPr>
+            <w:tcW w:w="1753" w:type="dxa"/>
+          </w:tcPr>
+          <w:p>
+            <w:pPr>
+              <w:spacing w:after="215"/>
+              <w:ind w:left="5"/>
+              <w:rPr>
+                <w:rFonts w:ascii="Cambria" w:eastAsia="Cambria" w:hAnsi="Cambria" w:cs="Cambria"/>
+              </w:rPr>
+            </w:pPr>
+            <w:proofErr w:type="spellStart"/>
+            <w:r>
+              <w:rPr>
+                <w:rFonts w:ascii="Cambria" w:eastAsia="Cambria" w:hAnsi="Cambria" w:cs="Cambria"/>
+              </w:rPr>
+              <w:t>ArrayList</w:t>
+            </w:r>
+            <w:proofErr w:type="spellEnd"/>
+            <w:r>
+              <w:rPr>
+                <w:rFonts w:ascii="Cambria" w:eastAsia="Cambria" w:hAnsi="Cambria" w:cs="Cambria"/>
+              </w:rPr>
+              <w:br/>
+            </w:r>
+            <w:r>
+              <w:rPr>
+                <w:rFonts w:ascii="Cambria" w:eastAsia="Cambria" w:hAnsi="Cambria" w:cs="Cambria"/>
+              </w:rPr>
+              <w:t>&lt;Distribuidor</w:t>
+            </w:r>
+            <w:r>
+              <w:rPr>
+                <w:rFonts w:ascii="Cambria" w:eastAsia="Cambria" w:hAnsi="Cambria" w:cs="Cambria"/>
+              </w:rPr>
+              <w:br/>
+            </w:r>
+            <w:r>
+              <w:rPr>
+                <w:rFonts w:ascii="Cambria" w:eastAsia="Cambria" w:hAnsi="Cambria" w:cs="Cambria"/>
+              </w:rPr>
+              <w:t>Tarjeta&gt;</w:t>
+            </w:r>
+          </w:p>
+        </w:tc>
+        <w:tc>
+          <w:tcPr>
+            <w:tcW w:w="1800" w:type="dxa"/>
+          </w:tcPr>
+          <w:p>
+            <w:pPr>
+              <w:spacing w:after="215"/>
+              <w:ind w:left="5"/>
+              <w:rPr>
+                <w:rFonts w:ascii="Cambria" w:eastAsia="Cambria" w:hAnsi="Cambria" w:cs="Cambria"/>
+              </w:rPr>
+            </w:pPr>
+            <w:r>
+              <w:rPr>
+                <w:rFonts w:ascii="Cambria" w:eastAsia="Cambria" w:hAnsi="Cambria" w:cs="Cambria"/>
+              </w:rPr>
+              <w:t>privada</w:t>
+            </w:r>
+          </w:p>
+        </w:tc>
+        <w:tc>
+          <w:tcPr>
+            <w:tcW w:w="3690" w:type="dxa"/>
+          </w:tcPr>
+          <w:p>
+            <w:pPr>
+              <w:spacing w:after="215"/>
+              <w:rPr>
+                <w:rFonts w:ascii="Cambria" w:eastAsia="Cambria" w:hAnsi="Cambria" w:cs="Cambria"/>
+              </w:rPr>
+            </w:pPr>
+            <w:r>
+              <w:rPr>
+                <w:rFonts w:ascii="Cambria" w:eastAsia="Cambria" w:hAnsi="Cambria" w:cs="Cambria"/>
+              </w:rPr>
+              <w:t xml:space="preserve">Es la lista de distribuidores de tarjetas que el tablero tiene. Se usa al momento de generar </w:t>
+            </w:r>
+            <w:r>
+              <w:rPr>
+                <w:rFonts w:ascii="Cambria" w:eastAsia="Cambria" w:hAnsi="Cambria" w:cs="Cambria"/>
+              </w:rPr>
+              <w:t>las tarjetas del tablero.</w:t>
+            </w:r>
+          </w:p>
+        </w:tc>
+      </w:tr>
+      <w:tr>
+        <w:trPr>
+          <w:trHeight w:val="1501"/>
+        </w:trPr>
+        <w:tc>
+          <w:tcPr>
+            <w:tcW w:w="1662" w:type="dxa"/>
+          </w:tcPr>
+          <w:p>
+            <w:pPr>
+              <w:spacing w:after="215"/>
+              <w:ind w:left="15"/>
+              <w:rPr>
+                <w:rFonts w:ascii="Cambria" w:eastAsia="Cambria" w:hAnsi="Cambria" w:cs="Cambria"/>
+              </w:rPr>
+            </w:pPr>
+            <w:r>
+              <w:rPr>
+                <w:rFonts w:ascii="Cambria" w:eastAsia="Cambria" w:hAnsi="Cambria" w:cs="Cambria"/>
+              </w:rPr>
               <w:t>RNG</w:t>
             </w:r>
           </w:p>
@@ -2441,7 +2566,6 @@
         <w:rPr>
           <w:rFonts w:ascii="Cambria" w:eastAsia="Cambria" w:hAnsi="Cambria" w:cs="Cambria"/>
         </w:rPr>
-        <w:lastRenderedPageBreak/>
         <w:t>Clase:  Distribuidor de tarjetas</w:t>
       </w:r>
     </w:p>
@@ -2759,12 +2883,14 @@
                 <w:rFonts w:ascii="Cambria" w:eastAsia="Cambria" w:hAnsi="Cambria" w:cs="Cambria"/>
               </w:rPr>
             </w:pPr>
+            <w:proofErr w:type="gramStart"/>
             <w:r>
               <w:rPr>
                 <w:rFonts w:ascii="Cambria" w:eastAsia="Cambria" w:hAnsi="Cambria" w:cs="Cambria"/>
               </w:rPr>
               <w:t>Tarjeta a distribuir</w:t>
             </w:r>
+            <w:proofErr w:type="gramEnd"/>
           </w:p>
         </w:tc>
         <w:tc>
@@ -2838,6 +2964,22 @@
     </w:p>
     <w:p>
       <w:pPr>
+        <w:spacing w:after="555"/>
+        <w:rPr>
+          <w:rFonts w:ascii="Cambria" w:hAnsi="Cambria"/>
+        </w:rPr>
+      </w:pPr>
+    </w:p>
+    <w:p>
+      <w:pPr>
+        <w:spacing w:after="555"/>
+        <w:rPr>
+          <w:rFonts w:ascii="Cambria" w:hAnsi="Cambria"/>
+        </w:rPr>
+      </w:pPr>
+    </w:p>
+    <w:p>
+      <w:pPr>
         <w:spacing w:after="0"/>
         <w:ind w:left="-5" w:hanging="10"/>
         <w:rPr>
@@ -2848,6 +2990,7 @@
         <w:rPr>
           <w:rFonts w:ascii="Cambria" w:eastAsia="Cambria" w:hAnsi="Cambria" w:cs="Cambria"/>
         </w:rPr>
+        <w:lastRenderedPageBreak/>
         <w:t>Clase:  Jugador</w:t>
       </w:r>
     </w:p>
@@ -3346,22 +3489,6 @@
     </w:p>
     <w:p>
       <w:pPr>
-        <w:spacing w:after="214"/>
-        <w:rPr>
-          <w:rFonts w:ascii="Cambria" w:hAnsi="Cambria"/>
-        </w:rPr>
-      </w:pPr>
-    </w:p>
-    <w:p>
-      <w:pPr>
-        <w:spacing w:after="214"/>
-        <w:rPr>
-          <w:rFonts w:ascii="Cambria" w:hAnsi="Cambria"/>
-        </w:rPr>
-      </w:pPr>
-    </w:p>
-    <w:p>
-      <w:pPr>
         <w:spacing w:after="0"/>
         <w:ind w:left="-5" w:hanging="10"/>
         <w:rPr>
@@ -3372,7 +3499,6 @@
         <w:rPr>
           <w:rFonts w:ascii="Cambria" w:eastAsia="Cambria" w:hAnsi="Cambria" w:cs="Cambria"/>
         </w:rPr>
-        <w:lastRenderedPageBreak/>
         <w:t>Clase:  Consola</w:t>
       </w:r>
     </w:p>
@@ -3484,12 +3610,14 @@
                 <w:rFonts w:ascii="Cambria" w:hAnsi="Cambria"/>
               </w:rPr>
             </w:pPr>
+            <w:proofErr w:type="gramStart"/>
             <w:r>
               <w:rPr>
                 <w:rFonts w:ascii="Cambria" w:eastAsia="Cambria" w:hAnsi="Cambria" w:cs="Cambria"/>
               </w:rPr>
               <w:t>Tablero a usar</w:t>
             </w:r>
+            <w:proofErr w:type="gramEnd"/>
           </w:p>
           <w:p>
             <w:pPr>
@@ -3682,6 +3810,54 @@
     </w:p>
     <w:p>
       <w:pPr>
+        <w:spacing w:after="219"/>
+        <w:rPr>
+          <w:rFonts w:ascii="Cambria" w:eastAsia="Cambria" w:hAnsi="Cambria" w:cs="Cambria"/>
+        </w:rPr>
+      </w:pPr>
+    </w:p>
+    <w:p>
+      <w:pPr>
+        <w:spacing w:after="219"/>
+        <w:rPr>
+          <w:rFonts w:ascii="Cambria" w:eastAsia="Cambria" w:hAnsi="Cambria" w:cs="Cambria"/>
+        </w:rPr>
+      </w:pPr>
+    </w:p>
+    <w:p>
+      <w:pPr>
+        <w:spacing w:after="219"/>
+        <w:rPr>
+          <w:rFonts w:ascii="Cambria" w:eastAsia="Cambria" w:hAnsi="Cambria" w:cs="Cambria"/>
+        </w:rPr>
+      </w:pPr>
+    </w:p>
+    <w:p>
+      <w:pPr>
+        <w:spacing w:after="219"/>
+        <w:rPr>
+          <w:rFonts w:ascii="Cambria" w:eastAsia="Cambria" w:hAnsi="Cambria" w:cs="Cambria"/>
+        </w:rPr>
+      </w:pPr>
+    </w:p>
+    <w:p>
+      <w:pPr>
+        <w:spacing w:after="219"/>
+        <w:rPr>
+          <w:rFonts w:ascii="Cambria" w:eastAsia="Cambria" w:hAnsi="Cambria" w:cs="Cambria"/>
+        </w:rPr>
+      </w:pPr>
+    </w:p>
+    <w:p>
+      <w:pPr>
+        <w:spacing w:after="219"/>
+        <w:rPr>
+          <w:rFonts w:ascii="Cambria" w:eastAsia="Cambria" w:hAnsi="Cambria" w:cs="Cambria"/>
+        </w:rPr>
+      </w:pPr>
+    </w:p>
+    <w:p>
+      <w:pPr>
         <w:spacing w:after="0"/>
         <w:ind w:left="-5" w:hanging="10"/>
         <w:rPr>
@@ -3692,6 +3868,7 @@
         <w:rPr>
           <w:rFonts w:ascii="Cambria" w:eastAsia="Cambria" w:hAnsi="Cambria" w:cs="Cambria"/>
         </w:rPr>
+        <w:lastRenderedPageBreak/>
         <w:t>Clase:  Lista de emojis</w:t>
       </w:r>
     </w:p>
@@ -3852,6 +4029,7 @@
               </w:rPr>
             </w:pPr>
             <w:proofErr w:type="spellStart"/>
+            <w:proofErr w:type="gramStart"/>
             <w:r>
               <w:rPr>
                 <w:rFonts w:ascii="Cambria" w:eastAsia="Cambria" w:hAnsi="Cambria" w:cs="Cambria"/>
@@ -3863,7 +4041,14 @@
               <w:rPr>
                 <w:rFonts w:ascii="Cambria" w:eastAsia="Cambria" w:hAnsi="Cambria" w:cs="Cambria"/>
               </w:rPr>
-              <w:t>[]</w:t>
+              <w:t>[</w:t>
+            </w:r>
+            <w:proofErr w:type="gramEnd"/>
+            <w:r>
+              <w:rPr>
+                <w:rFonts w:ascii="Cambria" w:eastAsia="Cambria" w:hAnsi="Cambria" w:cs="Cambria"/>
+              </w:rPr>
+              <w:t>]</w:t>
             </w:r>
           </w:p>
           <w:p>
@@ -4329,6 +4514,14 @@
     </w:p>
     <w:p>
       <w:pPr>
+        <w:spacing w:after="219"/>
+        <w:rPr>
+          <w:rFonts w:ascii="Cambria" w:hAnsi="Cambria"/>
+        </w:rPr>
+      </w:pPr>
+    </w:p>
+    <w:p>
+      <w:pPr>
         <w:spacing w:after="0"/>
         <w:ind w:left="-5" w:hanging="10"/>
         <w:rPr>
@@ -4339,7 +4532,6 @@
         <w:rPr>
           <w:rFonts w:ascii="Cambria" w:eastAsia="Cambria" w:hAnsi="Cambria" w:cs="Cambria"/>
         </w:rPr>
-        <w:lastRenderedPageBreak/>
         <w:t xml:space="preserve"> </w:t>
       </w:r>
       <w:r>
@@ -4457,12 +4649,14 @@
                 <w:rFonts w:ascii="Cambria" w:hAnsi="Cambria"/>
               </w:rPr>
             </w:pPr>
+            <w:proofErr w:type="gramStart"/>
             <w:r>
               <w:rPr>
                 <w:rFonts w:ascii="Cambria" w:eastAsia="Cambria" w:hAnsi="Cambria" w:cs="Cambria"/>
               </w:rPr>
               <w:t>Tablero a usar</w:t>
             </w:r>
+            <w:proofErr w:type="gramEnd"/>
           </w:p>
           <w:p>
             <w:pPr>
@@ -4657,6 +4851,7 @@
               <w:rPr>
                 <w:rFonts w:ascii="Cambria" w:eastAsia="Cambria" w:hAnsi="Cambria" w:cs="Cambria"/>
               </w:rPr>
+              <w:lastRenderedPageBreak/>
               <w:t>Jugador 1</w:t>
             </w:r>
           </w:p>
@@ -4895,6 +5090,88 @@
                 <w:rFonts w:ascii="Cambria" w:eastAsia="Cambria" w:hAnsi="Cambria" w:cs="Cambria"/>
               </w:rPr>
               <w:t xml:space="preserve"> de los dos jugadores tiene el turno actualmente. </w:t>
+            </w:r>
+          </w:p>
+        </w:tc>
+      </w:tr>
+      <w:tr>
+        <w:trPr>
+          <w:trHeight w:val="1501"/>
+        </w:trPr>
+        <w:tc>
+          <w:tcPr>
+            <w:tcW w:w="1741" w:type="dxa"/>
+          </w:tcPr>
+          <w:p>
+            <w:pPr>
+              <w:spacing w:after="215"/>
+              <w:rPr>
+                <w:rFonts w:ascii="Cambria" w:eastAsia="Cambria" w:hAnsi="Cambria" w:cs="Cambria"/>
+              </w:rPr>
+            </w:pPr>
+            <w:r>
+              <w:rPr>
+                <w:rFonts w:ascii="Cambria" w:eastAsia="Cambria" w:hAnsi="Cambria" w:cs="Cambria"/>
+              </w:rPr>
+              <w:t>Consola</w:t>
+            </w:r>
+          </w:p>
+        </w:tc>
+        <w:tc>
+          <w:tcPr>
+            <w:tcW w:w="1731" w:type="dxa"/>
+          </w:tcPr>
+          <w:p>
+            <w:pPr>
+              <w:spacing w:after="215"/>
+              <w:rPr>
+                <w:rFonts w:ascii="Cambria" w:eastAsia="Cambria" w:hAnsi="Cambria" w:cs="Cambria"/>
+              </w:rPr>
+            </w:pPr>
+            <w:r>
+              <w:rPr>
+                <w:rFonts w:ascii="Cambria" w:eastAsia="Cambria" w:hAnsi="Cambria" w:cs="Cambria"/>
+              </w:rPr>
+              <w:t>Consola</w:t>
+            </w:r>
+          </w:p>
+        </w:tc>
+        <w:tc>
+          <w:tcPr>
+            <w:tcW w:w="1731" w:type="dxa"/>
+          </w:tcPr>
+          <w:p>
+            <w:pPr>
+              <w:spacing w:after="215"/>
+              <w:ind w:left="5"/>
+              <w:rPr>
+                <w:rFonts w:ascii="Cambria" w:eastAsia="Cambria" w:hAnsi="Cambria" w:cs="Cambria"/>
+              </w:rPr>
+            </w:pPr>
+            <w:r>
+              <w:rPr>
+                <w:rFonts w:ascii="Cambria" w:eastAsia="Cambria" w:hAnsi="Cambria" w:cs="Cambria"/>
+              </w:rPr>
+              <w:t>Privada</w:t>
+            </w:r>
+          </w:p>
+        </w:tc>
+        <w:tc>
+          <w:tcPr>
+            <w:tcW w:w="3702" w:type="dxa"/>
+          </w:tcPr>
+          <w:p>
+            <w:pPr>
+              <w:spacing w:after="215"/>
+              <w:rPr>
+                <w:rFonts w:ascii="Cambria" w:eastAsia="Cambria" w:hAnsi="Cambria" w:cs="Cambria"/>
+              </w:rPr>
+            </w:pPr>
+            <w:r>
+              <w:rPr>
+                <w:rFonts w:ascii="Cambria" w:eastAsia="Cambria" w:hAnsi="Cambria" w:cs="Cambria"/>
+              </w:rPr>
+              <w:t>Es la consola con la cual se muestra el estado actual del tablero</w:t>
             </w:r>
           </w:p>
         </w:tc>
@@ -5311,18 +5588,383 @@
           </w:p>
         </w:tc>
       </w:tr>
+      <w:tr>
+        <w:trPr>
+          <w:trHeight w:val="1501"/>
+        </w:trPr>
+        <w:tc>
+          <w:tcPr>
+            <w:tcW w:w="1741" w:type="dxa"/>
+          </w:tcPr>
+          <w:p>
+            <w:pPr>
+              <w:spacing w:after="215"/>
+              <w:ind w:left="15"/>
+              <w:rPr>
+                <w:rFonts w:ascii="Cambria" w:eastAsia="Cambria" w:hAnsi="Cambria" w:cs="Cambria"/>
+              </w:rPr>
+            </w:pPr>
+            <w:r>
+              <w:rPr>
+                <w:rFonts w:ascii="Cambria" w:eastAsia="Cambria" w:hAnsi="Cambria" w:cs="Cambria"/>
+              </w:rPr>
+              <w:lastRenderedPageBreak/>
+              <w:t>Continuar juego</w:t>
+            </w:r>
+          </w:p>
+        </w:tc>
+        <w:tc>
+          <w:tcPr>
+            <w:tcW w:w="1731" w:type="dxa"/>
+          </w:tcPr>
+          <w:p>
+            <w:pPr>
+              <w:spacing w:after="215"/>
+              <w:ind w:left="5"/>
+              <w:rPr>
+                <w:rFonts w:ascii="Cambria" w:eastAsia="Cambria" w:hAnsi="Cambria" w:cs="Cambria"/>
+              </w:rPr>
+            </w:pPr>
+            <w:proofErr w:type="spellStart"/>
+            <w:r>
+              <w:rPr>
+                <w:rFonts w:ascii="Cambria" w:eastAsia="Cambria" w:hAnsi="Cambria" w:cs="Cambria"/>
+              </w:rPr>
+              <w:t>Boolean</w:t>
+            </w:r>
+            <w:proofErr w:type="spellEnd"/>
+          </w:p>
+        </w:tc>
+        <w:tc>
+          <w:tcPr>
+            <w:tcW w:w="1731" w:type="dxa"/>
+          </w:tcPr>
+          <w:p>
+            <w:pPr>
+              <w:spacing w:after="215"/>
+              <w:ind w:left="5"/>
+              <w:rPr>
+                <w:rFonts w:ascii="Cambria" w:eastAsia="Cambria" w:hAnsi="Cambria" w:cs="Cambria"/>
+              </w:rPr>
+            </w:pPr>
+            <w:r>
+              <w:rPr>
+                <w:rFonts w:ascii="Cambria" w:eastAsia="Cambria" w:hAnsi="Cambria" w:cs="Cambria"/>
+              </w:rPr>
+              <w:t>Privada</w:t>
+            </w:r>
+          </w:p>
+        </w:tc>
+        <w:tc>
+          <w:tcPr>
+            <w:tcW w:w="3702" w:type="dxa"/>
+          </w:tcPr>
+          <w:p>
+            <w:pPr>
+              <w:spacing w:after="215"/>
+              <w:rPr>
+                <w:rFonts w:ascii="Cambria" w:eastAsia="Cambria" w:hAnsi="Cambria" w:cs="Cambria"/>
+              </w:rPr>
+            </w:pPr>
+            <w:r>
+              <w:rPr>
+                <w:rFonts w:ascii="Cambria" w:eastAsia="Cambria" w:hAnsi="Cambria" w:cs="Cambria"/>
+              </w:rPr>
+              <w:t>Es una bandera, la cual indica si el usuario quiere jugar más rondas o si quiere terminar la sesión de juego.</w:t>
+            </w:r>
+          </w:p>
+        </w:tc>
+      </w:tr>
+      <w:tr>
+        <w:trPr>
+          <w:trHeight w:val="1501"/>
+        </w:trPr>
+        <w:tc>
+          <w:tcPr>
+            <w:tcW w:w="1741" w:type="dxa"/>
+          </w:tcPr>
+          <w:p>
+            <w:pPr>
+              <w:spacing w:after="215"/>
+              <w:ind w:left="15"/>
+              <w:rPr>
+                <w:rFonts w:ascii="Cambria" w:eastAsia="Cambria" w:hAnsi="Cambria" w:cs="Cambria"/>
+              </w:rPr>
+            </w:pPr>
+            <w:r>
+              <w:rPr>
+                <w:rFonts w:ascii="Cambria" w:eastAsia="Cambria" w:hAnsi="Cambria" w:cs="Cambria"/>
+              </w:rPr>
+              <w:t>Continuar ronda</w:t>
+            </w:r>
+          </w:p>
+        </w:tc>
+        <w:tc>
+          <w:tcPr>
+            <w:tcW w:w="1731" w:type="dxa"/>
+          </w:tcPr>
+          <w:p>
+            <w:pPr>
+              <w:spacing w:after="215"/>
+              <w:ind w:left="5"/>
+              <w:rPr>
+                <w:rFonts w:ascii="Cambria" w:eastAsia="Cambria" w:hAnsi="Cambria" w:cs="Cambria"/>
+              </w:rPr>
+            </w:pPr>
+            <w:proofErr w:type="spellStart"/>
+            <w:r>
+              <w:rPr>
+                <w:rFonts w:ascii="Cambria" w:eastAsia="Cambria" w:hAnsi="Cambria" w:cs="Cambria"/>
+              </w:rPr>
+              <w:t>Boolean</w:t>
+            </w:r>
+            <w:proofErr w:type="spellEnd"/>
+          </w:p>
+        </w:tc>
+        <w:tc>
+          <w:tcPr>
+            <w:tcW w:w="1731" w:type="dxa"/>
+          </w:tcPr>
+          <w:p>
+            <w:pPr>
+              <w:spacing w:after="215"/>
+              <w:ind w:left="5"/>
+              <w:rPr>
+                <w:rFonts w:ascii="Cambria" w:eastAsia="Cambria" w:hAnsi="Cambria" w:cs="Cambria"/>
+              </w:rPr>
+            </w:pPr>
+            <w:r>
+              <w:rPr>
+                <w:rFonts w:ascii="Cambria" w:eastAsia="Cambria" w:hAnsi="Cambria" w:cs="Cambria"/>
+              </w:rPr>
+              <w:t>privada</w:t>
+            </w:r>
+          </w:p>
+        </w:tc>
+        <w:tc>
+          <w:tcPr>
+            <w:tcW w:w="3702" w:type="dxa"/>
+          </w:tcPr>
+          <w:p>
+            <w:pPr>
+              <w:spacing w:after="215"/>
+              <w:rPr>
+                <w:rFonts w:ascii="Cambria" w:eastAsia="Cambria" w:hAnsi="Cambria" w:cs="Cambria"/>
+              </w:rPr>
+            </w:pPr>
+            <w:r>
+              <w:rPr>
+                <w:rFonts w:ascii="Cambria" w:eastAsia="Cambria" w:hAnsi="Cambria" w:cs="Cambria"/>
+              </w:rPr>
+              <w:t>Es una bandera, la cual indica si se deben jugar más turnos o si se ha acabado la ronda.</w:t>
+            </w:r>
+          </w:p>
+        </w:tc>
+      </w:tr>
+      <w:tr>
+        <w:trPr>
+          <w:trHeight w:val="1501"/>
+        </w:trPr>
+        <w:tc>
+          <w:tcPr>
+            <w:tcW w:w="1741" w:type="dxa"/>
+          </w:tcPr>
+          <w:p>
+            <w:pPr>
+              <w:spacing w:after="215"/>
+              <w:ind w:left="15"/>
+              <w:rPr>
+                <w:rFonts w:ascii="Cambria" w:eastAsia="Cambria" w:hAnsi="Cambria" w:cs="Cambria"/>
+              </w:rPr>
+            </w:pPr>
+            <w:r>
+              <w:rPr>
+                <w:rFonts w:ascii="Cambria" w:eastAsia="Cambria" w:hAnsi="Cambria" w:cs="Cambria"/>
+              </w:rPr>
+              <w:t>Nombre jugador 1</w:t>
+            </w:r>
+          </w:p>
+        </w:tc>
+        <w:tc>
+          <w:tcPr>
+            <w:tcW w:w="1731" w:type="dxa"/>
+          </w:tcPr>
+          <w:p>
+            <w:pPr>
+              <w:spacing w:after="215"/>
+              <w:ind w:left="5"/>
+              <w:rPr>
+                <w:rFonts w:ascii="Cambria" w:eastAsia="Cambria" w:hAnsi="Cambria" w:cs="Cambria"/>
+              </w:rPr>
+            </w:pPr>
+            <w:proofErr w:type="spellStart"/>
+            <w:r>
+              <w:rPr>
+                <w:rFonts w:ascii="Cambria" w:eastAsia="Cambria" w:hAnsi="Cambria" w:cs="Cambria"/>
+              </w:rPr>
+              <w:t>String</w:t>
+            </w:r>
+            <w:proofErr w:type="spellEnd"/>
+          </w:p>
+        </w:tc>
+        <w:tc>
+          <w:tcPr>
+            <w:tcW w:w="1731" w:type="dxa"/>
+          </w:tcPr>
+          <w:p>
+            <w:pPr>
+              <w:spacing w:after="215"/>
+              <w:ind w:left="5"/>
+              <w:rPr>
+                <w:rFonts w:ascii="Cambria" w:eastAsia="Cambria" w:hAnsi="Cambria" w:cs="Cambria"/>
+              </w:rPr>
+            </w:pPr>
+            <w:r>
+              <w:rPr>
+                <w:rFonts w:ascii="Cambria" w:eastAsia="Cambria" w:hAnsi="Cambria" w:cs="Cambria"/>
+              </w:rPr>
+              <w:t>privada</w:t>
+            </w:r>
+          </w:p>
+        </w:tc>
+        <w:tc>
+          <w:tcPr>
+            <w:tcW w:w="3702" w:type="dxa"/>
+          </w:tcPr>
+          <w:p>
+            <w:pPr>
+              <w:spacing w:after="215"/>
+              <w:rPr>
+                <w:rFonts w:ascii="Cambria" w:eastAsia="Cambria" w:hAnsi="Cambria" w:cs="Cambria"/>
+              </w:rPr>
+            </w:pPr>
+            <w:r>
+              <w:rPr>
+                <w:rFonts w:ascii="Cambria" w:eastAsia="Cambria" w:hAnsi="Cambria" w:cs="Cambria"/>
+              </w:rPr>
+              <w:t>Es el nombre del primer jugador</w:t>
+            </w:r>
+          </w:p>
+        </w:tc>
+      </w:tr>
+      <w:tr>
+        <w:trPr>
+          <w:trHeight w:val="1501"/>
+        </w:trPr>
+        <w:tc>
+          <w:tcPr>
+            <w:tcW w:w="1741" w:type="dxa"/>
+          </w:tcPr>
+          <w:p>
+            <w:pPr>
+              <w:spacing w:after="215"/>
+              <w:ind w:left="15"/>
+              <w:rPr>
+                <w:rFonts w:ascii="Cambria" w:eastAsia="Cambria" w:hAnsi="Cambria" w:cs="Cambria"/>
+              </w:rPr>
+            </w:pPr>
+            <w:r>
+              <w:rPr>
+                <w:rFonts w:ascii="Cambria" w:eastAsia="Cambria" w:hAnsi="Cambria" w:cs="Cambria"/>
+              </w:rPr>
+              <w:t>Nombre jugador 2</w:t>
+            </w:r>
+          </w:p>
+        </w:tc>
+        <w:tc>
+          <w:tcPr>
+            <w:tcW w:w="1731" w:type="dxa"/>
+          </w:tcPr>
+          <w:p>
+            <w:pPr>
+              <w:spacing w:after="215"/>
+              <w:ind w:left="5"/>
+              <w:rPr>
+                <w:rFonts w:ascii="Cambria" w:eastAsia="Cambria" w:hAnsi="Cambria" w:cs="Cambria"/>
+              </w:rPr>
+            </w:pPr>
+            <w:proofErr w:type="spellStart"/>
+            <w:r>
+              <w:rPr>
+                <w:rFonts w:ascii="Cambria" w:eastAsia="Cambria" w:hAnsi="Cambria" w:cs="Cambria"/>
+              </w:rPr>
+              <w:t>String</w:t>
+            </w:r>
+            <w:proofErr w:type="spellEnd"/>
+          </w:p>
+        </w:tc>
+        <w:tc>
+          <w:tcPr>
+            <w:tcW w:w="1731" w:type="dxa"/>
+          </w:tcPr>
+          <w:p>
+            <w:pPr>
+              <w:spacing w:after="215"/>
+              <w:ind w:left="5"/>
+              <w:rPr>
+                <w:rFonts w:ascii="Cambria" w:eastAsia="Cambria" w:hAnsi="Cambria" w:cs="Cambria"/>
+              </w:rPr>
+            </w:pPr>
+            <w:r>
+              <w:rPr>
+                <w:rFonts w:ascii="Cambria" w:eastAsia="Cambria" w:hAnsi="Cambria" w:cs="Cambria"/>
+              </w:rPr>
+              <w:t>Privada</w:t>
+            </w:r>
+          </w:p>
+        </w:tc>
+        <w:tc>
+          <w:tcPr>
+            <w:tcW w:w="3702" w:type="dxa"/>
+          </w:tcPr>
+          <w:p>
+            <w:pPr>
+              <w:spacing w:after="215"/>
+              <w:rPr>
+                <w:rFonts w:ascii="Cambria" w:eastAsia="Cambria" w:hAnsi="Cambria" w:cs="Cambria"/>
+              </w:rPr>
+            </w:pPr>
+            <w:r>
+              <w:rPr>
+                <w:rFonts w:ascii="Cambria" w:eastAsia="Cambria" w:hAnsi="Cambria" w:cs="Cambria"/>
+              </w:rPr>
+              <w:t>Es el nombre del segundo jugador</w:t>
+            </w:r>
+          </w:p>
+        </w:tc>
+      </w:tr>
     </w:tbl>
     <w:p>
       <w:pPr>
         <w:pStyle w:val="Heading3"/>
         <w:ind w:left="-5"/>
-      </w:pPr>
-      <w:r>
         <w:rPr>
           <w:color w:val="4F81BD"/>
           <w:sz w:val="26"/>
         </w:rPr>
-        <w:lastRenderedPageBreak/>
+      </w:pPr>
+    </w:p>
+    <w:p>
+      <w:pPr>
+        <w:pStyle w:val="Heading3"/>
+        <w:ind w:left="-5"/>
+        <w:rPr>
+          <w:color w:val="4F81BD"/>
+          <w:sz w:val="26"/>
+        </w:rPr>
+      </w:pPr>
+    </w:p>
+    <w:p/>
+    <w:p>
+      <w:pPr>
+        <w:pStyle w:val="Heading3"/>
+        <w:ind w:left="-5"/>
+      </w:pPr>
+      <w:r>
+        <w:rPr>
+          <w:color w:val="4F81BD"/>
+          <w:sz w:val="26"/>
+        </w:rPr>
         <w:t xml:space="preserve">1.4 Métodos de cada clase (10 </w:t>
       </w:r>
       <w:proofErr w:type="spellStart"/>
@@ -5731,7 +6373,7 @@
       <w:pPr>
         <w:spacing w:after="220"/>
         <w:rPr>
-          <w:rFonts w:ascii="Cambria" w:hAnsi="Cambria"/>
+          <w:rFonts w:ascii="Cambria" w:eastAsia="Cambria" w:hAnsi="Cambria" w:cs="Cambria"/>
         </w:rPr>
       </w:pPr>
       <w:r>
@@ -5743,6 +6385,30 @@
     </w:p>
     <w:p>
       <w:pPr>
+        <w:spacing w:after="220"/>
+        <w:rPr>
+          <w:rFonts w:ascii="Cambria" w:eastAsia="Cambria" w:hAnsi="Cambria" w:cs="Cambria"/>
+        </w:rPr>
+      </w:pPr>
+    </w:p>
+    <w:p>
+      <w:pPr>
+        <w:spacing w:after="220"/>
+        <w:rPr>
+          <w:rFonts w:ascii="Cambria" w:eastAsia="Cambria" w:hAnsi="Cambria" w:cs="Cambria"/>
+        </w:rPr>
+      </w:pPr>
+    </w:p>
+    <w:p>
+      <w:pPr>
+        <w:spacing w:after="220"/>
+        <w:rPr>
+          <w:rFonts w:ascii="Cambria" w:hAnsi="Cambria"/>
+        </w:rPr>
+      </w:pPr>
+    </w:p>
+    <w:p>
+      <w:pPr>
         <w:spacing w:after="0"/>
         <w:ind w:left="-5" w:hanging="10"/>
         <w:rPr>
@@ -5753,6 +6419,7 @@
         <w:rPr>
           <w:rFonts w:ascii="Cambria" w:eastAsia="Cambria" w:hAnsi="Cambria" w:cs="Cambria"/>
         </w:rPr>
+        <w:lastRenderedPageBreak/>
         <w:t>Clase:  Tablero</w:t>
       </w:r>
     </w:p>
@@ -6221,7 +6888,6 @@
               <w:rPr>
                 <w:rFonts w:ascii="Cambria" w:eastAsia="Cambria" w:hAnsi="Cambria" w:cs="Cambria"/>
               </w:rPr>
-              <w:lastRenderedPageBreak/>
               <w:t>Evaluar tarjetas</w:t>
             </w:r>
           </w:p>
@@ -6386,6 +7052,7 @@
       </w:tr>
       <w:tr>
         <w:trPr>
+          <w:cantSplit/>
           <w:trHeight w:val="1501"/>
         </w:trPr>
         <w:tc>
@@ -6403,6 +7070,7 @@
               <w:rPr>
                 <w:rFonts w:ascii="Cambria" w:eastAsia="Cambria" w:hAnsi="Cambria" w:cs="Cambria"/>
               </w:rPr>
+              <w:lastRenderedPageBreak/>
               <w:t>Emparejar tarjetas</w:t>
             </w:r>
           </w:p>
@@ -7027,28 +7695,193 @@
           </w:p>
         </w:tc>
       </w:tr>
+      <w:tr>
+        <w:trPr>
+          <w:trHeight w:val="1501"/>
+        </w:trPr>
+        <w:tc>
+          <w:tcPr>
+            <w:tcW w:w="1255" w:type="dxa"/>
+          </w:tcPr>
+          <w:p>
+            <w:pPr>
+              <w:spacing w:after="214"/>
+              <w:ind w:left="20"/>
+              <w:rPr>
+                <w:rFonts w:ascii="Cambria" w:hAnsi="Cambria"/>
+              </w:rPr>
+            </w:pPr>
+            <w:r>
+              <w:rPr>
+                <w:rFonts w:ascii="Cambria" w:hAnsi="Cambria"/>
+              </w:rPr>
+              <w:t>Clonar tarjeta</w:t>
+            </w:r>
+          </w:p>
+        </w:tc>
+        <w:tc>
+          <w:tcPr>
+            <w:tcW w:w="1710" w:type="dxa"/>
+          </w:tcPr>
+          <w:p>
+            <w:pPr>
+              <w:spacing w:after="214"/>
+              <w:rPr>
+                <w:rFonts w:ascii="Cambria" w:hAnsi="Cambria"/>
+              </w:rPr>
+            </w:pPr>
+            <w:r>
+              <w:rPr>
+                <w:rFonts w:ascii="Cambria" w:hAnsi="Cambria"/>
+              </w:rPr>
+              <w:t>Tarjeta original: Tarjeta</w:t>
+            </w:r>
+          </w:p>
+        </w:tc>
+        <w:tc>
+          <w:tcPr>
+            <w:tcW w:w="1350" w:type="dxa"/>
+          </w:tcPr>
+          <w:p>
+            <w:pPr>
+              <w:spacing w:after="219"/>
+              <w:rPr>
+                <w:rFonts w:ascii="Cambria" w:hAnsi="Cambria"/>
+              </w:rPr>
+            </w:pPr>
+            <w:r>
+              <w:rPr>
+                <w:rFonts w:ascii="Cambria" w:hAnsi="Cambria"/>
+              </w:rPr>
+              <w:t>Tarjeta</w:t>
+            </w:r>
+          </w:p>
+        </w:tc>
+        <w:tc>
+          <w:tcPr>
+            <w:tcW w:w="1260" w:type="dxa"/>
+          </w:tcPr>
+          <w:p>
+            <w:pPr>
+              <w:rPr>
+                <w:rFonts w:ascii="Cambria" w:hAnsi="Cambria"/>
+              </w:rPr>
+            </w:pPr>
+            <w:r>
+              <w:rPr>
+                <w:rFonts w:ascii="Cambria" w:hAnsi="Cambria"/>
+              </w:rPr>
+              <w:t>Privada</w:t>
+            </w:r>
+          </w:p>
+        </w:tc>
+        <w:tc>
+          <w:tcPr>
+            <w:tcW w:w="3330" w:type="dxa"/>
+          </w:tcPr>
+          <w:p>
+            <w:pPr>
+              <w:rPr>
+                <w:rFonts w:ascii="Cambria" w:hAnsi="Cambria"/>
+              </w:rPr>
+            </w:pPr>
+            <w:r>
+              <w:rPr>
+                <w:rFonts w:ascii="Cambria" w:hAnsi="Cambria"/>
+              </w:rPr>
+              <w:t>Este método crea una nueva instancia de tarjeta con los datos de la tarjeta del parámetro, y regresa esta tarjeta. De esta manera se crea un objeto con una referencia diferente al del parámetro.</w:t>
+            </w:r>
+          </w:p>
+        </w:tc>
+      </w:tr>
     </w:tbl>
     <w:p>
       <w:pPr>
-        <w:spacing w:after="501"/>
-        <w:rPr>
-          <w:rFonts w:ascii="Cambria" w:hAnsi="Cambria"/>
-        </w:rPr>
-      </w:pPr>
-    </w:p>
-    <w:p>
-      <w:pPr>
-        <w:spacing w:after="501"/>
-        <w:rPr>
-          <w:rFonts w:ascii="Cambria" w:hAnsi="Cambria"/>
-        </w:rPr>
-      </w:pPr>
-    </w:p>
-    <w:p>
-      <w:pPr>
-        <w:spacing w:after="501"/>
-        <w:rPr>
-          <w:rFonts w:ascii="Cambria" w:hAnsi="Cambria"/>
+        <w:spacing w:after="0"/>
+        <w:ind w:left="-5" w:hanging="10"/>
+        <w:rPr>
+          <w:rFonts w:ascii="Cambria" w:eastAsia="Cambria" w:hAnsi="Cambria" w:cs="Cambria"/>
+        </w:rPr>
+      </w:pPr>
+    </w:p>
+    <w:p>
+      <w:pPr>
+        <w:spacing w:after="0"/>
+        <w:ind w:left="-5" w:hanging="10"/>
+        <w:rPr>
+          <w:rFonts w:ascii="Cambria" w:eastAsia="Cambria" w:hAnsi="Cambria" w:cs="Cambria"/>
+        </w:rPr>
+      </w:pPr>
+    </w:p>
+    <w:p>
+      <w:pPr>
+        <w:spacing w:after="0"/>
+        <w:ind w:left="-5" w:hanging="10"/>
+        <w:rPr>
+          <w:rFonts w:ascii="Cambria" w:eastAsia="Cambria" w:hAnsi="Cambria" w:cs="Cambria"/>
+        </w:rPr>
+      </w:pPr>
+    </w:p>
+    <w:p>
+      <w:pPr>
+        <w:spacing w:after="0"/>
+        <w:ind w:left="-5" w:hanging="10"/>
+        <w:rPr>
+          <w:rFonts w:ascii="Cambria" w:eastAsia="Cambria" w:hAnsi="Cambria" w:cs="Cambria"/>
+        </w:rPr>
+      </w:pPr>
+    </w:p>
+    <w:p>
+      <w:pPr>
+        <w:spacing w:after="0"/>
+        <w:ind w:left="-5" w:hanging="10"/>
+        <w:rPr>
+          <w:rFonts w:ascii="Cambria" w:eastAsia="Cambria" w:hAnsi="Cambria" w:cs="Cambria"/>
+        </w:rPr>
+      </w:pPr>
+    </w:p>
+    <w:p>
+      <w:pPr>
+        <w:spacing w:after="0"/>
+        <w:ind w:left="-5" w:hanging="10"/>
+        <w:rPr>
+          <w:rFonts w:ascii="Cambria" w:eastAsia="Cambria" w:hAnsi="Cambria" w:cs="Cambria"/>
+        </w:rPr>
+      </w:pPr>
+    </w:p>
+    <w:p>
+      <w:pPr>
+        <w:spacing w:after="0"/>
+        <w:ind w:left="-5" w:hanging="10"/>
+        <w:rPr>
+          <w:rFonts w:ascii="Cambria" w:eastAsia="Cambria" w:hAnsi="Cambria" w:cs="Cambria"/>
+        </w:rPr>
+      </w:pPr>
+    </w:p>
+    <w:p>
+      <w:pPr>
+        <w:spacing w:after="0"/>
+        <w:ind w:left="-5" w:hanging="10"/>
+        <w:rPr>
+          <w:rFonts w:ascii="Cambria" w:eastAsia="Cambria" w:hAnsi="Cambria" w:cs="Cambria"/>
+        </w:rPr>
+      </w:pPr>
+    </w:p>
+    <w:p>
+      <w:pPr>
+        <w:spacing w:after="0"/>
+        <w:ind w:left="-5" w:hanging="10"/>
+        <w:rPr>
+          <w:rFonts w:ascii="Cambria" w:eastAsia="Cambria" w:hAnsi="Cambria" w:cs="Cambria"/>
+        </w:rPr>
+      </w:pPr>
+    </w:p>
+    <w:p>
+      <w:pPr>
+        <w:spacing w:after="0"/>
+        <w:ind w:left="-5" w:hanging="10"/>
+        <w:rPr>
+          <w:rFonts w:ascii="Cambria" w:eastAsia="Cambria" w:hAnsi="Cambria" w:cs="Cambria"/>
         </w:rPr>
       </w:pPr>
     </w:p>
@@ -7498,6 +8331,20 @@
               </w:rPr>
               <w:t>Gano la ronda</w:t>
             </w:r>
+            <w:r>
+              <w:rPr>
+                <w:rFonts w:ascii="Cambria" w:hAnsi="Cambria"/>
+              </w:rPr>
+              <w:t xml:space="preserve">: </w:t>
+            </w:r>
+            <w:proofErr w:type="spellStart"/>
+            <w:r>
+              <w:rPr>
+                <w:rFonts w:ascii="Cambria" w:hAnsi="Cambria"/>
+              </w:rPr>
+              <w:t>boolean</w:t>
+            </w:r>
+            <w:proofErr w:type="spellEnd"/>
           </w:p>
         </w:tc>
         <w:tc>
@@ -7576,9 +8423,19 @@
     </w:tbl>
     <w:p>
       <w:pPr>
-        <w:spacing w:after="501"/>
-        <w:rPr>
-          <w:rFonts w:ascii="Cambria" w:hAnsi="Cambria"/>
+        <w:spacing w:after="0"/>
+        <w:ind w:left="-5" w:hanging="10"/>
+        <w:rPr>
+          <w:rFonts w:ascii="Cambria" w:eastAsia="Cambria" w:hAnsi="Cambria" w:cs="Cambria"/>
+        </w:rPr>
+      </w:pPr>
+    </w:p>
+    <w:p>
+      <w:pPr>
+        <w:spacing w:after="0"/>
+        <w:ind w:left="-5" w:hanging="10"/>
+        <w:rPr>
+          <w:rFonts w:ascii="Cambria" w:eastAsia="Cambria" w:hAnsi="Cambria" w:cs="Cambria"/>
         </w:rPr>
       </w:pPr>
     </w:p>
@@ -7851,6 +8708,7 @@
         <w:rPr>
           <w:rFonts w:ascii="Cambria" w:eastAsia="Cambria" w:hAnsi="Cambria" w:cs="Cambria"/>
         </w:rPr>
+        <w:lastRenderedPageBreak/>
         <w:t>Clase:  Controlador</w:t>
       </w:r>
     </w:p>
@@ -7873,7 +8731,7 @@
         </w:trPr>
         <w:tc>
           <w:tcPr>
-            <w:tcW w:w="1318" w:type="dxa"/>
+            <w:tcW w:w="1380" w:type="dxa"/>
           </w:tcPr>
           <w:p>
             <w:pPr>
@@ -7892,7 +8750,7 @@
         </w:tc>
         <w:tc>
           <w:tcPr>
-            <w:tcW w:w="1703" w:type="dxa"/>
+            <w:tcW w:w="1695" w:type="dxa"/>
           </w:tcPr>
           <w:p>
             <w:pPr>
@@ -7910,7 +8768,7 @@
         </w:tc>
         <w:tc>
           <w:tcPr>
-            <w:tcW w:w="1340" w:type="dxa"/>
+            <w:tcW w:w="1332" w:type="dxa"/>
           </w:tcPr>
           <w:p>
             <w:pPr>
@@ -7929,7 +8787,7 @@
         </w:tc>
         <w:tc>
           <w:tcPr>
-            <w:tcW w:w="1259" w:type="dxa"/>
+            <w:tcW w:w="1258" w:type="dxa"/>
           </w:tcPr>
           <w:p>
             <w:pPr>
@@ -7947,7 +8805,7 @@
         </w:tc>
         <w:tc>
           <w:tcPr>
-            <w:tcW w:w="3285" w:type="dxa"/>
+            <w:tcW w:w="3240" w:type="dxa"/>
           </w:tcPr>
           <w:p>
             <w:pPr>
@@ -7971,7 +8829,7 @@
         </w:trPr>
         <w:tc>
           <w:tcPr>
-            <w:tcW w:w="1318" w:type="dxa"/>
+            <w:tcW w:w="1380" w:type="dxa"/>
           </w:tcPr>
           <w:p>
             <w:pPr>
@@ -7989,7 +8847,7 @@
         </w:tc>
         <w:tc>
           <w:tcPr>
-            <w:tcW w:w="1703" w:type="dxa"/>
+            <w:tcW w:w="1695" w:type="dxa"/>
           </w:tcPr>
           <w:p>
             <w:pPr>
@@ -8106,7 +8964,7 @@
         </w:tc>
         <w:tc>
           <w:tcPr>
-            <w:tcW w:w="1340" w:type="dxa"/>
+            <w:tcW w:w="1332" w:type="dxa"/>
           </w:tcPr>
           <w:p>
             <w:pPr>
@@ -8127,7 +8985,7 @@
         </w:tc>
         <w:tc>
           <w:tcPr>
-            <w:tcW w:w="1259" w:type="dxa"/>
+            <w:tcW w:w="1258" w:type="dxa"/>
           </w:tcPr>
           <w:p>
             <w:pPr>
@@ -8145,7 +9003,7 @@
         </w:tc>
         <w:tc>
           <w:tcPr>
-            <w:tcW w:w="3285" w:type="dxa"/>
+            <w:tcW w:w="3240" w:type="dxa"/>
           </w:tcPr>
           <w:p>
             <w:pPr>
@@ -8169,7 +9027,7 @@
         </w:trPr>
         <w:tc>
           <w:tcPr>
-            <w:tcW w:w="1318" w:type="dxa"/>
+            <w:tcW w:w="1380" w:type="dxa"/>
           </w:tcPr>
           <w:p>
             <w:pPr>
@@ -8182,13 +9040,13 @@
               <w:rPr>
                 <w:rFonts w:ascii="Cambria" w:eastAsia="Cambria" w:hAnsi="Cambria" w:cs="Cambria"/>
               </w:rPr>
-              <w:t>Imprimir tablero</w:t>
-            </w:r>
-          </w:p>
-        </w:tc>
-        <w:tc>
-          <w:tcPr>
-            <w:tcW w:w="1703" w:type="dxa"/>
+              <w:t>Cambiar turno</w:t>
+            </w:r>
+          </w:p>
+        </w:tc>
+        <w:tc>
+          <w:tcPr>
+            <w:tcW w:w="1695" w:type="dxa"/>
           </w:tcPr>
           <w:p>
             <w:pPr>
@@ -8206,7 +9064,7 @@
         </w:tc>
         <w:tc>
           <w:tcPr>
-            <w:tcW w:w="1340" w:type="dxa"/>
+            <w:tcW w:w="1332" w:type="dxa"/>
           </w:tcPr>
           <w:p>
             <w:pPr>
@@ -8225,38 +9083,43 @@
         </w:tc>
         <w:tc>
           <w:tcPr>
-            <w:tcW w:w="1259" w:type="dxa"/>
-          </w:tcPr>
-          <w:p>
-            <w:pPr>
-              <w:rPr>
-                <w:rFonts w:ascii="Cambria" w:eastAsia="Cambria" w:hAnsi="Cambria" w:cs="Cambria"/>
-              </w:rPr>
-            </w:pPr>
-            <w:r>
-              <w:rPr>
-                <w:rFonts w:ascii="Cambria" w:eastAsia="Cambria" w:hAnsi="Cambria" w:cs="Cambria"/>
-              </w:rPr>
-              <w:t>Publica</w:t>
-            </w:r>
-          </w:p>
-        </w:tc>
-        <w:tc>
-          <w:tcPr>
-            <w:tcW w:w="3285" w:type="dxa"/>
-          </w:tcPr>
-          <w:p>
-            <w:pPr>
-              <w:ind w:left="5"/>
-              <w:rPr>
-                <w:rFonts w:ascii="Cambria" w:eastAsia="Cambria" w:hAnsi="Cambria" w:cs="Cambria"/>
-              </w:rPr>
-            </w:pPr>
-            <w:r>
-              <w:rPr>
-                <w:rFonts w:ascii="Cambria" w:eastAsia="Cambria" w:hAnsi="Cambria" w:cs="Cambria"/>
-              </w:rPr>
-              <w:t>Este método llama a la consola, desde donde se imprime el estado actual del tablero.</w:t>
+            <w:tcW w:w="1258" w:type="dxa"/>
+          </w:tcPr>
+          <w:p>
+            <w:pPr>
+              <w:rPr>
+                <w:rFonts w:ascii="Cambria" w:eastAsia="Cambria" w:hAnsi="Cambria" w:cs="Cambria"/>
+              </w:rPr>
+            </w:pPr>
+            <w:r>
+              <w:rPr>
+                <w:rFonts w:ascii="Cambria" w:eastAsia="Cambria" w:hAnsi="Cambria" w:cs="Cambria"/>
+              </w:rPr>
+              <w:t>Privada</w:t>
+            </w:r>
+          </w:p>
+        </w:tc>
+        <w:tc>
+          <w:tcPr>
+            <w:tcW w:w="3240" w:type="dxa"/>
+          </w:tcPr>
+          <w:p>
+            <w:pPr>
+              <w:rPr>
+                <w:rFonts w:ascii="Cambria" w:eastAsia="Cambria" w:hAnsi="Cambria" w:cs="Cambria"/>
+              </w:rPr>
+            </w:pPr>
+            <w:r>
+              <w:rPr>
+                <w:rFonts w:ascii="Cambria" w:eastAsia="Cambria" w:hAnsi="Cambria" w:cs="Cambria"/>
+              </w:rPr>
+              <w:t>Este método</w:t>
+            </w:r>
+            <w:r>
+              <w:rPr>
+                <w:rFonts w:ascii="Cambria" w:eastAsia="Cambria" w:hAnsi="Cambria" w:cs="Cambria"/>
+              </w:rPr>
+              <w:t xml:space="preserve"> cambia quien es el jugador actual, el cual es el que juega los turnos.</w:t>
             </w:r>
           </w:p>
           <w:p>
@@ -8274,7 +9137,7 @@
         </w:trPr>
         <w:tc>
           <w:tcPr>
-            <w:tcW w:w="1318" w:type="dxa"/>
+            <w:tcW w:w="1380" w:type="dxa"/>
           </w:tcPr>
           <w:p>
             <w:pPr>
@@ -8287,13 +9150,119 @@
               <w:rPr>
                 <w:rFonts w:ascii="Cambria" w:eastAsia="Cambria" w:hAnsi="Cambria" w:cs="Cambria"/>
               </w:rPr>
+              <w:t>Imprimir tablero</w:t>
+            </w:r>
+          </w:p>
+        </w:tc>
+        <w:tc>
+          <w:tcPr>
+            <w:tcW w:w="1695" w:type="dxa"/>
+          </w:tcPr>
+          <w:p>
+            <w:pPr>
+              <w:rPr>
+                <w:rFonts w:ascii="Cambria" w:eastAsia="Cambria" w:hAnsi="Cambria" w:cs="Cambria"/>
+              </w:rPr>
+            </w:pPr>
+            <w:r>
+              <w:rPr>
+                <w:rFonts w:ascii="Cambria" w:eastAsia="Cambria" w:hAnsi="Cambria" w:cs="Cambria"/>
+              </w:rPr>
+              <w:t>Ninguno</w:t>
+            </w:r>
+          </w:p>
+        </w:tc>
+        <w:tc>
+          <w:tcPr>
+            <w:tcW w:w="1332" w:type="dxa"/>
+          </w:tcPr>
+          <w:p>
+            <w:pPr>
+              <w:ind w:left="5"/>
+              <w:rPr>
+                <w:rFonts w:ascii="Cambria" w:eastAsia="Cambria" w:hAnsi="Cambria" w:cs="Cambria"/>
+              </w:rPr>
+            </w:pPr>
+            <w:r>
+              <w:rPr>
+                <w:rFonts w:ascii="Cambria" w:eastAsia="Cambria" w:hAnsi="Cambria" w:cs="Cambria"/>
+              </w:rPr>
+              <w:t>Ninguno</w:t>
+            </w:r>
+          </w:p>
+        </w:tc>
+        <w:tc>
+          <w:tcPr>
+            <w:tcW w:w="1258" w:type="dxa"/>
+          </w:tcPr>
+          <w:p>
+            <w:pPr>
+              <w:rPr>
+                <w:rFonts w:ascii="Cambria" w:eastAsia="Cambria" w:hAnsi="Cambria" w:cs="Cambria"/>
+              </w:rPr>
+            </w:pPr>
+            <w:r>
+              <w:rPr>
+                <w:rFonts w:ascii="Cambria" w:eastAsia="Cambria" w:hAnsi="Cambria" w:cs="Cambria"/>
+              </w:rPr>
+              <w:t>Publica</w:t>
+            </w:r>
+          </w:p>
+        </w:tc>
+        <w:tc>
+          <w:tcPr>
+            <w:tcW w:w="3240" w:type="dxa"/>
+          </w:tcPr>
+          <w:p>
+            <w:pPr>
+              <w:ind w:left="5"/>
+              <w:rPr>
+                <w:rFonts w:ascii="Cambria" w:eastAsia="Cambria" w:hAnsi="Cambria" w:cs="Cambria"/>
+              </w:rPr>
+            </w:pPr>
+            <w:r>
+              <w:rPr>
+                <w:rFonts w:ascii="Cambria" w:eastAsia="Cambria" w:hAnsi="Cambria" w:cs="Cambria"/>
+              </w:rPr>
+              <w:t>Este método llama a la consola, desde donde se imprime el estado actual del tablero.</w:t>
+            </w:r>
+          </w:p>
+          <w:p>
+            <w:pPr>
+              <w:ind w:left="5"/>
+              <w:rPr>
+                <w:rFonts w:ascii="Cambria" w:eastAsia="Cambria" w:hAnsi="Cambria" w:cs="Cambria"/>
+              </w:rPr>
+            </w:pPr>
+          </w:p>
+        </w:tc>
+      </w:tr>
+      <w:tr>
+        <w:trPr>
+          <w:trHeight w:val="795"/>
+        </w:trPr>
+        <w:tc>
+          <w:tcPr>
+            <w:tcW w:w="1380" w:type="dxa"/>
+          </w:tcPr>
+          <w:p>
+            <w:pPr>
+              <w:ind w:left="20"/>
+              <w:rPr>
+                <w:rFonts w:ascii="Cambria" w:eastAsia="Cambria" w:hAnsi="Cambria" w:cs="Cambria"/>
+              </w:rPr>
+            </w:pPr>
+            <w:r>
+              <w:rPr>
+                <w:rFonts w:ascii="Cambria" w:eastAsia="Cambria" w:hAnsi="Cambria" w:cs="Cambria"/>
+              </w:rPr>
               <w:t>Mostrar información jugador</w:t>
             </w:r>
           </w:p>
         </w:tc>
         <w:tc>
           <w:tcPr>
-            <w:tcW w:w="1703" w:type="dxa"/>
+            <w:tcW w:w="1695" w:type="dxa"/>
           </w:tcPr>
           <w:p>
             <w:pPr>
@@ -8311,7 +9280,7 @@
         </w:tc>
         <w:tc>
           <w:tcPr>
-            <w:tcW w:w="1340" w:type="dxa"/>
+            <w:tcW w:w="1332" w:type="dxa"/>
           </w:tcPr>
           <w:p>
             <w:pPr>
@@ -8332,7 +9301,7 @@
         </w:tc>
         <w:tc>
           <w:tcPr>
-            <w:tcW w:w="1259" w:type="dxa"/>
+            <w:tcW w:w="1258" w:type="dxa"/>
           </w:tcPr>
           <w:p>
             <w:pPr>
@@ -8350,7 +9319,7 @@
         </w:tc>
         <w:tc>
           <w:tcPr>
-            <w:tcW w:w="3285" w:type="dxa"/>
+            <w:tcW w:w="3240" w:type="dxa"/>
           </w:tcPr>
           <w:p>
             <w:pPr>
@@ -8364,6 +9333,126 @@
                 <w:rFonts w:ascii="Cambria" w:eastAsia="Cambria" w:hAnsi="Cambria" w:cs="Cambria"/>
               </w:rPr>
               <w:t>Este método muestra la cantidad de puntos y la cantidad de rondas que el jugador actual ha ganado.</w:t>
+            </w:r>
+          </w:p>
+          <w:p>
+            <w:pPr>
+              <w:ind w:left="5"/>
+              <w:rPr>
+                <w:rFonts w:ascii="Cambria" w:eastAsia="Cambria" w:hAnsi="Cambria" w:cs="Cambria"/>
+              </w:rPr>
+            </w:pPr>
+          </w:p>
+        </w:tc>
+      </w:tr>
+      <w:tr>
+        <w:trPr>
+          <w:trHeight w:val="795"/>
+        </w:trPr>
+        <w:tc>
+          <w:tcPr>
+            <w:tcW w:w="1380" w:type="dxa"/>
+          </w:tcPr>
+          <w:p>
+            <w:pPr>
+              <w:ind w:left="20"/>
+              <w:rPr>
+                <w:rFonts w:ascii="Cambria" w:eastAsia="Cambria" w:hAnsi="Cambria" w:cs="Cambria"/>
+              </w:rPr>
+            </w:pPr>
+            <w:r>
+              <w:rPr>
+                <w:rFonts w:ascii="Cambria" w:eastAsia="Cambria" w:hAnsi="Cambria" w:cs="Cambria"/>
+              </w:rPr>
+              <w:t>Mostrar resultados jugadores</w:t>
+            </w:r>
+          </w:p>
+        </w:tc>
+        <w:tc>
+          <w:tcPr>
+            <w:tcW w:w="1695" w:type="dxa"/>
+          </w:tcPr>
+          <w:p>
+            <w:pPr>
+              <w:rPr>
+                <w:rFonts w:ascii="Cambria" w:eastAsia="Cambria" w:hAnsi="Cambria" w:cs="Cambria"/>
+              </w:rPr>
+            </w:pPr>
+            <w:r>
+              <w:rPr>
+                <w:rFonts w:ascii="Cambria" w:eastAsia="Cambria" w:hAnsi="Cambria" w:cs="Cambria"/>
+              </w:rPr>
+              <w:t>Ningun</w:t>
+            </w:r>
+            <w:r>
+              <w:rPr>
+                <w:rFonts w:ascii="Cambria" w:eastAsia="Cambria" w:hAnsi="Cambria" w:cs="Cambria"/>
+              </w:rPr>
+              <w:t>o</w:t>
+            </w:r>
+          </w:p>
+        </w:tc>
+        <w:tc>
+          <w:tcPr>
+            <w:tcW w:w="1332" w:type="dxa"/>
+          </w:tcPr>
+          <w:p>
+            <w:pPr>
+              <w:ind w:left="5"/>
+              <w:rPr>
+                <w:rFonts w:ascii="Cambria" w:eastAsia="Cambria" w:hAnsi="Cambria" w:cs="Cambria"/>
+              </w:rPr>
+            </w:pPr>
+            <w:proofErr w:type="spellStart"/>
+            <w:r>
+              <w:rPr>
+                <w:rFonts w:ascii="Cambria" w:eastAsia="Cambria" w:hAnsi="Cambria" w:cs="Cambria"/>
+              </w:rPr>
+              <w:t>String</w:t>
+            </w:r>
+            <w:proofErr w:type="spellEnd"/>
+          </w:p>
+        </w:tc>
+        <w:tc>
+          <w:tcPr>
+            <w:tcW w:w="1258" w:type="dxa"/>
+          </w:tcPr>
+          <w:p>
+            <w:pPr>
+              <w:rPr>
+                <w:rFonts w:ascii="Cambria" w:eastAsia="Cambria" w:hAnsi="Cambria" w:cs="Cambria"/>
+              </w:rPr>
+            </w:pPr>
+            <w:r>
+              <w:rPr>
+                <w:rFonts w:ascii="Cambria" w:eastAsia="Cambria" w:hAnsi="Cambria" w:cs="Cambria"/>
+              </w:rPr>
+              <w:t>Publica</w:t>
+            </w:r>
+          </w:p>
+        </w:tc>
+        <w:tc>
+          <w:tcPr>
+            <w:tcW w:w="3240" w:type="dxa"/>
+          </w:tcPr>
+          <w:p>
+            <w:pPr>
+              <w:ind w:left="5"/>
+              <w:rPr>
+                <w:rFonts w:ascii="Cambria" w:eastAsia="Cambria" w:hAnsi="Cambria" w:cs="Cambria"/>
+              </w:rPr>
+            </w:pPr>
+            <w:r>
+              <w:rPr>
+                <w:rFonts w:ascii="Cambria" w:eastAsia="Cambria" w:hAnsi="Cambria" w:cs="Cambria"/>
+              </w:rPr>
+              <w:t>Este método muestra la cantidad de rondas que ambos jugadores han ganado</w:t>
+            </w:r>
+            <w:r>
+              <w:rPr>
+                <w:rFonts w:ascii="Cambria" w:eastAsia="Cambria" w:hAnsi="Cambria" w:cs="Cambria"/>
+              </w:rPr>
+              <w:t>, y quien de ellos es el ganador del juego</w:t>
             </w:r>
           </w:p>
           <w:p>
@@ -8400,6 +9489,78 @@
         <w:spacing w:after="0"/>
         <w:ind w:left="-5" w:hanging="10"/>
         <w:rPr>
+          <w:rFonts w:ascii="Cambria" w:eastAsia="Cambria" w:hAnsi="Cambria" w:cs="Cambria"/>
+        </w:rPr>
+      </w:pPr>
+    </w:p>
+    <w:p>
+      <w:pPr>
+        <w:spacing w:after="0"/>
+        <w:ind w:left="-5" w:hanging="10"/>
+        <w:rPr>
+          <w:rFonts w:ascii="Cambria" w:eastAsia="Cambria" w:hAnsi="Cambria" w:cs="Cambria"/>
+        </w:rPr>
+      </w:pPr>
+    </w:p>
+    <w:p>
+      <w:pPr>
+        <w:spacing w:after="0"/>
+        <w:ind w:left="-5" w:hanging="10"/>
+        <w:rPr>
+          <w:rFonts w:ascii="Cambria" w:eastAsia="Cambria" w:hAnsi="Cambria" w:cs="Cambria"/>
+        </w:rPr>
+      </w:pPr>
+    </w:p>
+    <w:p>
+      <w:pPr>
+        <w:spacing w:after="0"/>
+        <w:ind w:left="-5" w:hanging="10"/>
+        <w:rPr>
+          <w:rFonts w:ascii="Cambria" w:eastAsia="Cambria" w:hAnsi="Cambria" w:cs="Cambria"/>
+        </w:rPr>
+      </w:pPr>
+    </w:p>
+    <w:p>
+      <w:pPr>
+        <w:spacing w:after="0"/>
+        <w:ind w:left="-5" w:hanging="10"/>
+        <w:rPr>
+          <w:rFonts w:ascii="Cambria" w:eastAsia="Cambria" w:hAnsi="Cambria" w:cs="Cambria"/>
+        </w:rPr>
+      </w:pPr>
+    </w:p>
+    <w:p>
+      <w:pPr>
+        <w:spacing w:after="0"/>
+        <w:ind w:left="-5" w:hanging="10"/>
+        <w:rPr>
+          <w:rFonts w:ascii="Cambria" w:eastAsia="Cambria" w:hAnsi="Cambria" w:cs="Cambria"/>
+        </w:rPr>
+      </w:pPr>
+    </w:p>
+    <w:p>
+      <w:pPr>
+        <w:spacing w:after="0"/>
+        <w:ind w:left="-5" w:hanging="10"/>
+        <w:rPr>
+          <w:rFonts w:ascii="Cambria" w:eastAsia="Cambria" w:hAnsi="Cambria" w:cs="Cambria"/>
+        </w:rPr>
+      </w:pPr>
+    </w:p>
+    <w:p>
+      <w:pPr>
+        <w:spacing w:after="0"/>
+        <w:ind w:left="-5" w:hanging="10"/>
+        <w:rPr>
+          <w:rFonts w:ascii="Cambria" w:eastAsia="Cambria" w:hAnsi="Cambria" w:cs="Cambria"/>
+        </w:rPr>
+      </w:pPr>
+    </w:p>
+    <w:p>
+      <w:pPr>
+        <w:spacing w:after="0"/>
+        <w:ind w:left="-5" w:hanging="10"/>
+        <w:rPr>
           <w:rFonts w:ascii="Cambria" w:hAnsi="Cambria"/>
         </w:rPr>
       </w:pPr>
@@ -8407,6 +9568,7 @@
         <w:rPr>
           <w:rFonts w:ascii="Cambria" w:eastAsia="Cambria" w:hAnsi="Cambria" w:cs="Cambria"/>
         </w:rPr>
+        <w:lastRenderedPageBreak/>
         <w:t>Clase:  Vista</w:t>
       </w:r>
     </w:p>
@@ -8417,11 +9579,11 @@
         <w:tblLook w:val="04A0" w:firstRow="1" w:lastRow="0" w:firstColumn="1" w:lastColumn="0" w:noHBand="0" w:noVBand="1"/>
       </w:tblPr>
       <w:tblGrid>
-        <w:gridCol w:w="1318"/>
-        <w:gridCol w:w="1703"/>
-        <w:gridCol w:w="1340"/>
-        <w:gridCol w:w="1259"/>
-        <w:gridCol w:w="3285"/>
+        <w:gridCol w:w="1438"/>
+        <w:gridCol w:w="1690"/>
+        <w:gridCol w:w="1323"/>
+        <w:gridCol w:w="1257"/>
+        <w:gridCol w:w="3197"/>
       </w:tblGrid>
       <w:tr>
         <w:trPr>
@@ -8429,7 +9591,7 @@
         </w:trPr>
         <w:tc>
           <w:tcPr>
-            <w:tcW w:w="1318" w:type="dxa"/>
+            <w:tcW w:w="1438" w:type="dxa"/>
           </w:tcPr>
           <w:p>
             <w:pPr>
@@ -8448,7 +9610,7 @@
         </w:tc>
         <w:tc>
           <w:tcPr>
-            <w:tcW w:w="1703" w:type="dxa"/>
+            <w:tcW w:w="1690" w:type="dxa"/>
           </w:tcPr>
           <w:p>
             <w:pPr>
@@ -8466,7 +9628,7 @@
         </w:tc>
         <w:tc>
           <w:tcPr>
-            <w:tcW w:w="1340" w:type="dxa"/>
+            <w:tcW w:w="1323" w:type="dxa"/>
           </w:tcPr>
           <w:p>
             <w:pPr>
@@ -8485,7 +9647,7 @@
         </w:tc>
         <w:tc>
           <w:tcPr>
-            <w:tcW w:w="1259" w:type="dxa"/>
+            <w:tcW w:w="1257" w:type="dxa"/>
           </w:tcPr>
           <w:p>
             <w:pPr>
@@ -8503,7 +9665,7 @@
         </w:tc>
         <w:tc>
           <w:tcPr>
-            <w:tcW w:w="3285" w:type="dxa"/>
+            <w:tcW w:w="3197" w:type="dxa"/>
           </w:tcPr>
           <w:p>
             <w:pPr>
@@ -8527,7 +9689,7 @@
         </w:trPr>
         <w:tc>
           <w:tcPr>
-            <w:tcW w:w="1318" w:type="dxa"/>
+            <w:tcW w:w="1438" w:type="dxa"/>
           </w:tcPr>
           <w:p>
             <w:pPr>
@@ -8546,14 +9708,20 @@
         </w:tc>
         <w:tc>
           <w:tcPr>
-            <w:tcW w:w="1703" w:type="dxa"/>
-          </w:tcPr>
-          <w:p>
-            <w:pPr>
-              <w:rPr>
-                <w:rFonts w:ascii="Cambria" w:eastAsia="Cambria" w:hAnsi="Cambria" w:cs="Cambria"/>
-              </w:rPr>
-            </w:pPr>
+            <w:tcW w:w="1690" w:type="dxa"/>
+          </w:tcPr>
+          <w:p>
+            <w:pPr>
+              <w:rPr>
+                <w:rFonts w:ascii="Cambria" w:eastAsia="Cambria" w:hAnsi="Cambria" w:cs="Cambria"/>
+              </w:rPr>
+            </w:pPr>
+            <w:r>
+              <w:rPr>
+                <w:rFonts w:ascii="Cambria" w:eastAsia="Cambria" w:hAnsi="Cambria" w:cs="Cambria"/>
+              </w:rPr>
+              <w:t xml:space="preserve">Letra: </w:t>
+            </w:r>
             <w:proofErr w:type="spellStart"/>
             <w:r>
               <w:rPr>
@@ -8566,7 +9734,7 @@
         </w:tc>
         <w:tc>
           <w:tcPr>
-            <w:tcW w:w="1340" w:type="dxa"/>
+            <w:tcW w:w="1323" w:type="dxa"/>
           </w:tcPr>
           <w:p>
             <w:pPr>
@@ -8587,7 +9755,121 @@
         </w:tc>
         <w:tc>
           <w:tcPr>
-            <w:tcW w:w="1259" w:type="dxa"/>
+            <w:tcW w:w="1257" w:type="dxa"/>
+          </w:tcPr>
+          <w:p>
+            <w:pPr>
+              <w:rPr>
+                <w:rFonts w:ascii="Cambria" w:eastAsia="Cambria" w:hAnsi="Cambria" w:cs="Cambria"/>
+              </w:rPr>
+            </w:pPr>
+            <w:r>
+              <w:rPr>
+                <w:rFonts w:ascii="Cambria" w:eastAsia="Cambria" w:hAnsi="Cambria" w:cs="Cambria"/>
+              </w:rPr>
+              <w:t>P</w:t>
+            </w:r>
+            <w:r>
+              <w:rPr>
+                <w:rFonts w:ascii="Cambria" w:eastAsia="Cambria" w:hAnsi="Cambria" w:cs="Cambria"/>
+              </w:rPr>
+              <w:t>rivada</w:t>
+            </w:r>
+          </w:p>
+        </w:tc>
+        <w:tc>
+          <w:tcPr>
+            <w:tcW w:w="3197" w:type="dxa"/>
+          </w:tcPr>
+          <w:p>
+            <w:pPr>
+              <w:ind w:left="5"/>
+              <w:rPr>
+                <w:rFonts w:ascii="Cambria" w:eastAsia="Cambria" w:hAnsi="Cambria" w:cs="Cambria"/>
+              </w:rPr>
+            </w:pPr>
+            <w:r>
+              <w:rPr>
+                <w:rFonts w:ascii="Cambria" w:eastAsia="Cambria" w:hAnsi="Cambria" w:cs="Cambria"/>
+              </w:rPr>
+              <w:t>Este método convierte una letra a su equivalente numérico, suponiendo que la primera letra del abecedario (A) equivale a 1</w:t>
+            </w:r>
+          </w:p>
+          <w:p>
+            <w:pPr>
+              <w:ind w:left="5"/>
+              <w:rPr>
+                <w:rFonts w:ascii="Cambria" w:eastAsia="Cambria" w:hAnsi="Cambria" w:cs="Cambria"/>
+              </w:rPr>
+            </w:pPr>
+          </w:p>
+        </w:tc>
+      </w:tr>
+      <w:tr>
+        <w:trPr>
+          <w:trHeight w:val="795"/>
+        </w:trPr>
+        <w:tc>
+          <w:tcPr>
+            <w:tcW w:w="1438" w:type="dxa"/>
+          </w:tcPr>
+          <w:p>
+            <w:pPr>
+              <w:ind w:left="20"/>
+              <w:rPr>
+                <w:rFonts w:ascii="Cambria" w:eastAsia="Cambria" w:hAnsi="Cambria" w:cs="Cambria"/>
+              </w:rPr>
+            </w:pPr>
+            <w:r>
+              <w:rPr>
+                <w:rFonts w:ascii="Cambria" w:eastAsia="Cambria" w:hAnsi="Cambria" w:cs="Cambria"/>
+              </w:rPr>
+              <w:t>Mensaje de bienvenida</w:t>
+            </w:r>
+          </w:p>
+        </w:tc>
+        <w:tc>
+          <w:tcPr>
+            <w:tcW w:w="1690" w:type="dxa"/>
+          </w:tcPr>
+          <w:p>
+            <w:pPr>
+              <w:rPr>
+                <w:rFonts w:ascii="Cambria" w:eastAsia="Cambria" w:hAnsi="Cambria" w:cs="Cambria"/>
+              </w:rPr>
+            </w:pPr>
+            <w:r>
+              <w:rPr>
+                <w:rFonts w:ascii="Cambria" w:eastAsia="Cambria" w:hAnsi="Cambria" w:cs="Cambria"/>
+              </w:rPr>
+              <w:t>ninguno</w:t>
+            </w:r>
+          </w:p>
+        </w:tc>
+        <w:tc>
+          <w:tcPr>
+            <w:tcW w:w="1323" w:type="dxa"/>
+          </w:tcPr>
+          <w:p>
+            <w:pPr>
+              <w:ind w:left="5"/>
+              <w:rPr>
+                <w:rFonts w:ascii="Cambria" w:eastAsia="Cambria" w:hAnsi="Cambria" w:cs="Cambria"/>
+              </w:rPr>
+            </w:pPr>
+            <w:proofErr w:type="spellStart"/>
+            <w:r>
+              <w:rPr>
+                <w:rFonts w:ascii="Cambria" w:eastAsia="Cambria" w:hAnsi="Cambria" w:cs="Cambria"/>
+              </w:rPr>
+              <w:t>void</w:t>
+            </w:r>
+            <w:proofErr w:type="spellEnd"/>
+          </w:p>
+        </w:tc>
+        <w:tc>
+          <w:tcPr>
+            <w:tcW w:w="1257" w:type="dxa"/>
           </w:tcPr>
           <w:p>
             <w:pPr>
@@ -8605,20 +9887,949 @@
         </w:tc>
         <w:tc>
           <w:tcPr>
-            <w:tcW w:w="3285" w:type="dxa"/>
-          </w:tcPr>
-          <w:p>
-            <w:pPr>
-              <w:ind w:left="5"/>
-              <w:rPr>
-                <w:rFonts w:ascii="Cambria" w:eastAsia="Cambria" w:hAnsi="Cambria" w:cs="Cambria"/>
-              </w:rPr>
-            </w:pPr>
-            <w:r>
-              <w:rPr>
-                <w:rFonts w:ascii="Cambria" w:eastAsia="Cambria" w:hAnsi="Cambria" w:cs="Cambria"/>
-              </w:rPr>
-              <w:t>Este método convierte una letra a su equivalente numérico, suponiendo que la primera letra del abecedario (A) equivale a 1</w:t>
+            <w:tcW w:w="3197" w:type="dxa"/>
+          </w:tcPr>
+          <w:p>
+            <w:pPr>
+              <w:ind w:left="5"/>
+              <w:rPr>
+                <w:rFonts w:ascii="Cambria" w:eastAsia="Cambria" w:hAnsi="Cambria" w:cs="Cambria"/>
+              </w:rPr>
+            </w:pPr>
+            <w:r>
+              <w:rPr>
+                <w:rFonts w:ascii="Cambria" w:eastAsia="Cambria" w:hAnsi="Cambria" w:cs="Cambria"/>
+              </w:rPr>
+              <w:t xml:space="preserve">Este método </w:t>
+            </w:r>
+            <w:r>
+              <w:rPr>
+                <w:rFonts w:ascii="Cambria" w:eastAsia="Cambria" w:hAnsi="Cambria" w:cs="Cambria"/>
+              </w:rPr>
+              <w:t>da el mensaje de bienvenida al usuario, y le pide el nombre de los dos jugadores de la sesión de juego.</w:t>
+            </w:r>
+          </w:p>
+          <w:p>
+            <w:pPr>
+              <w:ind w:left="5"/>
+              <w:rPr>
+                <w:rFonts w:ascii="Cambria" w:eastAsia="Cambria" w:hAnsi="Cambria" w:cs="Cambria"/>
+              </w:rPr>
+            </w:pPr>
+          </w:p>
+        </w:tc>
+      </w:tr>
+      <w:tr>
+        <w:trPr>
+          <w:trHeight w:val="795"/>
+        </w:trPr>
+        <w:tc>
+          <w:tcPr>
+            <w:tcW w:w="1438" w:type="dxa"/>
+          </w:tcPr>
+          <w:p>
+            <w:pPr>
+              <w:ind w:left="20"/>
+              <w:rPr>
+                <w:rFonts w:ascii="Cambria" w:eastAsia="Cambria" w:hAnsi="Cambria" w:cs="Cambria"/>
+              </w:rPr>
+            </w:pPr>
+            <w:r>
+              <w:rPr>
+                <w:rFonts w:ascii="Cambria" w:eastAsia="Cambria" w:hAnsi="Cambria" w:cs="Cambria"/>
+              </w:rPr>
+              <w:t>Iniciar ronda</w:t>
+            </w:r>
+          </w:p>
+        </w:tc>
+        <w:tc>
+          <w:tcPr>
+            <w:tcW w:w="1690" w:type="dxa"/>
+          </w:tcPr>
+          <w:p>
+            <w:pPr>
+              <w:rPr>
+                <w:rFonts w:ascii="Cambria" w:eastAsia="Cambria" w:hAnsi="Cambria" w:cs="Cambria"/>
+              </w:rPr>
+            </w:pPr>
+            <w:r>
+              <w:rPr>
+                <w:rFonts w:ascii="Cambria" w:eastAsia="Cambria" w:hAnsi="Cambria" w:cs="Cambria"/>
+              </w:rPr>
+              <w:t>ninguno</w:t>
+            </w:r>
+          </w:p>
+        </w:tc>
+        <w:tc>
+          <w:tcPr>
+            <w:tcW w:w="1323" w:type="dxa"/>
+          </w:tcPr>
+          <w:p>
+            <w:pPr>
+              <w:ind w:left="5"/>
+              <w:rPr>
+                <w:rFonts w:ascii="Cambria" w:eastAsia="Cambria" w:hAnsi="Cambria" w:cs="Cambria"/>
+              </w:rPr>
+            </w:pPr>
+            <w:proofErr w:type="spellStart"/>
+            <w:r>
+              <w:rPr>
+                <w:rFonts w:ascii="Cambria" w:eastAsia="Cambria" w:hAnsi="Cambria" w:cs="Cambria"/>
+              </w:rPr>
+              <w:t>void</w:t>
+            </w:r>
+            <w:proofErr w:type="spellEnd"/>
+          </w:p>
+        </w:tc>
+        <w:tc>
+          <w:tcPr>
+            <w:tcW w:w="1257" w:type="dxa"/>
+          </w:tcPr>
+          <w:p>
+            <w:pPr>
+              <w:rPr>
+                <w:rFonts w:ascii="Cambria" w:eastAsia="Cambria" w:hAnsi="Cambria" w:cs="Cambria"/>
+              </w:rPr>
+            </w:pPr>
+            <w:r>
+              <w:rPr>
+                <w:rFonts w:ascii="Cambria" w:eastAsia="Cambria" w:hAnsi="Cambria" w:cs="Cambria"/>
+              </w:rPr>
+              <w:t>Publica</w:t>
+            </w:r>
+          </w:p>
+        </w:tc>
+        <w:tc>
+          <w:tcPr>
+            <w:tcW w:w="3197" w:type="dxa"/>
+          </w:tcPr>
+          <w:p>
+            <w:pPr>
+              <w:ind w:left="5"/>
+              <w:rPr>
+                <w:rFonts w:ascii="Cambria" w:eastAsia="Cambria" w:hAnsi="Cambria" w:cs="Cambria"/>
+              </w:rPr>
+            </w:pPr>
+            <w:r>
+              <w:rPr>
+                <w:rFonts w:ascii="Cambria" w:eastAsia="Cambria" w:hAnsi="Cambria" w:cs="Cambria"/>
+              </w:rPr>
+              <w:t>Este método indica que se empezará una nueva ronda. Para ello, le pide al usuario el tamaño del tablero de juego</w:t>
+            </w:r>
+            <w:r>
+              <w:rPr>
+                <w:rFonts w:ascii="Cambria" w:eastAsia="Cambria" w:hAnsi="Cambria" w:cs="Cambria"/>
+              </w:rPr>
+              <w:t>, crea el tablero de la ronda y empieza el turno del primer jugador</w:t>
+            </w:r>
+          </w:p>
+          <w:p>
+            <w:pPr>
+              <w:ind w:left="5"/>
+              <w:rPr>
+                <w:rFonts w:ascii="Cambria" w:eastAsia="Cambria" w:hAnsi="Cambria" w:cs="Cambria"/>
+              </w:rPr>
+            </w:pPr>
+          </w:p>
+        </w:tc>
+      </w:tr>
+      <w:tr>
+        <w:trPr>
+          <w:trHeight w:val="795"/>
+        </w:trPr>
+        <w:tc>
+          <w:tcPr>
+            <w:tcW w:w="1438" w:type="dxa"/>
+          </w:tcPr>
+          <w:p>
+            <w:pPr>
+              <w:ind w:left="20"/>
+              <w:rPr>
+                <w:rFonts w:ascii="Cambria" w:eastAsia="Cambria" w:hAnsi="Cambria" w:cs="Cambria"/>
+              </w:rPr>
+            </w:pPr>
+            <w:r>
+              <w:rPr>
+                <w:rFonts w:ascii="Cambria" w:eastAsia="Cambria" w:hAnsi="Cambria" w:cs="Cambria"/>
+              </w:rPr>
+              <w:t>Realizar turno</w:t>
+            </w:r>
+          </w:p>
+        </w:tc>
+        <w:tc>
+          <w:tcPr>
+            <w:tcW w:w="1690" w:type="dxa"/>
+          </w:tcPr>
+          <w:p>
+            <w:pPr>
+              <w:rPr>
+                <w:rFonts w:ascii="Cambria" w:eastAsia="Cambria" w:hAnsi="Cambria" w:cs="Cambria"/>
+              </w:rPr>
+            </w:pPr>
+            <w:r>
+              <w:rPr>
+                <w:rFonts w:ascii="Cambria" w:eastAsia="Cambria" w:hAnsi="Cambria" w:cs="Cambria"/>
+              </w:rPr>
+              <w:t>ninguno</w:t>
+            </w:r>
+          </w:p>
+        </w:tc>
+        <w:tc>
+          <w:tcPr>
+            <w:tcW w:w="1323" w:type="dxa"/>
+          </w:tcPr>
+          <w:p>
+            <w:pPr>
+              <w:ind w:left="5"/>
+              <w:rPr>
+                <w:rFonts w:ascii="Cambria" w:eastAsia="Cambria" w:hAnsi="Cambria" w:cs="Cambria"/>
+              </w:rPr>
+            </w:pPr>
+            <w:proofErr w:type="spellStart"/>
+            <w:r>
+              <w:rPr>
+                <w:rFonts w:ascii="Cambria" w:eastAsia="Cambria" w:hAnsi="Cambria" w:cs="Cambria"/>
+              </w:rPr>
+              <w:t>void</w:t>
+            </w:r>
+            <w:proofErr w:type="spellEnd"/>
+          </w:p>
+        </w:tc>
+        <w:tc>
+          <w:tcPr>
+            <w:tcW w:w="1257" w:type="dxa"/>
+          </w:tcPr>
+          <w:p>
+            <w:pPr>
+              <w:rPr>
+                <w:rFonts w:ascii="Cambria" w:eastAsia="Cambria" w:hAnsi="Cambria" w:cs="Cambria"/>
+              </w:rPr>
+            </w:pPr>
+            <w:r>
+              <w:rPr>
+                <w:rFonts w:ascii="Cambria" w:eastAsia="Cambria" w:hAnsi="Cambria" w:cs="Cambria"/>
+              </w:rPr>
+              <w:t>Publica</w:t>
+            </w:r>
+          </w:p>
+        </w:tc>
+        <w:tc>
+          <w:tcPr>
+            <w:tcW w:w="3197" w:type="dxa"/>
+          </w:tcPr>
+          <w:p>
+            <w:pPr>
+              <w:ind w:left="5"/>
+              <w:rPr>
+                <w:rFonts w:ascii="Cambria" w:eastAsia="Cambria" w:hAnsi="Cambria" w:cs="Cambria"/>
+              </w:rPr>
+            </w:pPr>
+            <w:r>
+              <w:rPr>
+                <w:rFonts w:ascii="Cambria" w:eastAsia="Cambria" w:hAnsi="Cambria" w:cs="Cambria"/>
+              </w:rPr>
+              <w:t xml:space="preserve">Este método le indica al usuario que puede realizar en su turno, </w:t>
+            </w:r>
+            <w:r>
+              <w:rPr>
+                <w:rFonts w:ascii="Cambria" w:eastAsia="Cambria" w:hAnsi="Cambria" w:cs="Cambria"/>
+              </w:rPr>
+              <w:t>y recibe la opción de qué es lo que el usuario quiere hacer.</w:t>
+            </w:r>
+          </w:p>
+          <w:p>
+            <w:pPr>
+              <w:ind w:left="5"/>
+              <w:rPr>
+                <w:rFonts w:ascii="Cambria" w:eastAsia="Cambria" w:hAnsi="Cambria" w:cs="Cambria"/>
+              </w:rPr>
+            </w:pPr>
+          </w:p>
+        </w:tc>
+      </w:tr>
+      <w:tr>
+        <w:trPr>
+          <w:trHeight w:val="795"/>
+        </w:trPr>
+        <w:tc>
+          <w:tcPr>
+            <w:tcW w:w="1438" w:type="dxa"/>
+          </w:tcPr>
+          <w:p>
+            <w:pPr>
+              <w:ind w:left="20"/>
+              <w:rPr>
+                <w:rFonts w:ascii="Cambria" w:eastAsia="Cambria" w:hAnsi="Cambria" w:cs="Cambria"/>
+              </w:rPr>
+            </w:pPr>
+            <w:r>
+              <w:rPr>
+                <w:rFonts w:ascii="Cambria" w:eastAsia="Cambria" w:hAnsi="Cambria" w:cs="Cambria"/>
+              </w:rPr>
+              <w:t>Revisar coordenadas</w:t>
+            </w:r>
+          </w:p>
+        </w:tc>
+        <w:tc>
+          <w:tcPr>
+            <w:tcW w:w="1690" w:type="dxa"/>
+          </w:tcPr>
+          <w:p>
+            <w:pPr>
+              <w:rPr>
+                <w:rFonts w:ascii="Cambria" w:eastAsia="Cambria" w:hAnsi="Cambria" w:cs="Cambria"/>
+              </w:rPr>
+            </w:pPr>
+            <w:r>
+              <w:rPr>
+                <w:rFonts w:ascii="Cambria" w:eastAsia="Cambria" w:hAnsi="Cambria" w:cs="Cambria"/>
+              </w:rPr>
+              <w:t xml:space="preserve">Coordenada: </w:t>
+            </w:r>
+            <w:proofErr w:type="spellStart"/>
+            <w:r>
+              <w:rPr>
+                <w:rFonts w:ascii="Cambria" w:eastAsia="Cambria" w:hAnsi="Cambria" w:cs="Cambria"/>
+              </w:rPr>
+              <w:t>String</w:t>
+            </w:r>
+            <w:proofErr w:type="spellEnd"/>
+          </w:p>
+        </w:tc>
+        <w:tc>
+          <w:tcPr>
+            <w:tcW w:w="1323" w:type="dxa"/>
+          </w:tcPr>
+          <w:p>
+            <w:pPr>
+              <w:ind w:left="5"/>
+              <w:rPr>
+                <w:rFonts w:ascii="Cambria" w:eastAsia="Cambria" w:hAnsi="Cambria" w:cs="Cambria"/>
+              </w:rPr>
+            </w:pPr>
+            <w:proofErr w:type="spellStart"/>
+            <w:r>
+              <w:rPr>
+                <w:rFonts w:ascii="Cambria" w:eastAsia="Cambria" w:hAnsi="Cambria" w:cs="Cambria"/>
+              </w:rPr>
+              <w:t>boolean</w:t>
+            </w:r>
+            <w:proofErr w:type="spellEnd"/>
+          </w:p>
+        </w:tc>
+        <w:tc>
+          <w:tcPr>
+            <w:tcW w:w="1257" w:type="dxa"/>
+          </w:tcPr>
+          <w:p>
+            <w:pPr>
+              <w:rPr>
+                <w:rFonts w:ascii="Cambria" w:eastAsia="Cambria" w:hAnsi="Cambria" w:cs="Cambria"/>
+              </w:rPr>
+            </w:pPr>
+            <w:r>
+              <w:rPr>
+                <w:rFonts w:ascii="Cambria" w:eastAsia="Cambria" w:hAnsi="Cambria" w:cs="Cambria"/>
+              </w:rPr>
+              <w:t>Privada</w:t>
+            </w:r>
+          </w:p>
+        </w:tc>
+        <w:tc>
+          <w:tcPr>
+            <w:tcW w:w="3197" w:type="dxa"/>
+          </w:tcPr>
+          <w:p>
+            <w:pPr>
+              <w:ind w:left="5"/>
+              <w:rPr>
+                <w:rFonts w:ascii="Cambria" w:eastAsia="Cambria" w:hAnsi="Cambria" w:cs="Cambria"/>
+              </w:rPr>
+            </w:pPr>
+            <w:r>
+              <w:rPr>
+                <w:rFonts w:ascii="Cambria" w:eastAsia="Cambria" w:hAnsi="Cambria" w:cs="Cambria"/>
+              </w:rPr>
+              <w:t>Este método revisa si la coordenada ingresada tiene el formato adecuado. Es decir, si es [letra</w:t>
+            </w:r>
+            <w:proofErr w:type="gramStart"/>
+            <w:r>
+              <w:rPr>
+                <w:rFonts w:ascii="Cambria" w:eastAsia="Cambria" w:hAnsi="Cambria" w:cs="Cambria"/>
+              </w:rPr>
+              <w:t>][</w:t>
+            </w:r>
+            <w:proofErr w:type="gramEnd"/>
+            <w:r>
+              <w:rPr>
+                <w:rFonts w:ascii="Cambria" w:eastAsia="Cambria" w:hAnsi="Cambria" w:cs="Cambria"/>
+              </w:rPr>
+              <w:t>dígito</w:t>
+            </w:r>
+            <w:r>
+              <w:rPr>
+                <w:rFonts w:ascii="Cambria" w:eastAsia="Cambria" w:hAnsi="Cambria" w:cs="Cambria"/>
+              </w:rPr>
+              <w:t xml:space="preserve"> mayor o igual</w:t>
+            </w:r>
+            <w:r>
+              <w:rPr>
+                <w:rFonts w:ascii="Cambria" w:eastAsia="Cambria" w:hAnsi="Cambria" w:cs="Cambria"/>
+              </w:rPr>
+              <w:t xml:space="preserve"> a 0].</w:t>
+            </w:r>
+          </w:p>
+          <w:p>
+            <w:pPr>
+              <w:ind w:left="5"/>
+              <w:rPr>
+                <w:rFonts w:ascii="Cambria" w:eastAsia="Cambria" w:hAnsi="Cambria" w:cs="Cambria"/>
+              </w:rPr>
+            </w:pPr>
+          </w:p>
+        </w:tc>
+      </w:tr>
+      <w:tr>
+        <w:trPr>
+          <w:trHeight w:val="795"/>
+        </w:trPr>
+        <w:tc>
+          <w:tcPr>
+            <w:tcW w:w="1438" w:type="dxa"/>
+          </w:tcPr>
+          <w:p>
+            <w:pPr>
+              <w:ind w:left="20"/>
+              <w:rPr>
+                <w:rFonts w:ascii="Cambria" w:eastAsia="Cambria" w:hAnsi="Cambria" w:cs="Cambria"/>
+              </w:rPr>
+            </w:pPr>
+            <w:r>
+              <w:rPr>
+                <w:rFonts w:ascii="Cambria" w:eastAsia="Cambria" w:hAnsi="Cambria" w:cs="Cambria"/>
+              </w:rPr>
+              <w:t>Adivinar parejas</w:t>
+            </w:r>
+          </w:p>
+        </w:tc>
+        <w:tc>
+          <w:tcPr>
+            <w:tcW w:w="1690" w:type="dxa"/>
+          </w:tcPr>
+          <w:p>
+            <w:pPr>
+              <w:rPr>
+                <w:rFonts w:ascii="Cambria" w:eastAsia="Cambria" w:hAnsi="Cambria" w:cs="Cambria"/>
+              </w:rPr>
+            </w:pPr>
+            <w:r>
+              <w:rPr>
+                <w:rFonts w:ascii="Cambria" w:eastAsia="Cambria" w:hAnsi="Cambria" w:cs="Cambria"/>
+              </w:rPr>
+              <w:t>ninguno</w:t>
+            </w:r>
+          </w:p>
+        </w:tc>
+        <w:tc>
+          <w:tcPr>
+            <w:tcW w:w="1323" w:type="dxa"/>
+          </w:tcPr>
+          <w:p>
+            <w:pPr>
+              <w:ind w:left="5"/>
+              <w:rPr>
+                <w:rFonts w:ascii="Cambria" w:eastAsia="Cambria" w:hAnsi="Cambria" w:cs="Cambria"/>
+              </w:rPr>
+            </w:pPr>
+            <w:proofErr w:type="spellStart"/>
+            <w:r>
+              <w:rPr>
+                <w:rFonts w:ascii="Cambria" w:eastAsia="Cambria" w:hAnsi="Cambria" w:cs="Cambria"/>
+              </w:rPr>
+              <w:t>void</w:t>
+            </w:r>
+            <w:proofErr w:type="spellEnd"/>
+          </w:p>
+        </w:tc>
+        <w:tc>
+          <w:tcPr>
+            <w:tcW w:w="1257" w:type="dxa"/>
+          </w:tcPr>
+          <w:p>
+            <w:pPr>
+              <w:rPr>
+                <w:rFonts w:ascii="Cambria" w:eastAsia="Cambria" w:hAnsi="Cambria" w:cs="Cambria"/>
+              </w:rPr>
+            </w:pPr>
+            <w:r>
+              <w:rPr>
+                <w:rFonts w:ascii="Cambria" w:eastAsia="Cambria" w:hAnsi="Cambria" w:cs="Cambria"/>
+              </w:rPr>
+              <w:t>Publica</w:t>
+            </w:r>
+          </w:p>
+        </w:tc>
+        <w:tc>
+          <w:tcPr>
+            <w:tcW w:w="3197" w:type="dxa"/>
+          </w:tcPr>
+          <w:p>
+            <w:pPr>
+              <w:ind w:left="5"/>
+              <w:rPr>
+                <w:rFonts w:ascii="Cambria" w:eastAsia="Cambria" w:hAnsi="Cambria" w:cs="Cambria"/>
+              </w:rPr>
+            </w:pPr>
+            <w:r>
+              <w:rPr>
+                <w:rFonts w:ascii="Cambria" w:eastAsia="Cambria" w:hAnsi="Cambria" w:cs="Cambria"/>
+              </w:rPr>
+              <w:t xml:space="preserve">Este método recibe dos coordenadas del usuario, y </w:t>
+            </w:r>
+            <w:r>
+              <w:rPr>
+                <w:rFonts w:ascii="Cambria" w:eastAsia="Cambria" w:hAnsi="Cambria" w:cs="Cambria"/>
+              </w:rPr>
+              <w:t xml:space="preserve">le </w:t>
+            </w:r>
+            <w:proofErr w:type="spellStart"/>
+            <w:r>
+              <w:rPr>
+                <w:rFonts w:ascii="Cambria" w:eastAsia="Cambria" w:hAnsi="Cambria" w:cs="Cambria"/>
+              </w:rPr>
+              <w:t>envia</w:t>
+            </w:r>
+            <w:proofErr w:type="spellEnd"/>
+            <w:r>
+              <w:rPr>
+                <w:rFonts w:ascii="Cambria" w:eastAsia="Cambria" w:hAnsi="Cambria" w:cs="Cambria"/>
+              </w:rPr>
+              <w:t xml:space="preserve"> al controlador las coordenadas para ver si las tarjetas correspondientes son iguales o no, y hacer la operación que corresponda según el resultado.</w:t>
+            </w:r>
+          </w:p>
+        </w:tc>
+      </w:tr>
+      <w:tr>
+        <w:trPr>
+          <w:trHeight w:val="795"/>
+        </w:trPr>
+        <w:tc>
+          <w:tcPr>
+            <w:tcW w:w="1438" w:type="dxa"/>
+          </w:tcPr>
+          <w:p>
+            <w:pPr>
+              <w:ind w:left="20"/>
+              <w:rPr>
+                <w:rFonts w:ascii="Cambria" w:eastAsia="Cambria" w:hAnsi="Cambria" w:cs="Cambria"/>
+              </w:rPr>
+            </w:pPr>
+            <w:r>
+              <w:rPr>
+                <w:rFonts w:ascii="Cambria" w:eastAsia="Cambria" w:hAnsi="Cambria" w:cs="Cambria"/>
+              </w:rPr>
+              <w:lastRenderedPageBreak/>
+              <w:t>Revisar tablero</w:t>
+            </w:r>
+          </w:p>
+        </w:tc>
+        <w:tc>
+          <w:tcPr>
+            <w:tcW w:w="1690" w:type="dxa"/>
+          </w:tcPr>
+          <w:p>
+            <w:pPr>
+              <w:rPr>
+                <w:rFonts w:ascii="Cambria" w:eastAsia="Cambria" w:hAnsi="Cambria" w:cs="Cambria"/>
+              </w:rPr>
+            </w:pPr>
+            <w:r>
+              <w:rPr>
+                <w:rFonts w:ascii="Cambria" w:eastAsia="Cambria" w:hAnsi="Cambria" w:cs="Cambria"/>
+              </w:rPr>
+              <w:t>ninguno</w:t>
+            </w:r>
+          </w:p>
+        </w:tc>
+        <w:tc>
+          <w:tcPr>
+            <w:tcW w:w="1323" w:type="dxa"/>
+          </w:tcPr>
+          <w:p>
+            <w:pPr>
+              <w:ind w:left="5"/>
+              <w:rPr>
+                <w:rFonts w:ascii="Cambria" w:eastAsia="Cambria" w:hAnsi="Cambria" w:cs="Cambria"/>
+              </w:rPr>
+            </w:pPr>
+            <w:proofErr w:type="spellStart"/>
+            <w:r>
+              <w:rPr>
+                <w:rFonts w:ascii="Cambria" w:eastAsia="Cambria" w:hAnsi="Cambria" w:cs="Cambria"/>
+              </w:rPr>
+              <w:t>void</w:t>
+            </w:r>
+            <w:proofErr w:type="spellEnd"/>
+          </w:p>
+        </w:tc>
+        <w:tc>
+          <w:tcPr>
+            <w:tcW w:w="1257" w:type="dxa"/>
+          </w:tcPr>
+          <w:p>
+            <w:pPr>
+              <w:rPr>
+                <w:rFonts w:ascii="Cambria" w:eastAsia="Cambria" w:hAnsi="Cambria" w:cs="Cambria"/>
+              </w:rPr>
+            </w:pPr>
+            <w:r>
+              <w:rPr>
+                <w:rFonts w:ascii="Cambria" w:eastAsia="Cambria" w:hAnsi="Cambria" w:cs="Cambria"/>
+              </w:rPr>
+              <w:t>Publica</w:t>
+            </w:r>
+          </w:p>
+        </w:tc>
+        <w:tc>
+          <w:tcPr>
+            <w:tcW w:w="3197" w:type="dxa"/>
+          </w:tcPr>
+          <w:p>
+            <w:pPr>
+              <w:ind w:left="5"/>
+              <w:rPr>
+                <w:rFonts w:ascii="Cambria" w:eastAsia="Cambria" w:hAnsi="Cambria" w:cs="Cambria"/>
+              </w:rPr>
+            </w:pPr>
+            <w:r>
+              <w:rPr>
+                <w:rFonts w:ascii="Cambria" w:eastAsia="Cambria" w:hAnsi="Cambria" w:cs="Cambria"/>
+              </w:rPr>
+              <w:t>Este método le indica a la consola que debe imprimir el tablero de la ronda.</w:t>
+            </w:r>
+          </w:p>
+          <w:p>
+            <w:pPr>
+              <w:ind w:left="5"/>
+              <w:rPr>
+                <w:rFonts w:ascii="Cambria" w:eastAsia="Cambria" w:hAnsi="Cambria" w:cs="Cambria"/>
+              </w:rPr>
+            </w:pPr>
+          </w:p>
+        </w:tc>
+      </w:tr>
+      <w:tr>
+        <w:trPr>
+          <w:trHeight w:val="795"/>
+        </w:trPr>
+        <w:tc>
+          <w:tcPr>
+            <w:tcW w:w="1438" w:type="dxa"/>
+          </w:tcPr>
+          <w:p>
+            <w:pPr>
+              <w:ind w:left="20"/>
+              <w:rPr>
+                <w:rFonts w:ascii="Cambria" w:eastAsia="Cambria" w:hAnsi="Cambria" w:cs="Cambria"/>
+              </w:rPr>
+            </w:pPr>
+            <w:r>
+              <w:rPr>
+                <w:rFonts w:ascii="Cambria" w:eastAsia="Cambria" w:hAnsi="Cambria" w:cs="Cambria"/>
+              </w:rPr>
+              <w:t>Consultar información</w:t>
+            </w:r>
+          </w:p>
+        </w:tc>
+        <w:tc>
+          <w:tcPr>
+            <w:tcW w:w="1690" w:type="dxa"/>
+          </w:tcPr>
+          <w:p>
+            <w:pPr>
+              <w:rPr>
+                <w:rFonts w:ascii="Cambria" w:eastAsia="Cambria" w:hAnsi="Cambria" w:cs="Cambria"/>
+              </w:rPr>
+            </w:pPr>
+            <w:r>
+              <w:rPr>
+                <w:rFonts w:ascii="Cambria" w:eastAsia="Cambria" w:hAnsi="Cambria" w:cs="Cambria"/>
+              </w:rPr>
+              <w:t>ninguno</w:t>
+            </w:r>
+          </w:p>
+        </w:tc>
+        <w:tc>
+          <w:tcPr>
+            <w:tcW w:w="1323" w:type="dxa"/>
+          </w:tcPr>
+          <w:p>
+            <w:pPr>
+              <w:ind w:left="5"/>
+              <w:rPr>
+                <w:rFonts w:ascii="Cambria" w:eastAsia="Cambria" w:hAnsi="Cambria" w:cs="Cambria"/>
+              </w:rPr>
+            </w:pPr>
+            <w:proofErr w:type="spellStart"/>
+            <w:r>
+              <w:rPr>
+                <w:rFonts w:ascii="Cambria" w:eastAsia="Cambria" w:hAnsi="Cambria" w:cs="Cambria"/>
+              </w:rPr>
+              <w:t>void</w:t>
+            </w:r>
+            <w:proofErr w:type="spellEnd"/>
+          </w:p>
+        </w:tc>
+        <w:tc>
+          <w:tcPr>
+            <w:tcW w:w="1257" w:type="dxa"/>
+          </w:tcPr>
+          <w:p>
+            <w:pPr>
+              <w:rPr>
+                <w:rFonts w:ascii="Cambria" w:eastAsia="Cambria" w:hAnsi="Cambria" w:cs="Cambria"/>
+              </w:rPr>
+            </w:pPr>
+            <w:r>
+              <w:rPr>
+                <w:rFonts w:ascii="Cambria" w:eastAsia="Cambria" w:hAnsi="Cambria" w:cs="Cambria"/>
+              </w:rPr>
+              <w:t>Publica</w:t>
+            </w:r>
+          </w:p>
+        </w:tc>
+        <w:tc>
+          <w:tcPr>
+            <w:tcW w:w="3197" w:type="dxa"/>
+          </w:tcPr>
+          <w:p>
+            <w:pPr>
+              <w:ind w:left="5"/>
+              <w:rPr>
+                <w:rFonts w:ascii="Cambria" w:eastAsia="Cambria" w:hAnsi="Cambria" w:cs="Cambria"/>
+              </w:rPr>
+            </w:pPr>
+            <w:r>
+              <w:rPr>
+                <w:rFonts w:ascii="Cambria" w:eastAsia="Cambria" w:hAnsi="Cambria" w:cs="Cambria"/>
+              </w:rPr>
+              <w:t>Este método le pide al controlador los datos del jugador actual, y se los muestra.</w:t>
+            </w:r>
+          </w:p>
+          <w:p>
+            <w:pPr>
+              <w:ind w:left="5"/>
+              <w:rPr>
+                <w:rFonts w:ascii="Cambria" w:eastAsia="Cambria" w:hAnsi="Cambria" w:cs="Cambria"/>
+              </w:rPr>
+            </w:pPr>
+          </w:p>
+        </w:tc>
+      </w:tr>
+      <w:tr>
+        <w:trPr>
+          <w:trHeight w:val="795"/>
+        </w:trPr>
+        <w:tc>
+          <w:tcPr>
+            <w:tcW w:w="1438" w:type="dxa"/>
+          </w:tcPr>
+          <w:p>
+            <w:pPr>
+              <w:ind w:left="20"/>
+              <w:rPr>
+                <w:rFonts w:ascii="Cambria" w:eastAsia="Cambria" w:hAnsi="Cambria" w:cs="Cambria"/>
+              </w:rPr>
+            </w:pPr>
+            <w:r>
+              <w:rPr>
+                <w:rFonts w:ascii="Cambria" w:eastAsia="Cambria" w:hAnsi="Cambria" w:cs="Cambria"/>
+              </w:rPr>
+              <w:t>Ronda terminada</w:t>
+            </w:r>
+          </w:p>
+        </w:tc>
+        <w:tc>
+          <w:tcPr>
+            <w:tcW w:w="1690" w:type="dxa"/>
+          </w:tcPr>
+          <w:p>
+            <w:pPr>
+              <w:rPr>
+                <w:rFonts w:ascii="Cambria" w:eastAsia="Cambria" w:hAnsi="Cambria" w:cs="Cambria"/>
+              </w:rPr>
+            </w:pPr>
+            <w:r>
+              <w:rPr>
+                <w:rFonts w:ascii="Cambria" w:eastAsia="Cambria" w:hAnsi="Cambria" w:cs="Cambria"/>
+              </w:rPr>
+              <w:t>ninguno</w:t>
+            </w:r>
+          </w:p>
+        </w:tc>
+        <w:tc>
+          <w:tcPr>
+            <w:tcW w:w="1323" w:type="dxa"/>
+          </w:tcPr>
+          <w:p>
+            <w:pPr>
+              <w:ind w:left="5"/>
+              <w:rPr>
+                <w:rFonts w:ascii="Cambria" w:eastAsia="Cambria" w:hAnsi="Cambria" w:cs="Cambria"/>
+              </w:rPr>
+            </w:pPr>
+            <w:proofErr w:type="spellStart"/>
+            <w:r>
+              <w:rPr>
+                <w:rFonts w:ascii="Cambria" w:eastAsia="Cambria" w:hAnsi="Cambria" w:cs="Cambria"/>
+              </w:rPr>
+              <w:t>void</w:t>
+            </w:r>
+            <w:proofErr w:type="spellEnd"/>
+          </w:p>
+        </w:tc>
+        <w:tc>
+          <w:tcPr>
+            <w:tcW w:w="1257" w:type="dxa"/>
+          </w:tcPr>
+          <w:p>
+            <w:pPr>
+              <w:rPr>
+                <w:rFonts w:ascii="Cambria" w:eastAsia="Cambria" w:hAnsi="Cambria" w:cs="Cambria"/>
+              </w:rPr>
+            </w:pPr>
+            <w:r>
+              <w:rPr>
+                <w:rFonts w:ascii="Cambria" w:eastAsia="Cambria" w:hAnsi="Cambria" w:cs="Cambria"/>
+              </w:rPr>
+              <w:t>Publica</w:t>
+            </w:r>
+          </w:p>
+        </w:tc>
+        <w:tc>
+          <w:tcPr>
+            <w:tcW w:w="3197" w:type="dxa"/>
+          </w:tcPr>
+          <w:p>
+            <w:pPr>
+              <w:ind w:left="5"/>
+              <w:rPr>
+                <w:rFonts w:ascii="Cambria" w:eastAsia="Cambria" w:hAnsi="Cambria" w:cs="Cambria"/>
+              </w:rPr>
+            </w:pPr>
+            <w:r>
+              <w:rPr>
+                <w:rFonts w:ascii="Cambria" w:eastAsia="Cambria" w:hAnsi="Cambria" w:cs="Cambria"/>
+              </w:rPr>
+              <w:t>Este método indica que se ha terminado la ronda, con lo cual se indica quien gano la ronda y si quiere jugarse una nueva ronda.</w:t>
+            </w:r>
+          </w:p>
+          <w:p>
+            <w:pPr>
+              <w:ind w:left="5"/>
+              <w:rPr>
+                <w:rFonts w:ascii="Cambria" w:eastAsia="Cambria" w:hAnsi="Cambria" w:cs="Cambria"/>
+              </w:rPr>
+            </w:pPr>
+          </w:p>
+        </w:tc>
+      </w:tr>
+      <w:tr>
+        <w:trPr>
+          <w:trHeight w:val="795"/>
+        </w:trPr>
+        <w:tc>
+          <w:tcPr>
+            <w:tcW w:w="1438" w:type="dxa"/>
+          </w:tcPr>
+          <w:p>
+            <w:pPr>
+              <w:ind w:left="20"/>
+              <w:rPr>
+                <w:rFonts w:ascii="Cambria" w:eastAsia="Cambria" w:hAnsi="Cambria" w:cs="Cambria"/>
+              </w:rPr>
+            </w:pPr>
+            <w:r>
+              <w:rPr>
+                <w:rFonts w:ascii="Cambria" w:eastAsia="Cambria" w:hAnsi="Cambria" w:cs="Cambria"/>
+              </w:rPr>
+              <w:t>Mensaje de despedida</w:t>
+            </w:r>
+          </w:p>
+        </w:tc>
+        <w:tc>
+          <w:tcPr>
+            <w:tcW w:w="1690" w:type="dxa"/>
+          </w:tcPr>
+          <w:p>
+            <w:pPr>
+              <w:rPr>
+                <w:rFonts w:ascii="Cambria" w:eastAsia="Cambria" w:hAnsi="Cambria" w:cs="Cambria"/>
+              </w:rPr>
+            </w:pPr>
+            <w:r>
+              <w:rPr>
+                <w:rFonts w:ascii="Cambria" w:eastAsia="Cambria" w:hAnsi="Cambria" w:cs="Cambria"/>
+              </w:rPr>
+              <w:t>ninguno</w:t>
+            </w:r>
+          </w:p>
+        </w:tc>
+        <w:tc>
+          <w:tcPr>
+            <w:tcW w:w="1323" w:type="dxa"/>
+          </w:tcPr>
+          <w:p>
+            <w:pPr>
+              <w:ind w:left="5"/>
+              <w:rPr>
+                <w:rFonts w:ascii="Cambria" w:eastAsia="Cambria" w:hAnsi="Cambria" w:cs="Cambria"/>
+              </w:rPr>
+            </w:pPr>
+            <w:proofErr w:type="spellStart"/>
+            <w:r>
+              <w:rPr>
+                <w:rFonts w:ascii="Cambria" w:eastAsia="Cambria" w:hAnsi="Cambria" w:cs="Cambria"/>
+              </w:rPr>
+              <w:t>void</w:t>
+            </w:r>
+            <w:proofErr w:type="spellEnd"/>
+          </w:p>
+        </w:tc>
+        <w:tc>
+          <w:tcPr>
+            <w:tcW w:w="1257" w:type="dxa"/>
+          </w:tcPr>
+          <w:p>
+            <w:pPr>
+              <w:rPr>
+                <w:rFonts w:ascii="Cambria" w:eastAsia="Cambria" w:hAnsi="Cambria" w:cs="Cambria"/>
+              </w:rPr>
+            </w:pPr>
+            <w:r>
+              <w:rPr>
+                <w:rFonts w:ascii="Cambria" w:eastAsia="Cambria" w:hAnsi="Cambria" w:cs="Cambria"/>
+              </w:rPr>
+              <w:t>Publica</w:t>
+            </w:r>
+          </w:p>
+        </w:tc>
+        <w:tc>
+          <w:tcPr>
+            <w:tcW w:w="3197" w:type="dxa"/>
+          </w:tcPr>
+          <w:p>
+            <w:pPr>
+              <w:ind w:left="5"/>
+              <w:rPr>
+                <w:rFonts w:ascii="Cambria" w:eastAsia="Cambria" w:hAnsi="Cambria" w:cs="Cambria"/>
+              </w:rPr>
+            </w:pPr>
+            <w:r>
+              <w:rPr>
+                <w:rFonts w:ascii="Cambria" w:eastAsia="Cambria" w:hAnsi="Cambria" w:cs="Cambria"/>
+              </w:rPr>
+              <w:t>Este método le da el mensaje de despedida al usuario, mostrándole cuantas rondas ganó cada jugador y quien es el ganador de la sesión de juego.</w:t>
             </w:r>
           </w:p>
           <w:p>
@@ -8635,6 +10846,56 @@
     <w:p>
       <w:pPr>
         <w:spacing w:after="0"/>
+      </w:pPr>
+    </w:p>
+    <w:p>
+      <w:pPr>
+        <w:spacing w:after="220"/>
+      </w:pPr>
+    </w:p>
+    <w:p>
+      <w:pPr>
+        <w:spacing w:after="220"/>
+      </w:pPr>
+    </w:p>
+    <w:p>
+      <w:pPr>
+        <w:spacing w:after="220"/>
+      </w:pPr>
+    </w:p>
+    <w:p>
+      <w:pPr>
+        <w:spacing w:after="220"/>
+      </w:pPr>
+    </w:p>
+    <w:p>
+      <w:pPr>
+        <w:spacing w:after="220"/>
+      </w:pPr>
+    </w:p>
+    <w:p>
+      <w:pPr>
+        <w:spacing w:after="220"/>
+      </w:pPr>
+    </w:p>
+    <w:p>
+      <w:pPr>
+        <w:spacing w:after="220"/>
+      </w:pPr>
+    </w:p>
+    <w:p>
+      <w:pPr>
+        <w:spacing w:after="220"/>
+      </w:pPr>
+    </w:p>
+    <w:p>
+      <w:pPr>
+        <w:spacing w:after="220"/>
+      </w:pPr>
+    </w:p>
+    <w:p>
+      <w:pPr>
+        <w:spacing w:after="220"/>
       </w:pPr>
     </w:p>
     <w:p>
@@ -9001,7 +11262,21 @@
         <w:rPr>
           <w:rFonts w:ascii="Cambria" w:eastAsia="Cambria" w:hAnsi="Cambria" w:cs="Cambria"/>
         </w:rPr>
-        <w:t xml:space="preserve">Menú que debe implementar el driver </w:t>
+        <w:t xml:space="preserve">Menú que debe implementar el </w:t>
+      </w:r>
+      <w:proofErr w:type="gramStart"/>
+      <w:r>
+        <w:rPr>
+          <w:rFonts w:ascii="Cambria" w:eastAsia="Cambria" w:hAnsi="Cambria" w:cs="Cambria"/>
+        </w:rPr>
+        <w:t>driver</w:t>
+      </w:r>
+      <w:proofErr w:type="gramEnd"/>
+      <w:r>
+        <w:rPr>
+          <w:rFonts w:ascii="Cambria" w:eastAsia="Cambria" w:hAnsi="Cambria" w:cs="Cambria"/>
+        </w:rPr>
+        <w:t xml:space="preserve"> </w:t>
       </w:r>
       <w:proofErr w:type="spellStart"/>
       <w:r>
@@ -9178,7 +11453,21 @@
         <w:rPr>
           <w:rFonts w:ascii="Cambria" w:eastAsia="Cambria" w:hAnsi="Cambria" w:cs="Cambria"/>
         </w:rPr>
-        <w:t xml:space="preserve"> Está claro el análisis? </w:t>
+        <w:t xml:space="preserve"> </w:t>
+      </w:r>
+      <w:proofErr w:type="gramStart"/>
+      <w:r>
+        <w:rPr>
+          <w:rFonts w:ascii="Cambria" w:eastAsia="Cambria" w:hAnsi="Cambria" w:cs="Cambria"/>
+        </w:rPr>
+        <w:t>Está claro el análisis?</w:t>
+      </w:r>
+      <w:proofErr w:type="gramEnd"/>
+      <w:r>
+        <w:rPr>
+          <w:rFonts w:ascii="Cambria" w:eastAsia="Cambria" w:hAnsi="Cambria" w:cs="Cambria"/>
+        </w:rPr>
+        <w:t xml:space="preserve"> </w:t>
       </w:r>
     </w:p>
     <w:p>
@@ -9197,7 +11486,21 @@
         <w:rPr>
           <w:rFonts w:ascii="Cambria" w:eastAsia="Cambria" w:hAnsi="Cambria" w:cs="Cambria"/>
         </w:rPr>
-        <w:t xml:space="preserve"> El diagrama tiene los elementos UML correctamente? </w:t>
+        <w:t xml:space="preserve"> </w:t>
+      </w:r>
+      <w:proofErr w:type="gramStart"/>
+      <w:r>
+        <w:rPr>
+          <w:rFonts w:ascii="Cambria" w:eastAsia="Cambria" w:hAnsi="Cambria" w:cs="Cambria"/>
+        </w:rPr>
+        <w:t>El diagrama tiene los elementos UML correctamente?</w:t>
+      </w:r>
+      <w:proofErr w:type="gramEnd"/>
+      <w:r>
+        <w:rPr>
+          <w:rFonts w:ascii="Cambria" w:eastAsia="Cambria" w:hAnsi="Cambria" w:cs="Cambria"/>
+        </w:rPr>
+        <w:t xml:space="preserve"> </w:t>
       </w:r>
     </w:p>
     <w:p>
@@ -9216,7 +11519,21 @@
         <w:rPr>
           <w:rFonts w:ascii="Cambria" w:eastAsia="Cambria" w:hAnsi="Cambria" w:cs="Cambria"/>
         </w:rPr>
-        <w:t xml:space="preserve"> Subiste tu código a GitHub con todo lo necesario? </w:t>
+        <w:t xml:space="preserve"> </w:t>
+      </w:r>
+      <w:proofErr w:type="gramStart"/>
+      <w:r>
+        <w:rPr>
+          <w:rFonts w:ascii="Cambria" w:eastAsia="Cambria" w:hAnsi="Cambria" w:cs="Cambria"/>
+        </w:rPr>
+        <w:t>Subiste tu código a GitHub con todo lo necesario?</w:t>
+      </w:r>
+      <w:proofErr w:type="gramEnd"/>
+      <w:r>
+        <w:rPr>
+          <w:rFonts w:ascii="Cambria" w:eastAsia="Cambria" w:hAnsi="Cambria" w:cs="Cambria"/>
+        </w:rPr>
+        <w:t xml:space="preserve"> </w:t>
       </w:r>
     </w:p>
     <w:sectPr>

</xml_diff>